<commit_message>
change and remove some files
</commit_message>
<xml_diff>
--- a/نهم/سوالات طبقه بندی شده امتحان نهایی/ف 2.docx
+++ b/نهم/سوالات طبقه بندی شده امتحان نهایی/ف 2.docx
@@ -38,7 +38,7 @@
               <w:spacing w:after="0" w:line="240" w:lineRule="auto"/>
               <w:jc w:val="center"/>
               <w:rPr>
-                <w:rFonts w:ascii="Euclid" w:hAnsi="Euclid"/>
+                <w:rFonts w:ascii="Euclid" w:hAnsi="Euclid" w:hint="cs"/>
                 <w:b/>
                 <w:bCs/>
                 <w:i/>
@@ -604,7 +604,7 @@
                 <v:shape id="_x0000_i1025" type="#_x0000_t75" style="width:33.75pt;height:31.5pt" o:ole="">
                   <v:imagedata r:id="rId5" o:title=""/>
                 </v:shape>
-                <o:OLEObject Type="Embed" ProgID="Equation.DSMT4" ShapeID="_x0000_i1025" DrawAspect="Content" ObjectID="_1787349364" r:id="rId6"/>
+                <o:OLEObject Type="Embed" ProgID="Equation.DSMT4" ShapeID="_x0000_i1025" DrawAspect="Content" ObjectID="_1787393500" r:id="rId6"/>
               </w:object>
             </w:r>
             <w:r>
@@ -633,7 +633,7 @@
                 <v:shape id="_x0000_i1026" type="#_x0000_t75" style="width:33.75pt;height:31.5pt" o:ole="">
                   <v:imagedata r:id="rId7" o:title=""/>
                 </v:shape>
-                <o:OLEObject Type="Embed" ProgID="Equation.DSMT4" ShapeID="_x0000_i1026" DrawAspect="Content" ObjectID="_1787349365" r:id="rId8"/>
+                <o:OLEObject Type="Embed" ProgID="Equation.DSMT4" ShapeID="_x0000_i1026" DrawAspect="Content" ObjectID="_1787393501" r:id="rId8"/>
               </w:object>
             </w:r>
             <w:r>
@@ -661,7 +661,7 @@
                 <v:shape id="_x0000_i1027" type="#_x0000_t75" style="width:33.75pt;height:31.5pt" o:ole="">
                   <v:imagedata r:id="rId9" o:title=""/>
                 </v:shape>
-                <o:OLEObject Type="Embed" ProgID="Equation.DSMT4" ShapeID="_x0000_i1027" DrawAspect="Content" ObjectID="_1787349366" r:id="rId10"/>
+                <o:OLEObject Type="Embed" ProgID="Equation.DSMT4" ShapeID="_x0000_i1027" DrawAspect="Content" ObjectID="_1787393502" r:id="rId10"/>
               </w:object>
             </w:r>
             <w:r>
@@ -741,7 +741,7 @@
                 <v:shape id="_x0000_i1028" type="#_x0000_t75" style="width:33.75pt;height:31.5pt" o:ole="">
                   <v:imagedata r:id="rId11" o:title=""/>
                 </v:shape>
-                <o:OLEObject Type="Embed" ProgID="Equation.DSMT4" ShapeID="_x0000_i1028" DrawAspect="Content" ObjectID="_1787349367" r:id="rId12"/>
+                <o:OLEObject Type="Embed" ProgID="Equation.DSMT4" ShapeID="_x0000_i1028" DrawAspect="Content" ObjectID="_1787393503" r:id="rId12"/>
               </w:object>
             </w:r>
             <w:r>
@@ -793,7 +793,7 @@
                 <v:shape id="_x0000_i1029" type="#_x0000_t75" style="width:37.5pt;height:31.5pt" o:ole="">
                   <v:imagedata r:id="rId13" o:title=""/>
                 </v:shape>
-                <o:OLEObject Type="Embed" ProgID="Equation.DSMT4" ShapeID="_x0000_i1029" DrawAspect="Content" ObjectID="_1787349368" r:id="rId14"/>
+                <o:OLEObject Type="Embed" ProgID="Equation.DSMT4" ShapeID="_x0000_i1029" DrawAspect="Content" ObjectID="_1787393504" r:id="rId14"/>
               </w:object>
             </w:r>
             <w:r>
@@ -885,7 +885,7 @@
                 <v:shape id="_x0000_i1030" type="#_x0000_t75" style="width:15pt;height:13.5pt" o:ole="">
                   <v:imagedata r:id="rId15" o:title=""/>
                 </v:shape>
-                <o:OLEObject Type="Embed" ProgID="Equation.DSMT4" ShapeID="_x0000_i1030" DrawAspect="Content" ObjectID="_1787349369" r:id="rId16"/>
+                <o:OLEObject Type="Embed" ProgID="Equation.DSMT4" ShapeID="_x0000_i1030" DrawAspect="Content" ObjectID="_1787393505" r:id="rId16"/>
               </w:object>
             </w:r>
             <w:r>
@@ -914,7 +914,7 @@
                 <v:shape id="_x0000_i1031" type="#_x0000_t75" style="width:10.5pt;height:13.5pt" o:ole="">
                   <v:imagedata r:id="rId17" o:title=""/>
                 </v:shape>
-                <o:OLEObject Type="Embed" ProgID="Equation.DSMT4" ShapeID="_x0000_i1031" DrawAspect="Content" ObjectID="_1787349370" r:id="rId18"/>
+                <o:OLEObject Type="Embed" ProgID="Equation.DSMT4" ShapeID="_x0000_i1031" DrawAspect="Content" ObjectID="_1787393506" r:id="rId18"/>
               </w:object>
             </w:r>
             <w:r>
@@ -952,7 +952,7 @@
                 <v:shape id="_x0000_i1032" type="#_x0000_t75" style="width:12pt;height:31.5pt" o:ole="">
                   <v:imagedata r:id="rId19" o:title=""/>
                 </v:shape>
-                <o:OLEObject Type="Embed" ProgID="Equation.DSMT4" ShapeID="_x0000_i1032" DrawAspect="Content" ObjectID="_1787349371" r:id="rId20"/>
+                <o:OLEObject Type="Embed" ProgID="Equation.DSMT4" ShapeID="_x0000_i1032" DrawAspect="Content" ObjectID="_1787393507" r:id="rId20"/>
               </w:object>
             </w:r>
             <w:r>
@@ -980,7 +980,7 @@
                 <v:shape id="_x0000_i1033" type="#_x0000_t75" style="width:10.5pt;height:13.5pt" o:ole="">
                   <v:imagedata r:id="rId21" o:title=""/>
                 </v:shape>
-                <o:OLEObject Type="Embed" ProgID="Equation.DSMT4" ShapeID="_x0000_i1033" DrawAspect="Content" ObjectID="_1787349372" r:id="rId22"/>
+                <o:OLEObject Type="Embed" ProgID="Equation.DSMT4" ShapeID="_x0000_i1033" DrawAspect="Content" ObjectID="_1787393508" r:id="rId22"/>
               </w:object>
             </w:r>
             <w:r>
@@ -1008,7 +1008,7 @@
                 <v:shape id="_x0000_i1034" type="#_x0000_t75" style="width:10.5pt;height:11.25pt" o:ole="">
                   <v:imagedata r:id="rId23" o:title=""/>
                 </v:shape>
-                <o:OLEObject Type="Embed" ProgID="Equation.DSMT4" ShapeID="_x0000_i1034" DrawAspect="Content" ObjectID="_1787349373" r:id="rId24"/>
+                <o:OLEObject Type="Embed" ProgID="Equation.DSMT4" ShapeID="_x0000_i1034" DrawAspect="Content" ObjectID="_1787393509" r:id="rId24"/>
               </w:object>
             </w:r>
             <w:r>
@@ -1104,7 +1104,7 @@
                 <v:shape id="_x0000_i1035" type="#_x0000_t75" style="width:13.5pt;height:31.5pt" o:ole="">
                   <v:imagedata r:id="rId25" o:title=""/>
                 </v:shape>
-                <o:OLEObject Type="Embed" ProgID="Equation.DSMT4" ShapeID="_x0000_i1035" DrawAspect="Content" ObjectID="_1787349374" r:id="rId26"/>
+                <o:OLEObject Type="Embed" ProgID="Equation.DSMT4" ShapeID="_x0000_i1035" DrawAspect="Content" ObjectID="_1787393510" r:id="rId26"/>
               </w:object>
             </w:r>
             <w:r>
@@ -1248,7 +1248,7 @@
                 <v:shape id="_x0000_i1036" type="#_x0000_t75" style="width:15pt;height:31.5pt" o:ole="">
                   <v:imagedata r:id="rId27" o:title=""/>
                 </v:shape>
-                <o:OLEObject Type="Embed" ProgID="Equation.DSMT4" ShapeID="_x0000_i1036" DrawAspect="Content" ObjectID="_1787349375" r:id="rId28"/>
+                <o:OLEObject Type="Embed" ProgID="Equation.DSMT4" ShapeID="_x0000_i1036" DrawAspect="Content" ObjectID="_1787393511" r:id="rId28"/>
               </w:object>
             </w:r>
             <w:r>
@@ -1276,7 +1276,7 @@
                 <v:shape id="_x0000_i1037" type="#_x0000_t75" style="width:84pt;height:31.5pt" o:ole="">
                   <v:imagedata r:id="rId29" o:title=""/>
                 </v:shape>
-                <o:OLEObject Type="Embed" ProgID="Equation.DSMT4" ShapeID="_x0000_i1037" DrawAspect="Content" ObjectID="_1787349376" r:id="rId30"/>
+                <o:OLEObject Type="Embed" ProgID="Equation.DSMT4" ShapeID="_x0000_i1037" DrawAspect="Content" ObjectID="_1787393512" r:id="rId30"/>
               </w:object>
             </w:r>
             <w:r>
@@ -1305,7 +1305,7 @@
                 <v:shape id="_x0000_i1038" type="#_x0000_t75" style="width:58.5pt;height:31.5pt" o:ole="">
                   <v:imagedata r:id="rId31" o:title=""/>
                 </v:shape>
-                <o:OLEObject Type="Embed" ProgID="Equation.DSMT4" ShapeID="_x0000_i1038" DrawAspect="Content" ObjectID="_1787349377" r:id="rId32"/>
+                <o:OLEObject Type="Embed" ProgID="Equation.DSMT4" ShapeID="_x0000_i1038" DrawAspect="Content" ObjectID="_1787393513" r:id="rId32"/>
               </w:object>
             </w:r>
             <w:r>
@@ -1377,7 +1377,7 @@
                 <v:shape id="_x0000_i1039" type="#_x0000_t75" style="width:13.5pt;height:31.5pt" o:ole="">
                   <v:imagedata r:id="rId33" o:title=""/>
                 </v:shape>
-                <o:OLEObject Type="Embed" ProgID="Equation.DSMT4" ShapeID="_x0000_i1039" DrawAspect="Content" ObjectID="_1787349378" r:id="rId34"/>
+                <o:OLEObject Type="Embed" ProgID="Equation.DSMT4" ShapeID="_x0000_i1039" DrawAspect="Content" ObjectID="_1787393514" r:id="rId34"/>
               </w:object>
             </w:r>
             <w:r>
@@ -1405,7 +1405,7 @@
                 <v:shape id="_x0000_i1040" type="#_x0000_t75" style="width:45pt;height:31.5pt" o:ole="">
                   <v:imagedata r:id="rId35" o:title=""/>
                 </v:shape>
-                <o:OLEObject Type="Embed" ProgID="Equation.DSMT4" ShapeID="_x0000_i1040" DrawAspect="Content" ObjectID="_1787349379" r:id="rId36"/>
+                <o:OLEObject Type="Embed" ProgID="Equation.DSMT4" ShapeID="_x0000_i1040" DrawAspect="Content" ObjectID="_1787393515" r:id="rId36"/>
               </w:object>
             </w:r>
             <w:r>
@@ -1433,7 +1433,7 @@
                 <v:shape id="_x0000_i1041" type="#_x0000_t75" style="width:73.5pt;height:31.5pt" o:ole="">
                   <v:imagedata r:id="rId37" o:title=""/>
                 </v:shape>
-                <o:OLEObject Type="Embed" ProgID="Equation.DSMT4" ShapeID="_x0000_i1041" DrawAspect="Content" ObjectID="_1787349380" r:id="rId38"/>
+                <o:OLEObject Type="Embed" ProgID="Equation.DSMT4" ShapeID="_x0000_i1041" DrawAspect="Content" ObjectID="_1787393516" r:id="rId38"/>
               </w:object>
             </w:r>
             <w:r>
@@ -1506,7 +1506,7 @@
                 <v:shape id="_x0000_i1042" type="#_x0000_t75" style="width:102pt;height:31.5pt" o:ole="">
                   <v:imagedata r:id="rId39" o:title=""/>
                 </v:shape>
-                <o:OLEObject Type="Embed" ProgID="Equation.DSMT4" ShapeID="_x0000_i1042" DrawAspect="Content" ObjectID="_1787349381" r:id="rId40"/>
+                <o:OLEObject Type="Embed" ProgID="Equation.DSMT4" ShapeID="_x0000_i1042" DrawAspect="Content" ObjectID="_1787393517" r:id="rId40"/>
               </w:object>
             </w:r>
             <w:r>
@@ -1575,7 +1575,7 @@
                 <v:shape id="_x0000_i1043" type="#_x0000_t75" style="width:16.5pt;height:31.5pt" o:ole="">
                   <v:imagedata r:id="rId41" o:title=""/>
                 </v:shape>
-                <o:OLEObject Type="Embed" ProgID="Equation.DSMT4" ShapeID="_x0000_i1043" DrawAspect="Content" ObjectID="_1787349382" r:id="rId42"/>
+                <o:OLEObject Type="Embed" ProgID="Equation.DSMT4" ShapeID="_x0000_i1043" DrawAspect="Content" ObjectID="_1787393518" r:id="rId42"/>
               </w:object>
             </w:r>
             <w:r>
@@ -1681,7 +1681,7 @@
                 <v:shape id="_x0000_i1044" type="#_x0000_t75" style="width:16.5pt;height:31.5pt" o:ole="">
                   <v:imagedata r:id="rId43" o:title=""/>
                 </v:shape>
-                <o:OLEObject Type="Embed" ProgID="Equation.DSMT4" ShapeID="_x0000_i1044" DrawAspect="Content" ObjectID="_1787349383" r:id="rId44"/>
+                <o:OLEObject Type="Embed" ProgID="Equation.DSMT4" ShapeID="_x0000_i1044" DrawAspect="Content" ObjectID="_1787393519" r:id="rId44"/>
               </w:object>
             </w:r>
             <w:r>
@@ -1765,7 +1765,7 @@
                 <v:shape id="_x0000_i1045" type="#_x0000_t75" style="width:42pt;height:34.5pt" o:ole="">
                   <v:imagedata r:id="rId45" o:title=""/>
                 </v:shape>
-                <o:OLEObject Type="Embed" ProgID="Equation.DSMT4" ShapeID="_x0000_i1045" DrawAspect="Content" ObjectID="_1787349384" r:id="rId46"/>
+                <o:OLEObject Type="Embed" ProgID="Equation.DSMT4" ShapeID="_x0000_i1045" DrawAspect="Content" ObjectID="_1787393520" r:id="rId46"/>
               </w:object>
             </w:r>
             <w:r>
@@ -1829,7 +1829,7 @@
                 <v:shape id="_x0000_i1046" type="#_x0000_t75" style="width:12pt;height:31.5pt" o:ole="">
                   <v:imagedata r:id="rId47" o:title=""/>
                 </v:shape>
-                <o:OLEObject Type="Embed" ProgID="Equation.DSMT4" ShapeID="_x0000_i1046" DrawAspect="Content" ObjectID="_1787349385" r:id="rId48"/>
+                <o:OLEObject Type="Embed" ProgID="Equation.DSMT4" ShapeID="_x0000_i1046" DrawAspect="Content" ObjectID="_1787393521" r:id="rId48"/>
               </w:object>
             </w:r>
             <w:r>
@@ -2100,7 +2100,7 @@
                 <v:shape id="_x0000_i1047" type="#_x0000_t75" style="width:12pt;height:31.5pt" o:ole="">
                   <v:imagedata r:id="rId49" o:title=""/>
                 </v:shape>
-                <o:OLEObject Type="Embed" ProgID="Equation.DSMT4" ShapeID="_x0000_i1047" DrawAspect="Content" ObjectID="_1787349386" r:id="rId50"/>
+                <o:OLEObject Type="Embed" ProgID="Equation.DSMT4" ShapeID="_x0000_i1047" DrawAspect="Content" ObjectID="_1787393522" r:id="rId50"/>
               </w:object>
             </w:r>
             <w:r>
@@ -2178,7 +2178,7 @@
                 <v:shape id="_x0000_i1048" type="#_x0000_t75" style="width:13.5pt;height:31.5pt" o:ole="">
                   <v:imagedata r:id="rId51" o:title=""/>
                 </v:shape>
-                <o:OLEObject Type="Embed" ProgID="Equation.DSMT4" ShapeID="_x0000_i1048" DrawAspect="Content" ObjectID="_1787349387" r:id="rId52"/>
+                <o:OLEObject Type="Embed" ProgID="Equation.DSMT4" ShapeID="_x0000_i1048" DrawAspect="Content" ObjectID="_1787393523" r:id="rId52"/>
               </w:object>
             </w:r>
             <w:r>
@@ -2256,7 +2256,7 @@
                 <v:shape id="_x0000_i1049" type="#_x0000_t75" style="width:15pt;height:31.5pt" o:ole="">
                   <v:imagedata r:id="rId53" o:title=""/>
                 </v:shape>
-                <o:OLEObject Type="Embed" ProgID="Equation.DSMT4" ShapeID="_x0000_i1049" DrawAspect="Content" ObjectID="_1787349388" r:id="rId54"/>
+                <o:OLEObject Type="Embed" ProgID="Equation.DSMT4" ShapeID="_x0000_i1049" DrawAspect="Content" ObjectID="_1787393524" r:id="rId54"/>
               </w:object>
             </w:r>
             <w:r>
@@ -2335,7 +2335,7 @@
                 <v:shape id="_x0000_i1050" type="#_x0000_t75" style="width:19.5pt;height:31.5pt" o:ole="">
                   <v:imagedata r:id="rId55" o:title=""/>
                 </v:shape>
-                <o:OLEObject Type="Embed" ProgID="Equation.DSMT4" ShapeID="_x0000_i1050" DrawAspect="Content" ObjectID="_1787349389" r:id="rId56"/>
+                <o:OLEObject Type="Embed" ProgID="Equation.DSMT4" ShapeID="_x0000_i1050" DrawAspect="Content" ObjectID="_1787393525" r:id="rId56"/>
               </w:object>
             </w:r>
             <w:r>
@@ -2413,7 +2413,7 @@
                 <v:shape id="_x0000_i1051" type="#_x0000_t75" style="width:15pt;height:31.5pt" o:ole="">
                   <v:imagedata r:id="rId57" o:title=""/>
                 </v:shape>
-                <o:OLEObject Type="Embed" ProgID="Equation.DSMT4" ShapeID="_x0000_i1051" DrawAspect="Content" ObjectID="_1787349390" r:id="rId58"/>
+                <o:OLEObject Type="Embed" ProgID="Equation.DSMT4" ShapeID="_x0000_i1051" DrawAspect="Content" ObjectID="_1787393526" r:id="rId58"/>
               </w:object>
             </w:r>
             <w:r>
@@ -2516,7 +2516,7 @@
                 <v:shape id="_x0000_i1052" type="#_x0000_t75" style="width:28.5pt;height:16.5pt" o:ole="">
                   <v:imagedata r:id="rId59" o:title=""/>
                 </v:shape>
-                <o:OLEObject Type="Embed" ProgID="Equation.DSMT4" ShapeID="_x0000_i1052" DrawAspect="Content" ObjectID="_1787349391" r:id="rId60"/>
+                <o:OLEObject Type="Embed" ProgID="Equation.DSMT4" ShapeID="_x0000_i1052" DrawAspect="Content" ObjectID="_1787393527" r:id="rId60"/>
               </w:object>
             </w:r>
             <w:r>
@@ -2649,7 +2649,7 @@
                 <v:shape id="_x0000_i1053" type="#_x0000_t75" style="width:12pt;height:31.5pt" o:ole="">
                   <v:imagedata r:id="rId61" o:title=""/>
                 </v:shape>
-                <o:OLEObject Type="Embed" ProgID="Equation.DSMT4" ShapeID="_x0000_i1053" DrawAspect="Content" ObjectID="_1787349392" r:id="rId62"/>
+                <o:OLEObject Type="Embed" ProgID="Equation.DSMT4" ShapeID="_x0000_i1053" DrawAspect="Content" ObjectID="_1787393528" r:id="rId62"/>
               </w:object>
             </w:r>
             <w:r>
@@ -2712,7 +2712,7 @@
                 <v:shape id="_x0000_i1054" type="#_x0000_t75" style="width:16.5pt;height:31.5pt" o:ole="">
                   <v:imagedata r:id="rId63" o:title=""/>
                 </v:shape>
-                <o:OLEObject Type="Embed" ProgID="Equation.DSMT4" ShapeID="_x0000_i1054" DrawAspect="Content" ObjectID="_1787349393" r:id="rId64"/>
+                <o:OLEObject Type="Embed" ProgID="Equation.DSMT4" ShapeID="_x0000_i1054" DrawAspect="Content" ObjectID="_1787393529" r:id="rId64"/>
               </w:object>
             </w:r>
             <w:r>
@@ -2983,7 +2983,7 @@
                 <v:shape id="_x0000_i1055" type="#_x0000_t75" style="width:310.5pt;height:31.5pt" o:ole="">
                   <v:imagedata r:id="rId65" o:title=""/>
                 </v:shape>
-                <o:OLEObject Type="Embed" ProgID="Equation.DSMT4" ShapeID="_x0000_i1055" DrawAspect="Content" ObjectID="_1787349394" r:id="rId66"/>
+                <o:OLEObject Type="Embed" ProgID="Equation.DSMT4" ShapeID="_x0000_i1055" DrawAspect="Content" ObjectID="_1787393530" r:id="rId66"/>
               </w:object>
             </w:r>
             <w:r>
@@ -3088,7 +3088,7 @@
                 <v:shape id="_x0000_i1056" type="#_x0000_t75" style="width:306.75pt;height:31.5pt" o:ole="">
                   <v:imagedata r:id="rId67" o:title=""/>
                 </v:shape>
-                <o:OLEObject Type="Embed" ProgID="Equation.DSMT4" ShapeID="_x0000_i1056" DrawAspect="Content" ObjectID="_1787349395" r:id="rId68"/>
+                <o:OLEObject Type="Embed" ProgID="Equation.DSMT4" ShapeID="_x0000_i1056" DrawAspect="Content" ObjectID="_1787393531" r:id="rId68"/>
               </w:object>
             </w:r>
             <w:r>
@@ -3179,7 +3179,7 @@
                 <v:shape id="_x0000_i1057" type="#_x0000_t75" style="width:310.5pt;height:31.5pt" o:ole="">
                   <v:imagedata r:id="rId69" o:title=""/>
                 </v:shape>
-                <o:OLEObject Type="Embed" ProgID="Equation.DSMT4" ShapeID="_x0000_i1057" DrawAspect="Content" ObjectID="_1787349396" r:id="rId70"/>
+                <o:OLEObject Type="Embed" ProgID="Equation.DSMT4" ShapeID="_x0000_i1057" DrawAspect="Content" ObjectID="_1787393532" r:id="rId70"/>
               </w:object>
             </w:r>
             <w:r>
@@ -3255,7 +3255,7 @@
                 <v:shape id="_x0000_i1058" type="#_x0000_t75" style="width:307.5pt;height:31.5pt" o:ole="">
                   <v:imagedata r:id="rId71" o:title=""/>
                 </v:shape>
-                <o:OLEObject Type="Embed" ProgID="Equation.DSMT4" ShapeID="_x0000_i1058" DrawAspect="Content" ObjectID="_1787349397" r:id="rId72"/>
+                <o:OLEObject Type="Embed" ProgID="Equation.DSMT4" ShapeID="_x0000_i1058" DrawAspect="Content" ObjectID="_1787393533" r:id="rId72"/>
               </w:object>
             </w:r>
             <w:r>
@@ -3459,7 +3459,7 @@
                 <v:shape id="_x0000_i1059" type="#_x0000_t75" style="width:310.5pt;height:31.5pt" o:ole="">
                   <v:imagedata r:id="rId73" o:title=""/>
                 </v:shape>
-                <o:OLEObject Type="Embed" ProgID="Equation.DSMT4" ShapeID="_x0000_i1059" DrawAspect="Content" ObjectID="_1787349398" r:id="rId74"/>
+                <o:OLEObject Type="Embed" ProgID="Equation.DSMT4" ShapeID="_x0000_i1059" DrawAspect="Content" ObjectID="_1787393534" r:id="rId74"/>
               </w:object>
             </w:r>
             <w:r>
@@ -3516,7 +3516,7 @@
                 <v:shape id="_x0000_i1060" type="#_x0000_t75" style="width:320.25pt;height:31.5pt" o:ole="">
                   <v:imagedata r:id="rId75" o:title=""/>
                 </v:shape>
-                <o:OLEObject Type="Embed" ProgID="Equation.DSMT4" ShapeID="_x0000_i1060" DrawAspect="Content" ObjectID="_1787349399" r:id="rId76"/>
+                <o:OLEObject Type="Embed" ProgID="Equation.DSMT4" ShapeID="_x0000_i1060" DrawAspect="Content" ObjectID="_1787393535" r:id="rId76"/>
               </w:object>
             </w:r>
             <w:r>
@@ -3573,7 +3573,7 @@
                 <v:shape id="_x0000_i1061" type="#_x0000_t75" style="width:13.5pt;height:31.5pt" o:ole="">
                   <v:imagedata r:id="rId77" o:title=""/>
                 </v:shape>
-                <o:OLEObject Type="Embed" ProgID="Equation.DSMT4" ShapeID="_x0000_i1061" DrawAspect="Content" ObjectID="_1787349400" r:id="rId78"/>
+                <o:OLEObject Type="Embed" ProgID="Equation.DSMT4" ShapeID="_x0000_i1061" DrawAspect="Content" ObjectID="_1787393536" r:id="rId78"/>
               </w:object>
             </w:r>
             <w:r>
@@ -3772,7 +3772,7 @@
                 <v:shape id="_x0000_i1062" type="#_x0000_t75" style="width:18pt;height:31.5pt" o:ole="">
                   <v:imagedata r:id="rId79" o:title=""/>
                 </v:shape>
-                <o:OLEObject Type="Embed" ProgID="Equation.DSMT4" ShapeID="_x0000_i1062" DrawAspect="Content" ObjectID="_1787349401" r:id="rId80"/>
+                <o:OLEObject Type="Embed" ProgID="Equation.DSMT4" ShapeID="_x0000_i1062" DrawAspect="Content" ObjectID="_1787393537" r:id="rId80"/>
               </w:object>
             </w:r>
             <w:r>
@@ -3802,7 +3802,7 @@
                 <v:shape id="_x0000_i1063" type="#_x0000_t75" style="width:16.5pt;height:31.5pt" o:ole="">
                   <v:imagedata r:id="rId81" o:title=""/>
                 </v:shape>
-                <o:OLEObject Type="Embed" ProgID="Equation.DSMT4" ShapeID="_x0000_i1063" DrawAspect="Content" ObjectID="_1787349402" r:id="rId82"/>
+                <o:OLEObject Type="Embed" ProgID="Equation.DSMT4" ShapeID="_x0000_i1063" DrawAspect="Content" ObjectID="_1787393538" r:id="rId82"/>
               </w:object>
             </w:r>
             <w:r>
@@ -3832,7 +3832,7 @@
                 <v:shape id="_x0000_i1064" type="#_x0000_t75" style="width:15pt;height:31.5pt" o:ole="">
                   <v:imagedata r:id="rId83" o:title=""/>
                 </v:shape>
-                <o:OLEObject Type="Embed" ProgID="Equation.DSMT4" ShapeID="_x0000_i1064" DrawAspect="Content" ObjectID="_1787349403" r:id="rId84"/>
+                <o:OLEObject Type="Embed" ProgID="Equation.DSMT4" ShapeID="_x0000_i1064" DrawAspect="Content" ObjectID="_1787393539" r:id="rId84"/>
               </w:object>
             </w:r>
             <w:r>
@@ -3862,7 +3862,7 @@
                 <v:shape id="_x0000_i1065" type="#_x0000_t75" style="width:16.5pt;height:31.5pt" o:ole="">
                   <v:imagedata r:id="rId85" o:title=""/>
                 </v:shape>
-                <o:OLEObject Type="Embed" ProgID="Equation.DSMT4" ShapeID="_x0000_i1065" DrawAspect="Content" ObjectID="_1787349404" r:id="rId86"/>
+                <o:OLEObject Type="Embed" ProgID="Equation.DSMT4" ShapeID="_x0000_i1065" DrawAspect="Content" ObjectID="_1787393540" r:id="rId86"/>
               </w:object>
             </w:r>
           </w:p>
@@ -3968,7 +3968,7 @@
                 <v:shape id="_x0000_i1066" type="#_x0000_t75" style="width:80.25pt;height:31.5pt" o:ole="">
                   <v:imagedata r:id="rId87" o:title=""/>
                 </v:shape>
-                <o:OLEObject Type="Embed" ProgID="Equation.DSMT4" ShapeID="_x0000_i1066" DrawAspect="Content" ObjectID="_1787349405" r:id="rId88"/>
+                <o:OLEObject Type="Embed" ProgID="Equation.DSMT4" ShapeID="_x0000_i1066" DrawAspect="Content" ObjectID="_1787393541" r:id="rId88"/>
               </w:object>
             </w:r>
             <w:r>
@@ -4378,7 +4378,7 @@
                 <v:shape id="_x0000_i1067" type="#_x0000_t75" style="width:126pt;height:34.5pt" o:ole="">
                   <v:imagedata r:id="rId90" o:title=""/>
                 </v:shape>
-                <o:OLEObject Type="Embed" ProgID="Equation.DSMT4" ShapeID="_x0000_i1067" DrawAspect="Content" ObjectID="_1787349406" r:id="rId91"/>
+                <o:OLEObject Type="Embed" ProgID="Equation.DSMT4" ShapeID="_x0000_i1067" DrawAspect="Content" ObjectID="_1787393542" r:id="rId91"/>
               </w:object>
             </w:r>
           </w:p>
@@ -4435,10 +4435,10 @@
                 <w:szCs w:val="24"/>
               </w:rPr>
               <w:object w:dxaOrig="1600" w:dyaOrig="700" w14:anchorId="4F3EB3CC">
-                <v:shape id="_x0000_i1267" type="#_x0000_t75" style="width:80.25pt;height:34.5pt" o:ole="">
+                <v:shape id="_x0000_i1068" type="#_x0000_t75" style="width:80.25pt;height:34.5pt" o:ole="">
                   <v:imagedata r:id="rId92" o:title=""/>
                 </v:shape>
-                <o:OLEObject Type="Embed" ProgID="Equation.DSMT4" ShapeID="_x0000_i1267" DrawAspect="Content" ObjectID="_1787349407" r:id="rId93"/>
+                <o:OLEObject Type="Embed" ProgID="Equation.DSMT4" ShapeID="_x0000_i1068" DrawAspect="Content" ObjectID="_1787393543" r:id="rId93"/>
               </w:object>
             </w:r>
           </w:p>
@@ -4518,7 +4518,7 @@
                 <v:shape id="_x0000_i1069" type="#_x0000_t75" style="width:80.25pt;height:34.5pt" o:ole="">
                   <v:imagedata r:id="rId94" o:title=""/>
                 </v:shape>
-                <o:OLEObject Type="Embed" ProgID="Equation.DSMT4" ShapeID="_x0000_i1069" DrawAspect="Content" ObjectID="_1787349408" r:id="rId95"/>
+                <o:OLEObject Type="Embed" ProgID="Equation.DSMT4" ShapeID="_x0000_i1069" DrawAspect="Content" ObjectID="_1787393544" r:id="rId95"/>
               </w:object>
             </w:r>
           </w:p>
@@ -4614,7 +4614,7 @@
                 <v:shape id="_x0000_i1070" type="#_x0000_t75" style="width:65.25pt;height:46.5pt" o:ole="">
                   <v:imagedata r:id="rId96" o:title=""/>
                 </v:shape>
-                <o:OLEObject Type="Embed" ProgID="Equation.DSMT4" ShapeID="_x0000_i1070" DrawAspect="Content" ObjectID="_1787349409" r:id="rId97"/>
+                <o:OLEObject Type="Embed" ProgID="Equation.DSMT4" ShapeID="_x0000_i1070" DrawAspect="Content" ObjectID="_1787393545" r:id="rId97"/>
               </w:object>
             </w:r>
           </w:p>
@@ -4690,7 +4690,7 @@
                 <v:shape id="_x0000_i1071" type="#_x0000_t75" style="width:85.5pt;height:31.5pt" o:ole="">
                   <v:imagedata r:id="rId98" o:title=""/>
                 </v:shape>
-                <o:OLEObject Type="Embed" ProgID="Equation.DSMT4" ShapeID="_x0000_i1071" DrawAspect="Content" ObjectID="_1787349410" r:id="rId99"/>
+                <o:OLEObject Type="Embed" ProgID="Equation.DSMT4" ShapeID="_x0000_i1071" DrawAspect="Content" ObjectID="_1787393546" r:id="rId99"/>
               </w:object>
             </w:r>
           </w:p>
@@ -5317,7 +5317,7 @@
                 <v:shape id="_x0000_i1072" type="#_x0000_t75" style="width:12pt;height:11.25pt" o:ole="">
                   <v:imagedata r:id="rId100" o:title=""/>
                 </v:shape>
-                <o:OLEObject Type="Embed" ProgID="Equation.DSMT4" ShapeID="_x0000_i1072" DrawAspect="Content" ObjectID="_1787349411" r:id="rId101"/>
+                <o:OLEObject Type="Embed" ProgID="Equation.DSMT4" ShapeID="_x0000_i1072" DrawAspect="Content" ObjectID="_1787393547" r:id="rId101"/>
               </w:object>
             </w:r>
             <w:r>
@@ -5373,10 +5373,10 @@
                 <w:szCs w:val="24"/>
               </w:rPr>
               <w:object w:dxaOrig="420" w:dyaOrig="380" w14:anchorId="36D6C9DB">
-                <v:shape id="_x0000_i1074" type="#_x0000_t75" style="width:21pt;height:18.75pt" o:ole="">
+                <v:shape id="_x0000_i1073" type="#_x0000_t75" style="width:21pt;height:18.75pt" o:ole="">
                   <v:imagedata r:id="rId102" o:title=""/>
                 </v:shape>
-                <o:OLEObject Type="Embed" ProgID="Equation.DSMT4" ShapeID="_x0000_i1074" DrawAspect="Content" ObjectID="_1787349412" r:id="rId103"/>
+                <o:OLEObject Type="Embed" ProgID="Equation.DSMT4" ShapeID="_x0000_i1073" DrawAspect="Content" ObjectID="_1787393548" r:id="rId103"/>
               </w:object>
             </w:r>
             <w:r>
@@ -5442,10 +5442,10 @@
                 <w:szCs w:val="24"/>
               </w:rPr>
               <w:object w:dxaOrig="499" w:dyaOrig="360" w14:anchorId="23311FD4">
-                <v:shape id="_x0000_i1075" type="#_x0000_t75" style="width:25.5pt;height:18pt" o:ole="">
+                <v:shape id="_x0000_i1074" type="#_x0000_t75" style="width:25.5pt;height:18pt" o:ole="">
                   <v:imagedata r:id="rId104" o:title=""/>
                 </v:shape>
-                <o:OLEObject Type="Embed" ProgID="Equation.DSMT4" ShapeID="_x0000_i1075" DrawAspect="Content" ObjectID="_1787349413" r:id="rId105"/>
+                <o:OLEObject Type="Embed" ProgID="Equation.DSMT4" ShapeID="_x0000_i1074" DrawAspect="Content" ObjectID="_1787393549" r:id="rId105"/>
               </w:object>
             </w:r>
             <w:r>
@@ -5510,10 +5510,10 @@
                 <w:szCs w:val="24"/>
               </w:rPr>
               <w:object w:dxaOrig="499" w:dyaOrig="380" w14:anchorId="4EA6B4AE">
-                <v:shape id="_x0000_i1076" type="#_x0000_t75" style="width:25.5pt;height:18.75pt" o:ole="">
+                <v:shape id="_x0000_i1075" type="#_x0000_t75" style="width:25.5pt;height:18.75pt" o:ole="">
                   <v:imagedata r:id="rId106" o:title=""/>
                 </v:shape>
-                <o:OLEObject Type="Embed" ProgID="Equation.DSMT4" ShapeID="_x0000_i1076" DrawAspect="Content" ObjectID="_1787349414" r:id="rId107"/>
+                <o:OLEObject Type="Embed" ProgID="Equation.DSMT4" ShapeID="_x0000_i1075" DrawAspect="Content" ObjectID="_1787393550" r:id="rId107"/>
               </w:object>
             </w:r>
             <w:r>
@@ -5607,10 +5607,10 @@
                 <w:szCs w:val="24"/>
               </w:rPr>
               <w:object w:dxaOrig="700" w:dyaOrig="360" w14:anchorId="47AE1740">
-                <v:shape id="_x0000_i1077" type="#_x0000_t75" style="width:34.5pt;height:18pt" o:ole="">
+                <v:shape id="_x0000_i1076" type="#_x0000_t75" style="width:34.5pt;height:18pt" o:ole="">
                   <v:imagedata r:id="rId108" o:title=""/>
                 </v:shape>
-                <o:OLEObject Type="Embed" ProgID="Equation.DSMT4" ShapeID="_x0000_i1077" DrawAspect="Content" ObjectID="_1787349415" r:id="rId109"/>
+                <o:OLEObject Type="Embed" ProgID="Equation.DSMT4" ShapeID="_x0000_i1076" DrawAspect="Content" ObjectID="_1787393551" r:id="rId109"/>
               </w:object>
             </w:r>
             <w:r>
@@ -5691,10 +5691,10 @@
                 <w:szCs w:val="24"/>
               </w:rPr>
               <w:object w:dxaOrig="1160" w:dyaOrig="279" w14:anchorId="252CC79B">
-                <v:shape id="_x0000_i1078" type="#_x0000_t75" style="width:58.5pt;height:13.5pt" o:ole="">
+                <v:shape id="_x0000_i1077" type="#_x0000_t75" style="width:58.5pt;height:13.5pt" o:ole="">
                   <v:imagedata r:id="rId110" o:title=""/>
                 </v:shape>
-                <o:OLEObject Type="Embed" ProgID="Equation.DSMT4" ShapeID="_x0000_i1078" DrawAspect="Content" ObjectID="_1787349416" r:id="rId111"/>
+                <o:OLEObject Type="Embed" ProgID="Equation.DSMT4" ShapeID="_x0000_i1077" DrawAspect="Content" ObjectID="_1787393552" r:id="rId111"/>
               </w:object>
             </w:r>
             <w:r>
@@ -5771,10 +5771,10 @@
                 <w:szCs w:val="24"/>
               </w:rPr>
               <w:object w:dxaOrig="360" w:dyaOrig="360" w14:anchorId="13277347">
-                <v:shape id="_x0000_i1079" type="#_x0000_t75" style="width:18pt;height:18pt" o:ole="">
+                <v:shape id="_x0000_i1078" type="#_x0000_t75" style="width:18pt;height:18pt" o:ole="">
                   <v:imagedata r:id="rId112" o:title=""/>
                 </v:shape>
-                <o:OLEObject Type="Embed" ProgID="Equation.DSMT4" ShapeID="_x0000_i1079" DrawAspect="Content" ObjectID="_1787349417" r:id="rId113"/>
+                <o:OLEObject Type="Embed" ProgID="Equation.DSMT4" ShapeID="_x0000_i1078" DrawAspect="Content" ObjectID="_1787393553" r:id="rId113"/>
               </w:object>
             </w:r>
             <w:r>
@@ -5855,10 +5855,10 @@
                 <w:szCs w:val="24"/>
               </w:rPr>
               <w:object w:dxaOrig="1020" w:dyaOrig="380" w14:anchorId="36BC990B">
-                <v:shape id="_x0000_i1080" type="#_x0000_t75" style="width:50.25pt;height:18.75pt" o:ole="">
+                <v:shape id="_x0000_i1079" type="#_x0000_t75" style="width:50.25pt;height:18.75pt" o:ole="">
                   <v:imagedata r:id="rId114" o:title=""/>
                 </v:shape>
-                <o:OLEObject Type="Embed" ProgID="Equation.DSMT4" ShapeID="_x0000_i1080" DrawAspect="Content" ObjectID="_1787349418" r:id="rId115"/>
+                <o:OLEObject Type="Embed" ProgID="Equation.DSMT4" ShapeID="_x0000_i1079" DrawAspect="Content" ObjectID="_1787393554" r:id="rId115"/>
               </w:object>
             </w:r>
             <w:r>
@@ -5897,10 +5897,10 @@
                 <w:szCs w:val="24"/>
               </w:rPr>
               <w:object w:dxaOrig="740" w:dyaOrig="380" w14:anchorId="49D340FB">
-                <v:shape id="_x0000_i1081" type="#_x0000_t75" style="width:37.5pt;height:18.75pt" o:ole="">
+                <v:shape id="_x0000_i1080" type="#_x0000_t75" style="width:37.5pt;height:18.75pt" o:ole="">
                   <v:imagedata r:id="rId116" o:title=""/>
                 </v:shape>
-                <o:OLEObject Type="Embed" ProgID="Equation.DSMT4" ShapeID="_x0000_i1081" DrawAspect="Content" ObjectID="_1787349419" r:id="rId117"/>
+                <o:OLEObject Type="Embed" ProgID="Equation.DSMT4" ShapeID="_x0000_i1080" DrawAspect="Content" ObjectID="_1787393555" r:id="rId117"/>
               </w:object>
             </w:r>
             <w:r>
@@ -5981,10 +5981,10 @@
                 <w:szCs w:val="24"/>
               </w:rPr>
               <w:object w:dxaOrig="1060" w:dyaOrig="380" w14:anchorId="29DFBF05">
-                <v:shape id="_x0000_i1082" type="#_x0000_t75" style="width:53.25pt;height:18.75pt" o:ole="">
+                <v:shape id="_x0000_i1081" type="#_x0000_t75" style="width:53.25pt;height:18.75pt" o:ole="">
                   <v:imagedata r:id="rId118" o:title=""/>
                 </v:shape>
-                <o:OLEObject Type="Embed" ProgID="Equation.DSMT4" ShapeID="_x0000_i1082" DrawAspect="Content" ObjectID="_1787349420" r:id="rId119"/>
+                <o:OLEObject Type="Embed" ProgID="Equation.DSMT4" ShapeID="_x0000_i1081" DrawAspect="Content" ObjectID="_1787393556" r:id="rId119"/>
               </w:object>
             </w:r>
             <w:r>
@@ -6190,10 +6190,10 @@
                 <w:szCs w:val="24"/>
               </w:rPr>
               <w:object w:dxaOrig="740" w:dyaOrig="340" w14:anchorId="403988F3">
-                <v:shape id="_x0000_i1083" type="#_x0000_t75" style="width:37.5pt;height:16.5pt" o:ole="">
+                <v:shape id="_x0000_i1082" type="#_x0000_t75" style="width:37.5pt;height:16.5pt" o:ole="">
                   <v:imagedata r:id="rId120" o:title=""/>
                 </v:shape>
-                <o:OLEObject Type="Embed" ProgID="Equation.DSMT4" ShapeID="_x0000_i1083" DrawAspect="Content" ObjectID="_1787349421" r:id="rId121"/>
+                <o:OLEObject Type="Embed" ProgID="Equation.DSMT4" ShapeID="_x0000_i1082" DrawAspect="Content" ObjectID="_1787393557" r:id="rId121"/>
               </w:object>
             </w:r>
             <w:r>
@@ -6388,10 +6388,10 @@
                 <w:szCs w:val="24"/>
               </w:rPr>
               <w:object w:dxaOrig="440" w:dyaOrig="360" w14:anchorId="601D7A64">
-                <v:shape id="_x0000_i1084" type="#_x0000_t75" style="width:21.75pt;height:18pt" o:ole="">
+                <v:shape id="_x0000_i1083" type="#_x0000_t75" style="width:21.75pt;height:18pt" o:ole="">
                   <v:imagedata r:id="rId122" o:title=""/>
                 </v:shape>
-                <o:OLEObject Type="Embed" ProgID="Equation.DSMT4" ShapeID="_x0000_i1084" DrawAspect="Content" ObjectID="_1787349422" r:id="rId123"/>
+                <o:OLEObject Type="Embed" ProgID="Equation.DSMT4" ShapeID="_x0000_i1083" DrawAspect="Content" ObjectID="_1787393558" r:id="rId123"/>
               </w:object>
             </w:r>
             <w:r>
@@ -6567,10 +6567,10 @@
                 <w:lang w:bidi="fa-IR"/>
               </w:rPr>
               <w:object w:dxaOrig="540" w:dyaOrig="340" w14:anchorId="0C68603D">
-                <v:shape id="_x0000_i1085" type="#_x0000_t75" style="width:27pt;height:16.5pt" o:ole="">
+                <v:shape id="_x0000_i1084" type="#_x0000_t75" style="width:27pt;height:16.5pt" o:ole="">
                   <v:imagedata r:id="rId124" o:title=""/>
                 </v:shape>
-                <o:OLEObject Type="Embed" ProgID="Equation.DSMT4" ShapeID="_x0000_i1085" DrawAspect="Content" ObjectID="_1787349423" r:id="rId125"/>
+                <o:OLEObject Type="Embed" ProgID="Equation.DSMT4" ShapeID="_x0000_i1084" DrawAspect="Content" ObjectID="_1787393559" r:id="rId125"/>
               </w:object>
             </w:r>
             <w:r>
@@ -6597,10 +6597,10 @@
                 <w:lang w:bidi="fa-IR"/>
               </w:rPr>
               <w:object w:dxaOrig="1500" w:dyaOrig="400" w14:anchorId="5E015F0C">
-                <v:shape id="_x0000_i1086" type="#_x0000_t75" style="width:75pt;height:19.5pt" o:ole="">
+                <v:shape id="_x0000_i1085" type="#_x0000_t75" style="width:75pt;height:19.5pt" o:ole="">
                   <v:imagedata r:id="rId126" o:title=""/>
                 </v:shape>
-                <o:OLEObject Type="Embed" ProgID="Equation.DSMT4" ShapeID="_x0000_i1086" DrawAspect="Content" ObjectID="_1787349424" r:id="rId127"/>
+                <o:OLEObject Type="Embed" ProgID="Equation.DSMT4" ShapeID="_x0000_i1085" DrawAspect="Content" ObjectID="_1787393560" r:id="rId127"/>
               </w:object>
             </w:r>
             <w:r>
@@ -6675,10 +6675,10 @@
                 <w:lang w:bidi="fa-IR"/>
               </w:rPr>
               <w:object w:dxaOrig="639" w:dyaOrig="360" w14:anchorId="67B84565">
-                <v:shape id="_x0000_i1087" type="#_x0000_t75" style="width:31.5pt;height:18pt" o:ole="">
+                <v:shape id="_x0000_i1086" type="#_x0000_t75" style="width:31.5pt;height:18pt" o:ole="">
                   <v:imagedata r:id="rId128" o:title=""/>
                 </v:shape>
-                <o:OLEObject Type="Embed" ProgID="Equation.DSMT4" ShapeID="_x0000_i1087" DrawAspect="Content" ObjectID="_1787349425" r:id="rId129"/>
+                <o:OLEObject Type="Embed" ProgID="Equation.DSMT4" ShapeID="_x0000_i1086" DrawAspect="Content" ObjectID="_1787393561" r:id="rId129"/>
               </w:object>
             </w:r>
             <w:r>
@@ -6740,10 +6740,10 @@
                 <w:lang w:bidi="fa-IR"/>
               </w:rPr>
               <w:object w:dxaOrig="1420" w:dyaOrig="320" w14:anchorId="18C8E71E">
-                <v:shape id="_x0000_i1088" type="#_x0000_t75" style="width:70.5pt;height:16.5pt" o:ole="">
+                <v:shape id="_x0000_i1087" type="#_x0000_t75" style="width:70.5pt;height:16.5pt" o:ole="">
                   <v:imagedata r:id="rId130" o:title=""/>
                 </v:shape>
-                <o:OLEObject Type="Embed" ProgID="Equation.DSMT4" ShapeID="_x0000_i1088" DrawAspect="Content" ObjectID="_1787349426" r:id="rId131"/>
+                <o:OLEObject Type="Embed" ProgID="Equation.DSMT4" ShapeID="_x0000_i1087" DrawAspect="Content" ObjectID="_1787393562" r:id="rId131"/>
               </w:object>
             </w:r>
             <w:r>
@@ -7252,10 +7252,10 @@
                 <w:szCs w:val="24"/>
               </w:rPr>
               <w:object w:dxaOrig="1820" w:dyaOrig="320" w14:anchorId="12648A69">
-                <v:shape id="_x0000_i1089" type="#_x0000_t75" style="width:90.75pt;height:16.5pt" o:ole="">
+                <v:shape id="_x0000_i1088" type="#_x0000_t75" style="width:90.75pt;height:16.5pt" o:ole="">
                   <v:imagedata r:id="rId132" o:title=""/>
                 </v:shape>
-                <o:OLEObject Type="Embed" ProgID="Equation.DSMT4" ShapeID="_x0000_i1089" DrawAspect="Content" ObjectID="_1787349427" r:id="rId133"/>
+                <o:OLEObject Type="Embed" ProgID="Equation.DSMT4" ShapeID="_x0000_i1088" DrawAspect="Content" ObjectID="_1787393563" r:id="rId133"/>
               </w:object>
             </w:r>
             <w:r>
@@ -7551,10 +7551,10 @@
                 <w:szCs w:val="24"/>
               </w:rPr>
               <w:object w:dxaOrig="499" w:dyaOrig="360" w14:anchorId="5D80083D">
-                <v:shape id="_x0000_i1090" type="#_x0000_t75" style="width:25.5pt;height:18pt" o:ole="">
+                <v:shape id="_x0000_i1089" type="#_x0000_t75" style="width:25.5pt;height:18pt" o:ole="">
                   <v:imagedata r:id="rId134" o:title=""/>
                 </v:shape>
-                <o:OLEObject Type="Embed" ProgID="Equation.DSMT4" ShapeID="_x0000_i1090" DrawAspect="Content" ObjectID="_1787349428" r:id="rId135"/>
+                <o:OLEObject Type="Embed" ProgID="Equation.DSMT4" ShapeID="_x0000_i1089" DrawAspect="Content" ObjectID="_1787393564" r:id="rId135"/>
               </w:object>
             </w:r>
             <w:r>
@@ -8060,10 +8060,10 @@
                 <w:szCs w:val="24"/>
               </w:rPr>
               <w:object w:dxaOrig="1380" w:dyaOrig="499" w14:anchorId="03B2A583">
-                <v:shape id="_x0000_i1091" type="#_x0000_t75" style="width:69pt;height:25.5pt" o:ole="">
+                <v:shape id="_x0000_i1090" type="#_x0000_t75" style="width:69pt;height:25.5pt" o:ole="">
                   <v:imagedata r:id="rId136" o:title=""/>
                 </v:shape>
-                <o:OLEObject Type="Embed" ProgID="Equation.DSMT4" ShapeID="_x0000_i1091" DrawAspect="Content" ObjectID="_1787349429" r:id="rId137"/>
+                <o:OLEObject Type="Embed" ProgID="Equation.DSMT4" ShapeID="_x0000_i1090" DrawAspect="Content" ObjectID="_1787393565" r:id="rId137"/>
               </w:object>
             </w:r>
             <w:r>
@@ -9767,10 +9767,10 @@
                 <w:szCs w:val="24"/>
               </w:rPr>
               <w:object w:dxaOrig="780" w:dyaOrig="380" w14:anchorId="3C711D64">
-                <v:shape id="_x0000_i1092" type="#_x0000_t75" style="width:39pt;height:18.75pt" o:ole="">
+                <v:shape id="_x0000_i1091" type="#_x0000_t75" style="width:39pt;height:18.75pt" o:ole="">
                   <v:imagedata r:id="rId138" o:title=""/>
                 </v:shape>
-                <o:OLEObject Type="Embed" ProgID="Equation.DSMT4" ShapeID="_x0000_i1092" DrawAspect="Content" ObjectID="_1787349430" r:id="rId139"/>
+                <o:OLEObject Type="Embed" ProgID="Equation.DSMT4" ShapeID="_x0000_i1091" DrawAspect="Content" ObjectID="_1787393566" r:id="rId139"/>
               </w:object>
             </w:r>
             <w:r>
@@ -10280,10 +10280,10 @@
                 <w:szCs w:val="24"/>
               </w:rPr>
               <w:object w:dxaOrig="499" w:dyaOrig="380" w14:anchorId="5034578E">
-                <v:shape id="_x0000_i1093" type="#_x0000_t75" style="width:25.5pt;height:18.75pt" o:ole="">
+                <v:shape id="_x0000_i1092" type="#_x0000_t75" style="width:25.5pt;height:18.75pt" o:ole="">
                   <v:imagedata r:id="rId106" o:title=""/>
                 </v:shape>
-                <o:OLEObject Type="Embed" ProgID="Equation.DSMT4" ShapeID="_x0000_i1093" DrawAspect="Content" ObjectID="_1787349431" r:id="rId140"/>
+                <o:OLEObject Type="Embed" ProgID="Equation.DSMT4" ShapeID="_x0000_i1092" DrawAspect="Content" ObjectID="_1787393567" r:id="rId140"/>
               </w:object>
             </w:r>
             <w:r>
@@ -10403,10 +10403,10 @@
                 <w:szCs w:val="24"/>
               </w:rPr>
               <w:object w:dxaOrig="360" w:dyaOrig="360" w14:anchorId="75F97CA6">
-                <v:shape id="_x0000_i1094" type="#_x0000_t75" style="width:18pt;height:18pt" o:ole="">
+                <v:shape id="_x0000_i1093" type="#_x0000_t75" style="width:18pt;height:18pt" o:ole="">
                   <v:imagedata r:id="rId141" o:title=""/>
                 </v:shape>
-                <o:OLEObject Type="Embed" ProgID="Equation.DSMT4" ShapeID="_x0000_i1094" DrawAspect="Content" ObjectID="_1787349432" r:id="rId142"/>
+                <o:OLEObject Type="Embed" ProgID="Equation.DSMT4" ShapeID="_x0000_i1093" DrawAspect="Content" ObjectID="_1787393568" r:id="rId142"/>
               </w:object>
             </w:r>
             <w:r>
@@ -10433,10 +10433,10 @@
                 <w:szCs w:val="24"/>
               </w:rPr>
               <w:object w:dxaOrig="380" w:dyaOrig="360" w14:anchorId="08AA36BC">
-                <v:shape id="_x0000_i1095" type="#_x0000_t75" style="width:18.75pt;height:18pt" o:ole="">
+                <v:shape id="_x0000_i1094" type="#_x0000_t75" style="width:18.75pt;height:18pt" o:ole="">
                   <v:imagedata r:id="rId143" o:title=""/>
                 </v:shape>
-                <o:OLEObject Type="Embed" ProgID="Equation.DSMT4" ShapeID="_x0000_i1095" DrawAspect="Content" ObjectID="_1787349433" r:id="rId144"/>
+                <o:OLEObject Type="Embed" ProgID="Equation.DSMT4" ShapeID="_x0000_i1094" DrawAspect="Content" ObjectID="_1787393569" r:id="rId144"/>
               </w:object>
             </w:r>
             <w:r>
@@ -10635,10 +10635,10 @@
                 <w:szCs w:val="24"/>
               </w:rPr>
               <w:object w:dxaOrig="740" w:dyaOrig="340" w14:anchorId="415F2000">
-                <v:shape id="_x0000_i1096" type="#_x0000_t75" style="width:37.5pt;height:16.5pt" o:ole="">
+                <v:shape id="_x0000_i1095" type="#_x0000_t75" style="width:37.5pt;height:16.5pt" o:ole="">
                   <v:imagedata r:id="rId120" o:title=""/>
                 </v:shape>
-                <o:OLEObject Type="Embed" ProgID="Equation.DSMT4" ShapeID="_x0000_i1096" DrawAspect="Content" ObjectID="_1787349434" r:id="rId145"/>
+                <o:OLEObject Type="Embed" ProgID="Equation.DSMT4" ShapeID="_x0000_i1095" DrawAspect="Content" ObjectID="_1787393570" r:id="rId145"/>
               </w:object>
             </w:r>
             <w:r>
@@ -10747,7 +10747,6 @@
               </w:tabs>
               <w:spacing w:after="0"/>
               <w:rPr>
-                <w:rFonts w:hint="cs"/>
                 <w:b/>
                 <w:bCs/>
                 <w:i/>
@@ -10767,10 +10766,10 @@
                 <w:szCs w:val="24"/>
               </w:rPr>
               <w:object w:dxaOrig="9100" w:dyaOrig="680" w14:anchorId="22B3F1AB">
-                <v:shape id="_x0000_i1097" type="#_x0000_t75" style="width:455.25pt;height:33.75pt" o:ole="">
+                <v:shape id="_x0000_i1096" type="#_x0000_t75" style="width:455.25pt;height:33.75pt" o:ole="">
                   <v:imagedata r:id="rId146" o:title=""/>
                 </v:shape>
-                <o:OLEObject Type="Embed" ProgID="Equation.DSMT4" ShapeID="_x0000_i1097" DrawAspect="Content" ObjectID="_1787349435" r:id="rId147"/>
+                <o:OLEObject Type="Embed" ProgID="Equation.DSMT4" ShapeID="_x0000_i1096" DrawAspect="Content" ObjectID="_1787393571" r:id="rId147"/>
               </w:object>
             </w:r>
           </w:p>
@@ -10813,10 +10812,10 @@
                 <w:szCs w:val="24"/>
               </w:rPr>
               <w:object w:dxaOrig="9160" w:dyaOrig="639" w14:anchorId="6C4AE072">
-                <v:shape id="_x0000_i1281" type="#_x0000_t75" style="width:458.25pt;height:31.5pt" o:ole="">
+                <v:shape id="_x0000_i1097" type="#_x0000_t75" style="width:458.25pt;height:31.5pt" o:ole="">
                   <v:imagedata r:id="rId148" o:title=""/>
                 </v:shape>
-                <o:OLEObject Type="Embed" ProgID="Equation.DSMT4" ShapeID="_x0000_i1281" DrawAspect="Content" ObjectID="_1787349436" r:id="rId149"/>
+                <o:OLEObject Type="Embed" ProgID="Equation.DSMT4" ShapeID="_x0000_i1097" DrawAspect="Content" ObjectID="_1787393572" r:id="rId149"/>
               </w:object>
             </w:r>
           </w:p>
@@ -10874,10 +10873,10 @@
                 <w:szCs w:val="24"/>
               </w:rPr>
               <w:object w:dxaOrig="9620" w:dyaOrig="380" w14:anchorId="0F915F84">
-                <v:shape id="_x0000_i1282" type="#_x0000_t75" style="width:480.75pt;height:18.75pt" o:ole="">
+                <v:shape id="_x0000_i1098" type="#_x0000_t75" style="width:480.75pt;height:18.75pt" o:ole="">
                   <v:imagedata r:id="rId150" o:title=""/>
                 </v:shape>
-                <o:OLEObject Type="Embed" ProgID="Equation.DSMT4" ShapeID="_x0000_i1282" DrawAspect="Content" ObjectID="_1787349437" r:id="rId151"/>
+                <o:OLEObject Type="Embed" ProgID="Equation.DSMT4" ShapeID="_x0000_i1098" DrawAspect="Content" ObjectID="_1787393573" r:id="rId151"/>
               </w:object>
             </w:r>
           </w:p>
@@ -10937,10 +10936,10 @@
                 <w:szCs w:val="24"/>
               </w:rPr>
               <w:object w:dxaOrig="10040" w:dyaOrig="320" w14:anchorId="570A0638">
-                <v:shape id="_x0000_i1283" type="#_x0000_t75" style="width:501.75pt;height:16.5pt" o:ole="">
+                <v:shape id="_x0000_i1099" type="#_x0000_t75" style="width:501.75pt;height:16.5pt" o:ole="">
                   <v:imagedata r:id="rId152" o:title=""/>
                 </v:shape>
-                <o:OLEObject Type="Embed" ProgID="Equation.DSMT4" ShapeID="_x0000_i1283" DrawAspect="Content" ObjectID="_1787349438" r:id="rId153"/>
+                <o:OLEObject Type="Embed" ProgID="Equation.DSMT4" ShapeID="_x0000_i1099" DrawAspect="Content" ObjectID="_1787393574" r:id="rId153"/>
               </w:object>
             </w:r>
           </w:p>
@@ -10981,10 +10980,10 @@
                 <w:szCs w:val="24"/>
               </w:rPr>
               <w:object w:dxaOrig="10020" w:dyaOrig="380" w14:anchorId="369D862F">
-                <v:shape id="_x0000_i1284" type="#_x0000_t75" style="width:501pt;height:18.75pt" o:ole="">
+                <v:shape id="_x0000_i1100" type="#_x0000_t75" style="width:501pt;height:18.75pt" o:ole="">
                   <v:imagedata r:id="rId154" o:title=""/>
                 </v:shape>
-                <o:OLEObject Type="Embed" ProgID="Equation.DSMT4" ShapeID="_x0000_i1284" DrawAspect="Content" ObjectID="_1787349439" r:id="rId155"/>
+                <o:OLEObject Type="Embed" ProgID="Equation.DSMT4" ShapeID="_x0000_i1100" DrawAspect="Content" ObjectID="_1787393575" r:id="rId155"/>
               </w:object>
             </w:r>
           </w:p>
@@ -11119,10 +11118,10 @@
                 <w:szCs w:val="24"/>
               </w:rPr>
               <w:object w:dxaOrig="2380" w:dyaOrig="639" w14:anchorId="6D347693">
-                <v:shape id="_x0000_i1102" type="#_x0000_t75" style="width:118.5pt;height:31.5pt" o:ole="">
+                <v:shape id="_x0000_i1101" type="#_x0000_t75" style="width:118.5pt;height:31.5pt" o:ole="">
                   <v:imagedata r:id="rId156" o:title=""/>
                 </v:shape>
-                <o:OLEObject Type="Embed" ProgID="Equation.DSMT4" ShapeID="_x0000_i1102" DrawAspect="Content" ObjectID="_1787349440" r:id="rId157"/>
+                <o:OLEObject Type="Embed" ProgID="Equation.DSMT4" ShapeID="_x0000_i1101" DrawAspect="Content" ObjectID="_1787393576" r:id="rId157"/>
               </w:object>
             </w:r>
             <w:r>
@@ -11148,10 +11147,10 @@
                 <w:szCs w:val="24"/>
               </w:rPr>
               <w:object w:dxaOrig="900" w:dyaOrig="700" w14:anchorId="3063577F">
-                <v:shape id="_x0000_i1103" type="#_x0000_t75" style="width:45pt;height:34.5pt" o:ole="">
+                <v:shape id="_x0000_i1102" type="#_x0000_t75" style="width:45pt;height:34.5pt" o:ole="">
                   <v:imagedata r:id="rId158" o:title=""/>
                 </v:shape>
-                <o:OLEObject Type="Embed" ProgID="Equation.DSMT4" ShapeID="_x0000_i1103" DrawAspect="Content" ObjectID="_1787349441" r:id="rId159"/>
+                <o:OLEObject Type="Embed" ProgID="Equation.DSMT4" ShapeID="_x0000_i1102" DrawAspect="Content" ObjectID="_1787393577" r:id="rId159"/>
               </w:object>
             </w:r>
             <w:r>
@@ -11205,10 +11204,10 @@
                 <w:szCs w:val="24"/>
               </w:rPr>
               <w:object w:dxaOrig="2320" w:dyaOrig="720" w14:anchorId="4EF62856">
-                <v:shape id="_x0000_i1104" type="#_x0000_t75" style="width:115.5pt;height:36pt" o:ole="">
+                <v:shape id="_x0000_i1103" type="#_x0000_t75" style="width:115.5pt;height:36pt" o:ole="">
                   <v:imagedata r:id="rId160" o:title=""/>
                 </v:shape>
-                <o:OLEObject Type="Embed" ProgID="Equation.DSMT4" ShapeID="_x0000_i1104" DrawAspect="Content" ObjectID="_1787349442" r:id="rId161"/>
+                <o:OLEObject Type="Embed" ProgID="Equation.DSMT4" ShapeID="_x0000_i1103" DrawAspect="Content" ObjectID="_1787393578" r:id="rId161"/>
               </w:object>
             </w:r>
             <w:r>
@@ -11257,10 +11256,10 @@
                 <w:szCs w:val="24"/>
               </w:rPr>
               <w:object w:dxaOrig="980" w:dyaOrig="320" w14:anchorId="3D9DB721">
-                <v:shape id="_x0000_i1105" type="#_x0000_t75" style="width:49.5pt;height:16.5pt" o:ole="">
+                <v:shape id="_x0000_i1104" type="#_x0000_t75" style="width:49.5pt;height:16.5pt" o:ole="">
                   <v:imagedata r:id="rId162" o:title=""/>
                 </v:shape>
-                <o:OLEObject Type="Embed" ProgID="Equation.DSMT4" ShapeID="_x0000_i1105" DrawAspect="Content" ObjectID="_1787349443" r:id="rId163"/>
+                <o:OLEObject Type="Embed" ProgID="Equation.DSMT4" ShapeID="_x0000_i1104" DrawAspect="Content" ObjectID="_1787393579" r:id="rId163"/>
               </w:object>
             </w:r>
           </w:p>
@@ -11395,10 +11394,10 @@
                 <w:szCs w:val="24"/>
               </w:rPr>
               <w:object w:dxaOrig="800" w:dyaOrig="279" w14:anchorId="3E34F16A">
-                <v:shape id="_x0000_i1106" type="#_x0000_t75" style="width:40.5pt;height:13.5pt" o:ole="">
+                <v:shape id="_x0000_i1105" type="#_x0000_t75" style="width:40.5pt;height:13.5pt" o:ole="">
                   <v:imagedata r:id="rId164" o:title=""/>
                 </v:shape>
-                <o:OLEObject Type="Embed" ProgID="Equation.DSMT4" ShapeID="_x0000_i1106" DrawAspect="Content" ObjectID="_1787349444" r:id="rId165"/>
+                <o:OLEObject Type="Embed" ProgID="Equation.DSMT4" ShapeID="_x0000_i1105" DrawAspect="Content" ObjectID="_1787393580" r:id="rId165"/>
               </w:object>
             </w:r>
             <w:r>
@@ -11423,10 +11422,10 @@
                 <w:szCs w:val="24"/>
               </w:rPr>
               <w:object w:dxaOrig="760" w:dyaOrig="380" w14:anchorId="101E4800">
-                <v:shape id="_x0000_i1107" type="#_x0000_t75" style="width:38.25pt;height:18.75pt" o:ole="">
+                <v:shape id="_x0000_i1106" type="#_x0000_t75" style="width:38.25pt;height:18.75pt" o:ole="">
                   <v:imagedata r:id="rId166" o:title=""/>
                 </v:shape>
-                <o:OLEObject Type="Embed" ProgID="Equation.DSMT4" ShapeID="_x0000_i1107" DrawAspect="Content" ObjectID="_1787349445" r:id="rId167"/>
+                <o:OLEObject Type="Embed" ProgID="Equation.DSMT4" ShapeID="_x0000_i1106" DrawAspect="Content" ObjectID="_1787393581" r:id="rId167"/>
               </w:object>
             </w:r>
             <w:r>
@@ -11451,10 +11450,10 @@
                 <w:szCs w:val="24"/>
               </w:rPr>
               <w:object w:dxaOrig="639" w:dyaOrig="639" w14:anchorId="74BCEF54">
-                <v:shape id="_x0000_i1108" type="#_x0000_t75" style="width:31.5pt;height:31.5pt" o:ole="">
+                <v:shape id="_x0000_i1107" type="#_x0000_t75" style="width:31.5pt;height:31.5pt" o:ole="">
                   <v:imagedata r:id="rId168" o:title=""/>
                 </v:shape>
-                <o:OLEObject Type="Embed" ProgID="Equation.DSMT4" ShapeID="_x0000_i1108" DrawAspect="Content" ObjectID="_1787349446" r:id="rId169"/>
+                <o:OLEObject Type="Embed" ProgID="Equation.DSMT4" ShapeID="_x0000_i1107" DrawAspect="Content" ObjectID="_1787393582" r:id="rId169"/>
               </w:object>
             </w:r>
             <w:r>
@@ -11479,10 +11478,10 @@
                 <w:szCs w:val="24"/>
               </w:rPr>
               <w:object w:dxaOrig="800" w:dyaOrig="340" w14:anchorId="0F3666B9">
-                <v:shape id="_x0000_i1109" type="#_x0000_t75" style="width:40.5pt;height:16.5pt" o:ole="">
+                <v:shape id="_x0000_i1108" type="#_x0000_t75" style="width:40.5pt;height:16.5pt" o:ole="">
                   <v:imagedata r:id="rId170" o:title=""/>
                 </v:shape>
-                <o:OLEObject Type="Embed" ProgID="Equation.DSMT4" ShapeID="_x0000_i1109" DrawAspect="Content" ObjectID="_1787349447" r:id="rId171"/>
+                <o:OLEObject Type="Embed" ProgID="Equation.DSMT4" ShapeID="_x0000_i1108" DrawAspect="Content" ObjectID="_1787393583" r:id="rId171"/>
               </w:object>
             </w:r>
           </w:p>
@@ -11557,10 +11556,10 @@
                 <w:szCs w:val="24"/>
               </w:rPr>
               <w:object w:dxaOrig="1240" w:dyaOrig="320" w14:anchorId="5D175275">
-                <v:shape id="_x0000_i1110" type="#_x0000_t75" style="width:61.5pt;height:16.5pt" o:ole="">
+                <v:shape id="_x0000_i1109" type="#_x0000_t75" style="width:61.5pt;height:16.5pt" o:ole="">
                   <v:imagedata r:id="rId172" o:title=""/>
                 </v:shape>
-                <o:OLEObject Type="Embed" ProgID="Equation.DSMT4" ShapeID="_x0000_i1110" DrawAspect="Content" ObjectID="_1787349448" r:id="rId173"/>
+                <o:OLEObject Type="Embed" ProgID="Equation.DSMT4" ShapeID="_x0000_i1109" DrawAspect="Content" ObjectID="_1787393584" r:id="rId173"/>
               </w:object>
             </w:r>
             <w:r>
@@ -11587,10 +11586,10 @@
                 <w:szCs w:val="24"/>
               </w:rPr>
               <w:object w:dxaOrig="1120" w:dyaOrig="320" w14:anchorId="62C34897">
-                <v:shape id="_x0000_i1111" type="#_x0000_t75" style="width:55.5pt;height:16.5pt" o:ole="">
+                <v:shape id="_x0000_i1110" type="#_x0000_t75" style="width:55.5pt;height:16.5pt" o:ole="">
                   <v:imagedata r:id="rId174" o:title=""/>
                 </v:shape>
-                <o:OLEObject Type="Embed" ProgID="Equation.DSMT4" ShapeID="_x0000_i1111" DrawAspect="Content" ObjectID="_1787349449" r:id="rId175"/>
+                <o:OLEObject Type="Embed" ProgID="Equation.DSMT4" ShapeID="_x0000_i1110" DrawAspect="Content" ObjectID="_1787393585" r:id="rId175"/>
               </w:object>
             </w:r>
             <w:r>
@@ -11629,10 +11628,10 @@
                 <w:szCs w:val="24"/>
               </w:rPr>
               <w:object w:dxaOrig="1160" w:dyaOrig="320" w14:anchorId="78C4ACE2">
-                <v:shape id="_x0000_i1112" type="#_x0000_t75" style="width:58.5pt;height:16.5pt" o:ole="">
+                <v:shape id="_x0000_i1111" type="#_x0000_t75" style="width:58.5pt;height:16.5pt" o:ole="">
                   <v:imagedata r:id="rId176" o:title=""/>
                 </v:shape>
-                <o:OLEObject Type="Embed" ProgID="Equation.DSMT4" ShapeID="_x0000_i1112" DrawAspect="Content" ObjectID="_1787349450" r:id="rId177"/>
+                <o:OLEObject Type="Embed" ProgID="Equation.DSMT4" ShapeID="_x0000_i1111" DrawAspect="Content" ObjectID="_1787393586" r:id="rId177"/>
               </w:object>
             </w:r>
             <w:r>
@@ -11659,10 +11658,10 @@
                 <w:szCs w:val="24"/>
               </w:rPr>
               <w:object w:dxaOrig="820" w:dyaOrig="380" w14:anchorId="2C2946C0">
-                <v:shape id="_x0000_i1113" type="#_x0000_t75" style="width:40.5pt;height:19.5pt" o:ole="">
+                <v:shape id="_x0000_i1112" type="#_x0000_t75" style="width:40.5pt;height:19.5pt" o:ole="">
                   <v:imagedata r:id="rId178" o:title=""/>
                 </v:shape>
-                <o:OLEObject Type="Embed" ProgID="Equation.DSMT4" ShapeID="_x0000_i1113" DrawAspect="Content" ObjectID="_1787349451" r:id="rId179"/>
+                <o:OLEObject Type="Embed" ProgID="Equation.DSMT4" ShapeID="_x0000_i1112" DrawAspect="Content" ObjectID="_1787393587" r:id="rId179"/>
               </w:object>
             </w:r>
           </w:p>
@@ -11741,10 +11740,10 @@
                 <w:lang w:bidi="fa-IR"/>
               </w:rPr>
               <w:object w:dxaOrig="560" w:dyaOrig="279" w14:anchorId="468BF5E9">
-                <v:shape id="_x0000_i1114" type="#_x0000_t75" style="width:28.5pt;height:13.5pt" o:ole="">
+                <v:shape id="_x0000_i1113" type="#_x0000_t75" style="width:28.5pt;height:13.5pt" o:ole="">
                   <v:imagedata r:id="rId180" o:title=""/>
                 </v:shape>
-                <o:OLEObject Type="Embed" ProgID="Equation.DSMT4" ShapeID="_x0000_i1114" DrawAspect="Content" ObjectID="_1787349452" r:id="rId181"/>
+                <o:OLEObject Type="Embed" ProgID="Equation.DSMT4" ShapeID="_x0000_i1113" DrawAspect="Content" ObjectID="_1787393588" r:id="rId181"/>
               </w:object>
             </w:r>
             <w:r>
@@ -11773,10 +11772,10 @@
                 <w:lang w:bidi="fa-IR"/>
               </w:rPr>
               <w:object w:dxaOrig="700" w:dyaOrig="300" w14:anchorId="0265D466">
-                <v:shape id="_x0000_i1115" type="#_x0000_t75" style="width:34.5pt;height:15pt" o:ole="">
+                <v:shape id="_x0000_i1114" type="#_x0000_t75" style="width:34.5pt;height:15pt" o:ole="">
                   <v:imagedata r:id="rId182" o:title=""/>
                 </v:shape>
-                <o:OLEObject Type="Embed" ProgID="Equation.DSMT4" ShapeID="_x0000_i1115" DrawAspect="Content" ObjectID="_1787349453" r:id="rId183"/>
+                <o:OLEObject Type="Embed" ProgID="Equation.DSMT4" ShapeID="_x0000_i1114" DrawAspect="Content" ObjectID="_1787393589" r:id="rId183"/>
               </w:object>
             </w:r>
             <w:r>
@@ -11805,10 +11804,10 @@
                 <w:lang w:bidi="fa-IR"/>
               </w:rPr>
               <w:object w:dxaOrig="880" w:dyaOrig="360" w14:anchorId="1791FDFC">
-                <v:shape id="_x0000_i1116" type="#_x0000_t75" style="width:43.5pt;height:18pt" o:ole="">
+                <v:shape id="_x0000_i1115" type="#_x0000_t75" style="width:43.5pt;height:18pt" o:ole="">
                   <v:imagedata r:id="rId184" o:title=""/>
                 </v:shape>
-                <o:OLEObject Type="Embed" ProgID="Equation.DSMT4" ShapeID="_x0000_i1116" DrawAspect="Content" ObjectID="_1787349454" r:id="rId185"/>
+                <o:OLEObject Type="Embed" ProgID="Equation.DSMT4" ShapeID="_x0000_i1115" DrawAspect="Content" ObjectID="_1787393590" r:id="rId185"/>
               </w:object>
             </w:r>
             <w:r>
@@ -11837,10 +11836,10 @@
                 <w:lang w:bidi="fa-IR"/>
               </w:rPr>
               <w:object w:dxaOrig="700" w:dyaOrig="300" w14:anchorId="56C9777A">
-                <v:shape id="_x0000_i1117" type="#_x0000_t75" style="width:34.5pt;height:15pt" o:ole="">
+                <v:shape id="_x0000_i1116" type="#_x0000_t75" style="width:34.5pt;height:15pt" o:ole="">
                   <v:imagedata r:id="rId186" o:title=""/>
                 </v:shape>
-                <o:OLEObject Type="Embed" ProgID="Equation.DSMT4" ShapeID="_x0000_i1117" DrawAspect="Content" ObjectID="_1787349455" r:id="rId187"/>
+                <o:OLEObject Type="Embed" ProgID="Equation.DSMT4" ShapeID="_x0000_i1116" DrawAspect="Content" ObjectID="_1787393591" r:id="rId187"/>
               </w:object>
             </w:r>
             <w:r>
@@ -11933,10 +11932,10 @@
                 <w:lang w:bidi="fa-IR"/>
               </w:rPr>
               <w:object w:dxaOrig="1100" w:dyaOrig="320" w14:anchorId="09F96661">
-                <v:shape id="_x0000_i1118" type="#_x0000_t75" style="width:55.5pt;height:16.5pt" o:ole="">
+                <v:shape id="_x0000_i1117" type="#_x0000_t75" style="width:55.5pt;height:16.5pt" o:ole="">
                   <v:imagedata r:id="rId188" o:title=""/>
                 </v:shape>
-                <o:OLEObject Type="Embed" ProgID="Equation.DSMT4" ShapeID="_x0000_i1118" DrawAspect="Content" ObjectID="_1787349456" r:id="rId189"/>
+                <o:OLEObject Type="Embed" ProgID="Equation.DSMT4" ShapeID="_x0000_i1117" DrawAspect="Content" ObjectID="_1787393592" r:id="rId189"/>
               </w:object>
             </w:r>
             <w:r>
@@ -11965,10 +11964,10 @@
                 <w:lang w:bidi="fa-IR"/>
               </w:rPr>
               <w:object w:dxaOrig="1100" w:dyaOrig="320" w14:anchorId="3FD94FA9">
-                <v:shape id="_x0000_i1119" type="#_x0000_t75" style="width:55.5pt;height:16.5pt" o:ole="">
+                <v:shape id="_x0000_i1118" type="#_x0000_t75" style="width:55.5pt;height:16.5pt" o:ole="">
                   <v:imagedata r:id="rId190" o:title=""/>
                 </v:shape>
-                <o:OLEObject Type="Embed" ProgID="Equation.DSMT4" ShapeID="_x0000_i1119" DrawAspect="Content" ObjectID="_1787349457" r:id="rId191"/>
+                <o:OLEObject Type="Embed" ProgID="Equation.DSMT4" ShapeID="_x0000_i1118" DrawAspect="Content" ObjectID="_1787393593" r:id="rId191"/>
               </w:object>
             </w:r>
             <w:r>
@@ -12009,10 +12008,10 @@
                 <w:lang w:bidi="fa-IR"/>
               </w:rPr>
               <w:object w:dxaOrig="1080" w:dyaOrig="320" w14:anchorId="0ED1D79F">
-                <v:shape id="_x0000_i1120" type="#_x0000_t75" style="width:54pt;height:16.5pt" o:ole="">
+                <v:shape id="_x0000_i1119" type="#_x0000_t75" style="width:54pt;height:16.5pt" o:ole="">
                   <v:imagedata r:id="rId192" o:title=""/>
                 </v:shape>
-                <o:OLEObject Type="Embed" ProgID="Equation.DSMT4" ShapeID="_x0000_i1120" DrawAspect="Content" ObjectID="_1787349458" r:id="rId193"/>
+                <o:OLEObject Type="Embed" ProgID="Equation.DSMT4" ShapeID="_x0000_i1119" DrawAspect="Content" ObjectID="_1787393594" r:id="rId193"/>
               </w:object>
             </w:r>
             <w:r>
@@ -12041,10 +12040,10 @@
                 <w:lang w:bidi="fa-IR"/>
               </w:rPr>
               <w:object w:dxaOrig="1100" w:dyaOrig="320" w14:anchorId="23499E58">
-                <v:shape id="_x0000_i1121" type="#_x0000_t75" style="width:55.5pt;height:16.5pt" o:ole="">
+                <v:shape id="_x0000_i1120" type="#_x0000_t75" style="width:55.5pt;height:16.5pt" o:ole="">
                   <v:imagedata r:id="rId194" o:title=""/>
                 </v:shape>
-                <o:OLEObject Type="Embed" ProgID="Equation.DSMT4" ShapeID="_x0000_i1121" DrawAspect="Content" ObjectID="_1787349459" r:id="rId195"/>
+                <o:OLEObject Type="Embed" ProgID="Equation.DSMT4" ShapeID="_x0000_i1120" DrawAspect="Content" ObjectID="_1787393595" r:id="rId195"/>
               </w:object>
             </w:r>
           </w:p>
@@ -12091,10 +12090,10 @@
                 <w:lang w:bidi="fa-IR"/>
               </w:rPr>
               <w:object w:dxaOrig="2320" w:dyaOrig="400" w14:anchorId="5A4C568E">
-                <v:shape id="_x0000_i1122" type="#_x0000_t75" style="width:115.5pt;height:19.5pt" o:ole="">
+                <v:shape id="_x0000_i1121" type="#_x0000_t75" style="width:115.5pt;height:19.5pt" o:ole="">
                   <v:imagedata r:id="rId196" o:title=""/>
                 </v:shape>
-                <o:OLEObject Type="Embed" ProgID="Equation.DSMT4" ShapeID="_x0000_i1122" DrawAspect="Content" ObjectID="_1787349460" r:id="rId197"/>
+                <o:OLEObject Type="Embed" ProgID="Equation.DSMT4" ShapeID="_x0000_i1121" DrawAspect="Content" ObjectID="_1787393596" r:id="rId197"/>
               </w:object>
             </w:r>
             <w:r>
@@ -12155,10 +12154,10 @@
                 <w:lang w:bidi="fa-IR"/>
               </w:rPr>
               <w:object w:dxaOrig="1180" w:dyaOrig="400" w14:anchorId="3DA17574">
-                <v:shape id="_x0000_i1123" type="#_x0000_t75" style="width:58.5pt;height:19.5pt" o:ole="">
+                <v:shape id="_x0000_i1122" type="#_x0000_t75" style="width:58.5pt;height:19.5pt" o:ole="">
                   <v:imagedata r:id="rId198" o:title=""/>
                 </v:shape>
-                <o:OLEObject Type="Embed" ProgID="Equation.DSMT4" ShapeID="_x0000_i1123" DrawAspect="Content" ObjectID="_1787349461" r:id="rId199"/>
+                <o:OLEObject Type="Embed" ProgID="Equation.DSMT4" ShapeID="_x0000_i1122" DrawAspect="Content" ObjectID="_1787393597" r:id="rId199"/>
               </w:object>
             </w:r>
             <w:r>
@@ -12187,10 +12186,10 @@
                 <w:lang w:bidi="fa-IR"/>
               </w:rPr>
               <w:object w:dxaOrig="1380" w:dyaOrig="320" w14:anchorId="7623C43F">
-                <v:shape id="_x0000_i1124" type="#_x0000_t75" style="width:69pt;height:16.5pt" o:ole="">
+                <v:shape id="_x0000_i1123" type="#_x0000_t75" style="width:69pt;height:16.5pt" o:ole="">
                   <v:imagedata r:id="rId200" o:title=""/>
                 </v:shape>
-                <o:OLEObject Type="Embed" ProgID="Equation.DSMT4" ShapeID="_x0000_i1124" DrawAspect="Content" ObjectID="_1787349462" r:id="rId201"/>
+                <o:OLEObject Type="Embed" ProgID="Equation.DSMT4" ShapeID="_x0000_i1123" DrawAspect="Content" ObjectID="_1787393598" r:id="rId201"/>
               </w:object>
             </w:r>
             <w:r>
@@ -12219,10 +12218,10 @@
                 <w:lang w:bidi="fa-IR"/>
               </w:rPr>
               <w:object w:dxaOrig="800" w:dyaOrig="360" w14:anchorId="552C8E4F">
-                <v:shape id="_x0000_i1125" type="#_x0000_t75" style="width:40.5pt;height:18pt" o:ole="">
+                <v:shape id="_x0000_i1124" type="#_x0000_t75" style="width:40.5pt;height:18pt" o:ole="">
                   <v:imagedata r:id="rId202" o:title=""/>
                 </v:shape>
-                <o:OLEObject Type="Embed" ProgID="Equation.DSMT4" ShapeID="_x0000_i1125" DrawAspect="Content" ObjectID="_1787349463" r:id="rId203"/>
+                <o:OLEObject Type="Embed" ProgID="Equation.DSMT4" ShapeID="_x0000_i1124" DrawAspect="Content" ObjectID="_1787393599" r:id="rId203"/>
               </w:object>
             </w:r>
             <w:r>
@@ -12251,10 +12250,10 @@
                 <w:lang w:bidi="fa-IR"/>
               </w:rPr>
               <w:object w:dxaOrig="720" w:dyaOrig="300" w14:anchorId="295C5C6B">
-                <v:shape id="_x0000_i1126" type="#_x0000_t75" style="width:36pt;height:15pt" o:ole="">
+                <v:shape id="_x0000_i1125" type="#_x0000_t75" style="width:36pt;height:15pt" o:ole="">
                   <v:imagedata r:id="rId204" o:title=""/>
                 </v:shape>
-                <o:OLEObject Type="Embed" ProgID="Equation.DSMT4" ShapeID="_x0000_i1126" DrawAspect="Content" ObjectID="_1787349464" r:id="rId205"/>
+                <o:OLEObject Type="Embed" ProgID="Equation.DSMT4" ShapeID="_x0000_i1125" DrawAspect="Content" ObjectID="_1787393600" r:id="rId205"/>
               </w:object>
             </w:r>
           </w:p>
@@ -12314,10 +12313,10 @@
                 <w:szCs w:val="24"/>
               </w:rPr>
               <w:object w:dxaOrig="8340" w:dyaOrig="380" w14:anchorId="5752480A">
-                <v:shape id="_x0000_i1127" type="#_x0000_t75" style="width:417pt;height:18.75pt" o:ole="">
+                <v:shape id="_x0000_i1126" type="#_x0000_t75" style="width:417pt;height:18.75pt" o:ole="">
                   <v:imagedata r:id="rId206" o:title=""/>
                 </v:shape>
-                <o:OLEObject Type="Embed" ProgID="Equation.DSMT4" ShapeID="_x0000_i1127" DrawAspect="Content" ObjectID="_1787349465" r:id="rId207"/>
+                <o:OLEObject Type="Embed" ProgID="Equation.DSMT4" ShapeID="_x0000_i1126" DrawAspect="Content" ObjectID="_1787393601" r:id="rId207"/>
               </w:object>
             </w:r>
           </w:p>
@@ -12364,10 +12363,10 @@
                 <w:lang w:bidi="fa-IR"/>
               </w:rPr>
               <w:object w:dxaOrig="900" w:dyaOrig="360" w14:anchorId="0AA2994D">
-                <v:shape id="_x0000_i1128" type="#_x0000_t75" style="width:45pt;height:18pt" o:ole="">
+                <v:shape id="_x0000_i1127" type="#_x0000_t75" style="width:45pt;height:18pt" o:ole="">
                   <v:imagedata r:id="rId208" o:title=""/>
                 </v:shape>
-                <o:OLEObject Type="Embed" ProgID="Equation.DSMT4" ShapeID="_x0000_i1128" DrawAspect="Content" ObjectID="_1787349466" r:id="rId209"/>
+                <o:OLEObject Type="Embed" ProgID="Equation.DSMT4" ShapeID="_x0000_i1127" DrawAspect="Content" ObjectID="_1787393602" r:id="rId209"/>
               </w:object>
             </w:r>
             <w:r>
@@ -12558,10 +12557,10 @@
                 <w:szCs w:val="24"/>
               </w:rPr>
               <w:object w:dxaOrig="1460" w:dyaOrig="320" w14:anchorId="20E220B2">
-                <v:shape id="_x0000_i1129" type="#_x0000_t75" style="width:73.5pt;height:16.5pt" o:ole="">
+                <v:shape id="_x0000_i1128" type="#_x0000_t75" style="width:73.5pt;height:16.5pt" o:ole="">
                   <v:imagedata r:id="rId210" o:title=""/>
                 </v:shape>
-                <o:OLEObject Type="Embed" ProgID="Equation.DSMT4" ShapeID="_x0000_i1129" DrawAspect="Content" ObjectID="_1787349467" r:id="rId211"/>
+                <o:OLEObject Type="Embed" ProgID="Equation.DSMT4" ShapeID="_x0000_i1128" DrawAspect="Content" ObjectID="_1787393603" r:id="rId211"/>
               </w:object>
             </w:r>
             <w:r>
@@ -12704,10 +12703,10 @@
                 <w:szCs w:val="24"/>
               </w:rPr>
               <w:object w:dxaOrig="1320" w:dyaOrig="320" w14:anchorId="7285858B">
-                <v:shape id="_x0000_i1130" type="#_x0000_t75" style="width:66pt;height:16.5pt" o:ole="">
+                <v:shape id="_x0000_i1129" type="#_x0000_t75" style="width:66pt;height:16.5pt" o:ole="">
                   <v:imagedata r:id="rId212" o:title=""/>
                 </v:shape>
-                <o:OLEObject Type="Embed" ProgID="Equation.DSMT4" ShapeID="_x0000_i1130" DrawAspect="Content" ObjectID="_1787349468" r:id="rId213"/>
+                <o:OLEObject Type="Embed" ProgID="Equation.DSMT4" ShapeID="_x0000_i1129" DrawAspect="Content" ObjectID="_1787393604" r:id="rId213"/>
               </w:object>
             </w:r>
             <w:r>
@@ -12785,10 +12784,10 @@
                 <w:szCs w:val="24"/>
               </w:rPr>
               <w:object w:dxaOrig="1240" w:dyaOrig="320" w14:anchorId="3BEEDEE8">
-                <v:shape id="_x0000_i1131" type="#_x0000_t75" style="width:61.5pt;height:16.5pt" o:ole="">
+                <v:shape id="_x0000_i1130" type="#_x0000_t75" style="width:61.5pt;height:16.5pt" o:ole="">
                   <v:imagedata r:id="rId214" o:title=""/>
                 </v:shape>
-                <o:OLEObject Type="Embed" ProgID="Equation.DSMT4" ShapeID="_x0000_i1131" DrawAspect="Content" ObjectID="_1787349469" r:id="rId215"/>
+                <o:OLEObject Type="Embed" ProgID="Equation.DSMT4" ShapeID="_x0000_i1130" DrawAspect="Content" ObjectID="_1787393605" r:id="rId215"/>
               </w:object>
             </w:r>
             <w:r>
@@ -12903,10 +12902,10 @@
                 <w:szCs w:val="24"/>
               </w:rPr>
               <w:object w:dxaOrig="3379" w:dyaOrig="320" w14:anchorId="121B07B6">
-                <v:shape id="_x0000_i1132" type="#_x0000_t75" style="width:168.75pt;height:16.5pt" o:ole="">
+                <v:shape id="_x0000_i1131" type="#_x0000_t75" style="width:168.75pt;height:16.5pt" o:ole="">
                   <v:imagedata r:id="rId216" o:title=""/>
                 </v:shape>
-                <o:OLEObject Type="Embed" ProgID="Equation.DSMT4" ShapeID="_x0000_i1132" DrawAspect="Content" ObjectID="_1787349470" r:id="rId217"/>
+                <o:OLEObject Type="Embed" ProgID="Equation.DSMT4" ShapeID="_x0000_i1131" DrawAspect="Content" ObjectID="_1787393606" r:id="rId217"/>
               </w:object>
             </w:r>
             <w:r>
@@ -12974,10 +12973,10 @@
                 <w:szCs w:val="24"/>
               </w:rPr>
               <w:object w:dxaOrig="2760" w:dyaOrig="320" w14:anchorId="34280FAD">
-                <v:shape id="_x0000_i1133" type="#_x0000_t75" style="width:138pt;height:16.5pt" o:ole="">
+                <v:shape id="_x0000_i1132" type="#_x0000_t75" style="width:138pt;height:16.5pt" o:ole="">
                   <v:imagedata r:id="rId218" o:title=""/>
                 </v:shape>
-                <o:OLEObject Type="Embed" ProgID="Equation.DSMT4" ShapeID="_x0000_i1133" DrawAspect="Content" ObjectID="_1787349471" r:id="rId219"/>
+                <o:OLEObject Type="Embed" ProgID="Equation.DSMT4" ShapeID="_x0000_i1132" DrawAspect="Content" ObjectID="_1787393607" r:id="rId219"/>
               </w:object>
             </w:r>
             <w:r>
@@ -13016,10 +13015,10 @@
                 <w:szCs w:val="24"/>
               </w:rPr>
               <w:object w:dxaOrig="1240" w:dyaOrig="279" w14:anchorId="723831BB">
-                <v:shape id="_x0000_i1134" type="#_x0000_t75" style="width:61.5pt;height:13.5pt" o:ole="">
+                <v:shape id="_x0000_i1133" type="#_x0000_t75" style="width:61.5pt;height:13.5pt" o:ole="">
                   <v:imagedata r:id="rId220" o:title=""/>
                 </v:shape>
-                <o:OLEObject Type="Embed" ProgID="Equation.DSMT4" ShapeID="_x0000_i1134" DrawAspect="Content" ObjectID="_1787349472" r:id="rId221"/>
+                <o:OLEObject Type="Embed" ProgID="Equation.DSMT4" ShapeID="_x0000_i1133" DrawAspect="Content" ObjectID="_1787393608" r:id="rId221"/>
               </w:object>
             </w:r>
             <w:r>
@@ -13085,10 +13084,10 @@
                 <w:szCs w:val="24"/>
               </w:rPr>
               <w:object w:dxaOrig="2079" w:dyaOrig="400" w14:anchorId="097A1DDB">
-                <v:shape id="_x0000_i1135" type="#_x0000_t75" style="width:103.5pt;height:19.5pt" o:ole="">
+                <v:shape id="_x0000_i1134" type="#_x0000_t75" style="width:103.5pt;height:19.5pt" o:ole="">
                   <v:imagedata r:id="rId222" o:title=""/>
                 </v:shape>
-                <o:OLEObject Type="Embed" ProgID="Equation.DSMT4" ShapeID="_x0000_i1135" DrawAspect="Content" ObjectID="_1787349473" r:id="rId223"/>
+                <o:OLEObject Type="Embed" ProgID="Equation.DSMT4" ShapeID="_x0000_i1134" DrawAspect="Content" ObjectID="_1787393609" r:id="rId223"/>
               </w:object>
             </w:r>
             <w:r>
@@ -13197,10 +13196,10 @@
                 <w:szCs w:val="24"/>
               </w:rPr>
               <w:object w:dxaOrig="1280" w:dyaOrig="320" w14:anchorId="47BFB0A5">
-                <v:shape id="_x0000_i1136" type="#_x0000_t75" style="width:63.75pt;height:16.5pt" o:ole="">
+                <v:shape id="_x0000_i1135" type="#_x0000_t75" style="width:63.75pt;height:16.5pt" o:ole="">
                   <v:imagedata r:id="rId224" o:title=""/>
                 </v:shape>
-                <o:OLEObject Type="Embed" ProgID="Equation.DSMT4" ShapeID="_x0000_i1136" DrawAspect="Content" ObjectID="_1787349474" r:id="rId225"/>
+                <o:OLEObject Type="Embed" ProgID="Equation.DSMT4" ShapeID="_x0000_i1135" DrawAspect="Content" ObjectID="_1787393610" r:id="rId225"/>
               </w:object>
             </w:r>
             <w:r>
@@ -13331,10 +13330,10 @@
                 <w:szCs w:val="24"/>
               </w:rPr>
               <w:object w:dxaOrig="1240" w:dyaOrig="320" w14:anchorId="6227F27A">
-                <v:shape id="_x0000_i1137" type="#_x0000_t75" style="width:61.5pt;height:16.5pt" o:ole="">
+                <v:shape id="_x0000_i1136" type="#_x0000_t75" style="width:61.5pt;height:16.5pt" o:ole="">
                   <v:imagedata r:id="rId226" o:title=""/>
                 </v:shape>
-                <o:OLEObject Type="Embed" ProgID="Equation.DSMT4" ShapeID="_x0000_i1137" DrawAspect="Content" ObjectID="_1787349475" r:id="rId227"/>
+                <o:OLEObject Type="Embed" ProgID="Equation.DSMT4" ShapeID="_x0000_i1136" DrawAspect="Content" ObjectID="_1787393611" r:id="rId227"/>
               </w:object>
             </w:r>
             <w:r>
@@ -13444,10 +13443,10 @@
                 <w:szCs w:val="24"/>
               </w:rPr>
               <w:object w:dxaOrig="1340" w:dyaOrig="320" w14:anchorId="7A78B020">
-                <v:shape id="_x0000_i1138" type="#_x0000_t75" style="width:67.5pt;height:16.5pt" o:ole="">
+                <v:shape id="_x0000_i1137" type="#_x0000_t75" style="width:67.5pt;height:16.5pt" o:ole="">
                   <v:imagedata r:id="rId228" o:title=""/>
                 </v:shape>
-                <o:OLEObject Type="Embed" ProgID="Equation.DSMT4" ShapeID="_x0000_i1138" DrawAspect="Content" ObjectID="_1787349476" r:id="rId229"/>
+                <o:OLEObject Type="Embed" ProgID="Equation.DSMT4" ShapeID="_x0000_i1137" DrawAspect="Content" ObjectID="_1787393612" r:id="rId229"/>
               </w:object>
             </w:r>
             <w:r>
@@ -13552,10 +13551,10 @@
                 <w:szCs w:val="24"/>
               </w:rPr>
               <w:object w:dxaOrig="1240" w:dyaOrig="279" w14:anchorId="020292B9">
-                <v:shape id="_x0000_i1139" type="#_x0000_t75" style="width:61.5pt;height:13.5pt" o:ole="">
+                <v:shape id="_x0000_i1138" type="#_x0000_t75" style="width:61.5pt;height:13.5pt" o:ole="">
                   <v:imagedata r:id="rId230" o:title=""/>
                 </v:shape>
-                <o:OLEObject Type="Embed" ProgID="Equation.DSMT4" ShapeID="_x0000_i1139" DrawAspect="Content" ObjectID="_1787349477" r:id="rId231"/>
+                <o:OLEObject Type="Embed" ProgID="Equation.DSMT4" ShapeID="_x0000_i1138" DrawAspect="Content" ObjectID="_1787393613" r:id="rId231"/>
               </w:object>
             </w:r>
             <w:r>
@@ -13634,10 +13633,10 @@
                 <w:lang w:bidi="fa-IR"/>
               </w:rPr>
               <w:object w:dxaOrig="1840" w:dyaOrig="340" w14:anchorId="25A620C0">
-                <v:shape id="_x0000_i1140" type="#_x0000_t75" style="width:91.5pt;height:16.5pt" o:ole="">
+                <v:shape id="_x0000_i1139" type="#_x0000_t75" style="width:91.5pt;height:16.5pt" o:ole="">
                   <v:imagedata r:id="rId232" o:title=""/>
                 </v:shape>
-                <o:OLEObject Type="Embed" ProgID="Equation.DSMT4" ShapeID="_x0000_i1140" DrawAspect="Content" ObjectID="_1787349478" r:id="rId233"/>
+                <o:OLEObject Type="Embed" ProgID="Equation.DSMT4" ShapeID="_x0000_i1139" DrawAspect="Content" ObjectID="_1787393614" r:id="rId233"/>
               </w:object>
             </w:r>
           </w:p>
@@ -13766,10 +13765,10 @@
                 <w:szCs w:val="24"/>
               </w:rPr>
               <w:object w:dxaOrig="660" w:dyaOrig="360" w14:anchorId="45E26377">
-                <v:shape id="_x0000_i1141" type="#_x0000_t75" style="width:33pt;height:18pt" o:ole="">
+                <v:shape id="_x0000_i1140" type="#_x0000_t75" style="width:33pt;height:18pt" o:ole="">
                   <v:imagedata r:id="rId234" o:title=""/>
                 </v:shape>
-                <o:OLEObject Type="Embed" ProgID="Equation.DSMT4" ShapeID="_x0000_i1141" DrawAspect="Content" ObjectID="_1787349479" r:id="rId235"/>
+                <o:OLEObject Type="Embed" ProgID="Equation.DSMT4" ShapeID="_x0000_i1140" DrawAspect="Content" ObjectID="_1787393615" r:id="rId235"/>
               </w:object>
             </w:r>
             <w:r>
@@ -13842,10 +13841,10 @@
                 <w:szCs w:val="24"/>
               </w:rPr>
               <w:object w:dxaOrig="380" w:dyaOrig="360" w14:anchorId="0CFD0AF3">
-                <v:shape id="_x0000_i1142" type="#_x0000_t75" style="width:18.75pt;height:18pt" o:ole="">
+                <v:shape id="_x0000_i1141" type="#_x0000_t75" style="width:18.75pt;height:18pt" o:ole="">
                   <v:imagedata r:id="rId236" o:title=""/>
                 </v:shape>
-                <o:OLEObject Type="Embed" ProgID="Equation.DSMT4" ShapeID="_x0000_i1142" DrawAspect="Content" ObjectID="_1787349480" r:id="rId237"/>
+                <o:OLEObject Type="Embed" ProgID="Equation.DSMT4" ShapeID="_x0000_i1141" DrawAspect="Content" ObjectID="_1787393616" r:id="rId237"/>
               </w:object>
             </w:r>
             <w:r>
@@ -13870,10 +13869,10 @@
                 <w:szCs w:val="24"/>
               </w:rPr>
               <w:object w:dxaOrig="700" w:dyaOrig="360" w14:anchorId="1167CDFB">
-                <v:shape id="_x0000_i1143" type="#_x0000_t75" style="width:34.5pt;height:18pt" o:ole="">
+                <v:shape id="_x0000_i1142" type="#_x0000_t75" style="width:34.5pt;height:18pt" o:ole="">
                   <v:imagedata r:id="rId238" o:title=""/>
                 </v:shape>
-                <o:OLEObject Type="Embed" ProgID="Equation.DSMT4" ShapeID="_x0000_i1143" DrawAspect="Content" ObjectID="_1787349481" r:id="rId239"/>
+                <o:OLEObject Type="Embed" ProgID="Equation.DSMT4" ShapeID="_x0000_i1142" DrawAspect="Content" ObjectID="_1787393617" r:id="rId239"/>
               </w:object>
             </w:r>
             <w:r>
@@ -13926,10 +13925,10 @@
                 <w:szCs w:val="24"/>
               </w:rPr>
               <w:object w:dxaOrig="780" w:dyaOrig="360" w14:anchorId="1578E79D">
-                <v:shape id="_x0000_i1144" type="#_x0000_t75" style="width:39pt;height:18pt" o:ole="">
+                <v:shape id="_x0000_i1143" type="#_x0000_t75" style="width:39pt;height:18pt" o:ole="">
                   <v:imagedata r:id="rId240" o:title=""/>
                 </v:shape>
-                <o:OLEObject Type="Embed" ProgID="Equation.DSMT4" ShapeID="_x0000_i1144" DrawAspect="Content" ObjectID="_1787349482" r:id="rId241"/>
+                <o:OLEObject Type="Embed" ProgID="Equation.DSMT4" ShapeID="_x0000_i1143" DrawAspect="Content" ObjectID="_1787393618" r:id="rId241"/>
               </w:object>
             </w:r>
             <w:r>
@@ -13954,10 +13953,10 @@
                 <w:szCs w:val="24"/>
               </w:rPr>
               <w:object w:dxaOrig="720" w:dyaOrig="360" w14:anchorId="7C1FB4F1">
-                <v:shape id="_x0000_i1145" type="#_x0000_t75" style="width:36pt;height:18pt" o:ole="">
+                <v:shape id="_x0000_i1144" type="#_x0000_t75" style="width:36pt;height:18pt" o:ole="">
                   <v:imagedata r:id="rId242" o:title=""/>
                 </v:shape>
-                <o:OLEObject Type="Embed" ProgID="Equation.DSMT4" ShapeID="_x0000_i1145" DrawAspect="Content" ObjectID="_1787349483" r:id="rId243"/>
+                <o:OLEObject Type="Embed" ProgID="Equation.DSMT4" ShapeID="_x0000_i1144" DrawAspect="Content" ObjectID="_1787393619" r:id="rId243"/>
               </w:object>
             </w:r>
             <w:r>
@@ -13982,10 +13981,10 @@
                 <w:szCs w:val="24"/>
               </w:rPr>
               <w:object w:dxaOrig="660" w:dyaOrig="360" w14:anchorId="4E9A78BC">
-                <v:shape id="_x0000_i1146" type="#_x0000_t75" style="width:33pt;height:18pt" o:ole="">
+                <v:shape id="_x0000_i1145" type="#_x0000_t75" style="width:33pt;height:18pt" o:ole="">
                   <v:imagedata r:id="rId244" o:title=""/>
                 </v:shape>
-                <o:OLEObject Type="Embed" ProgID="Equation.DSMT4" ShapeID="_x0000_i1146" DrawAspect="Content" ObjectID="_1787349484" r:id="rId245"/>
+                <o:OLEObject Type="Embed" ProgID="Equation.DSMT4" ShapeID="_x0000_i1145" DrawAspect="Content" ObjectID="_1787393620" r:id="rId245"/>
               </w:object>
             </w:r>
             <w:r>
@@ -14041,10 +14040,10 @@
                 <w:szCs w:val="24"/>
               </w:rPr>
               <w:object w:dxaOrig="660" w:dyaOrig="360" w14:anchorId="3C7F8D70">
-                <v:shape id="_x0000_i1147" type="#_x0000_t75" style="width:33pt;height:18pt" o:ole="">
+                <v:shape id="_x0000_i1146" type="#_x0000_t75" style="width:33pt;height:18pt" o:ole="">
                   <v:imagedata r:id="rId246" o:title=""/>
                 </v:shape>
-                <o:OLEObject Type="Embed" ProgID="Equation.DSMT4" ShapeID="_x0000_i1147" DrawAspect="Content" ObjectID="_1787349485" r:id="rId247"/>
+                <o:OLEObject Type="Embed" ProgID="Equation.DSMT4" ShapeID="_x0000_i1146" DrawAspect="Content" ObjectID="_1787393621" r:id="rId247"/>
               </w:object>
             </w:r>
             <w:r>
@@ -14093,10 +14092,10 @@
                 <w:szCs w:val="24"/>
               </w:rPr>
               <w:object w:dxaOrig="820" w:dyaOrig="380" w14:anchorId="3B7E10A8">
-                <v:shape id="_x0000_i1148" type="#_x0000_t75" style="width:40.5pt;height:18.75pt" o:ole="">
+                <v:shape id="_x0000_i1147" type="#_x0000_t75" style="width:40.5pt;height:18.75pt" o:ole="">
                   <v:imagedata r:id="rId248" o:title=""/>
                 </v:shape>
-                <o:OLEObject Type="Embed" ProgID="Equation.DSMT4" ShapeID="_x0000_i1148" DrawAspect="Content" ObjectID="_1787349486" r:id="rId249"/>
+                <o:OLEObject Type="Embed" ProgID="Equation.DSMT4" ShapeID="_x0000_i1147" DrawAspect="Content" ObjectID="_1787393622" r:id="rId249"/>
               </w:object>
             </w:r>
             <w:r>
@@ -14418,10 +14417,10 @@
                 <w:szCs w:val="24"/>
               </w:rPr>
               <w:object w:dxaOrig="400" w:dyaOrig="380" w14:anchorId="74500C03">
-                <v:shape id="_x0000_i1149" type="#_x0000_t75" style="width:19.5pt;height:18.75pt" o:ole="">
+                <v:shape id="_x0000_i1148" type="#_x0000_t75" style="width:19.5pt;height:18.75pt" o:ole="">
                   <v:imagedata r:id="rId250" o:title=""/>
                 </v:shape>
-                <o:OLEObject Type="Embed" ProgID="Equation.DSMT4" ShapeID="_x0000_i1149" DrawAspect="Content" ObjectID="_1787349487" r:id="rId251"/>
+                <o:OLEObject Type="Embed" ProgID="Equation.DSMT4" ShapeID="_x0000_i1148" DrawAspect="Content" ObjectID="_1787393623" r:id="rId251"/>
               </w:object>
             </w:r>
             <w:r>
@@ -14494,10 +14493,10 @@
                 <w:szCs w:val="24"/>
               </w:rPr>
               <w:object w:dxaOrig="360" w:dyaOrig="360" w14:anchorId="0B88F419">
-                <v:shape id="_x0000_i1150" type="#_x0000_t75" style="width:18pt;height:18pt" o:ole="">
+                <v:shape id="_x0000_i1149" type="#_x0000_t75" style="width:18pt;height:18pt" o:ole="">
                   <v:imagedata r:id="rId252" o:title=""/>
                 </v:shape>
-                <o:OLEObject Type="Embed" ProgID="Equation.DSMT4" ShapeID="_x0000_i1150" DrawAspect="Content" ObjectID="_1787349488" r:id="rId253"/>
+                <o:OLEObject Type="Embed" ProgID="Equation.DSMT4" ShapeID="_x0000_i1149" DrawAspect="Content" ObjectID="_1787393624" r:id="rId253"/>
               </w:object>
             </w:r>
             <w:r>
@@ -14594,10 +14593,10 @@
                 <w:szCs w:val="24"/>
               </w:rPr>
               <w:object w:dxaOrig="420" w:dyaOrig="380" w14:anchorId="5828FD22">
-                <v:shape id="_x0000_i1151" type="#_x0000_t75" style="width:21pt;height:18.75pt" o:ole="">
+                <v:shape id="_x0000_i1150" type="#_x0000_t75" style="width:21pt;height:18.75pt" o:ole="">
                   <v:imagedata r:id="rId254" o:title=""/>
                 </v:shape>
-                <o:OLEObject Type="Embed" ProgID="Equation.DSMT4" ShapeID="_x0000_i1151" DrawAspect="Content" ObjectID="_1787349489" r:id="rId255"/>
+                <o:OLEObject Type="Embed" ProgID="Equation.DSMT4" ShapeID="_x0000_i1150" DrawAspect="Content" ObjectID="_1787393625" r:id="rId255"/>
               </w:object>
             </w:r>
             <w:r>
@@ -14658,10 +14657,10 @@
                 <w:szCs w:val="24"/>
               </w:rPr>
               <w:object w:dxaOrig="380" w:dyaOrig="360" w14:anchorId="28434921">
-                <v:shape id="_x0000_i1152" type="#_x0000_t75" style="width:18.75pt;height:18pt" o:ole="">
+                <v:shape id="_x0000_i1151" type="#_x0000_t75" style="width:18.75pt;height:18pt" o:ole="">
                   <v:imagedata r:id="rId256" o:title=""/>
                 </v:shape>
-                <o:OLEObject Type="Embed" ProgID="Equation.DSMT4" ShapeID="_x0000_i1152" DrawAspect="Content" ObjectID="_1787349490" r:id="rId257"/>
+                <o:OLEObject Type="Embed" ProgID="Equation.DSMT4" ShapeID="_x0000_i1151" DrawAspect="Content" ObjectID="_1787393626" r:id="rId257"/>
               </w:object>
             </w:r>
             <w:r>
@@ -14722,10 +14721,10 @@
                 <w:szCs w:val="24"/>
               </w:rPr>
               <w:object w:dxaOrig="1020" w:dyaOrig="380" w14:anchorId="4F2B6602">
-                <v:shape id="_x0000_i1153" type="#_x0000_t75" style="width:50.25pt;height:18.75pt" o:ole="">
+                <v:shape id="_x0000_i1152" type="#_x0000_t75" style="width:50.25pt;height:18.75pt" o:ole="">
                   <v:imagedata r:id="rId258" o:title=""/>
                 </v:shape>
-                <o:OLEObject Type="Embed" ProgID="Equation.DSMT4" ShapeID="_x0000_i1153" DrawAspect="Content" ObjectID="_1787349491" r:id="rId259"/>
+                <o:OLEObject Type="Embed" ProgID="Equation.DSMT4" ShapeID="_x0000_i1152" DrawAspect="Content" ObjectID="_1787393627" r:id="rId259"/>
               </w:object>
             </w:r>
             <w:r>
@@ -14774,10 +14773,10 @@
                 <w:szCs w:val="24"/>
               </w:rPr>
               <w:object w:dxaOrig="920" w:dyaOrig="380" w14:anchorId="4C167984">
-                <v:shape id="_x0000_i1154" type="#_x0000_t75" style="width:45.75pt;height:18.75pt" o:ole="">
+                <v:shape id="_x0000_i1153" type="#_x0000_t75" style="width:45.75pt;height:18.75pt" o:ole="">
                   <v:imagedata r:id="rId260" o:title=""/>
                 </v:shape>
-                <o:OLEObject Type="Embed" ProgID="Equation.DSMT4" ShapeID="_x0000_i1154" DrawAspect="Content" ObjectID="_1787349492" r:id="rId261"/>
+                <o:OLEObject Type="Embed" ProgID="Equation.DSMT4" ShapeID="_x0000_i1153" DrawAspect="Content" ObjectID="_1787393628" r:id="rId261"/>
               </w:object>
             </w:r>
             <w:r>
@@ -14824,10 +14823,10 @@
                 <w:szCs w:val="24"/>
               </w:rPr>
               <w:object w:dxaOrig="880" w:dyaOrig="380" w14:anchorId="39425460">
-                <v:shape id="_x0000_i1155" type="#_x0000_t75" style="width:43.5pt;height:18.75pt" o:ole="">
+                <v:shape id="_x0000_i1154" type="#_x0000_t75" style="width:43.5pt;height:18.75pt" o:ole="">
                   <v:imagedata r:id="rId262" o:title=""/>
                 </v:shape>
-                <o:OLEObject Type="Embed" ProgID="Equation.DSMT4" ShapeID="_x0000_i1155" DrawAspect="Content" ObjectID="_1787349493" r:id="rId263"/>
+                <o:OLEObject Type="Embed" ProgID="Equation.DSMT4" ShapeID="_x0000_i1154" DrawAspect="Content" ObjectID="_1787393629" r:id="rId263"/>
               </w:object>
             </w:r>
             <w:r>
@@ -14948,10 +14947,10 @@
                 <w:szCs w:val="24"/>
               </w:rPr>
               <w:object w:dxaOrig="920" w:dyaOrig="380" w14:anchorId="4189A316">
-                <v:shape id="_x0000_i1156" type="#_x0000_t75" style="width:45.75pt;height:18.75pt" o:ole="">
+                <v:shape id="_x0000_i1155" type="#_x0000_t75" style="width:45.75pt;height:18.75pt" o:ole="">
                   <v:imagedata r:id="rId264" o:title=""/>
                 </v:shape>
-                <o:OLEObject Type="Embed" ProgID="Equation.DSMT4" ShapeID="_x0000_i1156" DrawAspect="Content" ObjectID="_1787349494" r:id="rId265"/>
+                <o:OLEObject Type="Embed" ProgID="Equation.DSMT4" ShapeID="_x0000_i1155" DrawAspect="Content" ObjectID="_1787393630" r:id="rId265"/>
               </w:object>
             </w:r>
             <w:r>
@@ -15012,10 +15011,10 @@
                 <w:szCs w:val="24"/>
               </w:rPr>
               <w:object w:dxaOrig="560" w:dyaOrig="380" w14:anchorId="260307FB">
-                <v:shape id="_x0000_i1157" type="#_x0000_t75" style="width:28.5pt;height:18.75pt" o:ole="">
+                <v:shape id="_x0000_i1156" type="#_x0000_t75" style="width:28.5pt;height:18.75pt" o:ole="">
                   <v:imagedata r:id="rId266" o:title=""/>
                 </v:shape>
-                <o:OLEObject Type="Embed" ProgID="Equation.DSMT4" ShapeID="_x0000_i1157" DrawAspect="Content" ObjectID="_1787349495" r:id="rId267"/>
+                <o:OLEObject Type="Embed" ProgID="Equation.DSMT4" ShapeID="_x0000_i1156" DrawAspect="Content" ObjectID="_1787393631" r:id="rId267"/>
               </w:object>
             </w:r>
             <w:r>
@@ -15076,10 +15075,10 @@
                 <w:szCs w:val="24"/>
               </w:rPr>
               <w:object w:dxaOrig="780" w:dyaOrig="380" w14:anchorId="708C5D17">
-                <v:shape id="_x0000_i1158" type="#_x0000_t75" style="width:39pt;height:18.75pt" o:ole="">
+                <v:shape id="_x0000_i1157" type="#_x0000_t75" style="width:39pt;height:18.75pt" o:ole="">
                   <v:imagedata r:id="rId268" o:title=""/>
                 </v:shape>
-                <o:OLEObject Type="Embed" ProgID="Equation.DSMT4" ShapeID="_x0000_i1158" DrawAspect="Content" ObjectID="_1787349496" r:id="rId269"/>
+                <o:OLEObject Type="Embed" ProgID="Equation.DSMT4" ShapeID="_x0000_i1157" DrawAspect="Content" ObjectID="_1787393632" r:id="rId269"/>
               </w:object>
             </w:r>
             <w:r>
@@ -15152,10 +15151,10 @@
                 <w:szCs w:val="24"/>
               </w:rPr>
               <w:object w:dxaOrig="840" w:dyaOrig="380" w14:anchorId="068F1E9D">
-                <v:shape id="_x0000_i1159" type="#_x0000_t75" style="width:42pt;height:18.75pt" o:ole="">
+                <v:shape id="_x0000_i1158" type="#_x0000_t75" style="width:42pt;height:18.75pt" o:ole="">
                   <v:imagedata r:id="rId270" o:title=""/>
                 </v:shape>
-                <o:OLEObject Type="Embed" ProgID="Equation.DSMT4" ShapeID="_x0000_i1159" DrawAspect="Content" ObjectID="_1787349497" r:id="rId271"/>
+                <o:OLEObject Type="Embed" ProgID="Equation.DSMT4" ShapeID="_x0000_i1158" DrawAspect="Content" ObjectID="_1787393633" r:id="rId271"/>
               </w:object>
             </w:r>
             <w:r>
@@ -15216,10 +15215,10 @@
                 <w:szCs w:val="24"/>
               </w:rPr>
               <w:object w:dxaOrig="520" w:dyaOrig="639" w14:anchorId="7A720800">
-                <v:shape id="_x0000_i1160" type="#_x0000_t75" style="width:26.25pt;height:31.5pt" o:ole="">
+                <v:shape id="_x0000_i1159" type="#_x0000_t75" style="width:26.25pt;height:31.5pt" o:ole="">
                   <v:imagedata r:id="rId272" o:title=""/>
                 </v:shape>
-                <o:OLEObject Type="Embed" ProgID="Equation.DSMT4" ShapeID="_x0000_i1160" DrawAspect="Content" ObjectID="_1787349498" r:id="rId273"/>
+                <o:OLEObject Type="Embed" ProgID="Equation.DSMT4" ShapeID="_x0000_i1159" DrawAspect="Content" ObjectID="_1787393634" r:id="rId273"/>
               </w:object>
             </w:r>
             <w:r>
@@ -15294,10 +15293,10 @@
                 <w:szCs w:val="24"/>
               </w:rPr>
               <w:object w:dxaOrig="800" w:dyaOrig="380" w14:anchorId="2F488E8C">
-                <v:shape id="_x0000_i1161" type="#_x0000_t75" style="width:40.5pt;height:18.75pt" o:ole="">
+                <v:shape id="_x0000_i1160" type="#_x0000_t75" style="width:40.5pt;height:18.75pt" o:ole="">
                   <v:imagedata r:id="rId274" o:title=""/>
                 </v:shape>
-                <o:OLEObject Type="Embed" ProgID="Equation.DSMT4" ShapeID="_x0000_i1161" DrawAspect="Content" ObjectID="_1787349499" r:id="rId275"/>
+                <o:OLEObject Type="Embed" ProgID="Equation.DSMT4" ShapeID="_x0000_i1160" DrawAspect="Content" ObjectID="_1787393635" r:id="rId275"/>
               </w:object>
             </w:r>
             <w:r>
@@ -15371,10 +15370,10 @@
                 <w:szCs w:val="24"/>
               </w:rPr>
               <w:object w:dxaOrig="740" w:dyaOrig="380" w14:anchorId="3DDD6270">
-                <v:shape id="_x0000_i1162" type="#_x0000_t75" style="width:37.5pt;height:18.75pt" o:ole="">
+                <v:shape id="_x0000_i1161" type="#_x0000_t75" style="width:37.5pt;height:18.75pt" o:ole="">
                   <v:imagedata r:id="rId276" o:title=""/>
                 </v:shape>
-                <o:OLEObject Type="Embed" ProgID="Equation.DSMT4" ShapeID="_x0000_i1162" DrawAspect="Content" ObjectID="_1787349500" r:id="rId277"/>
+                <o:OLEObject Type="Embed" ProgID="Equation.DSMT4" ShapeID="_x0000_i1161" DrawAspect="Content" ObjectID="_1787393636" r:id="rId277"/>
               </w:object>
             </w:r>
             <w:r>
@@ -15528,10 +15527,10 @@
                 <w:szCs w:val="24"/>
               </w:rPr>
               <w:object w:dxaOrig="2400" w:dyaOrig="400" w14:anchorId="33EC1529">
-                <v:shape id="_x0000_i1163" type="#_x0000_t75" style="width:120pt;height:19.5pt" o:ole="">
+                <v:shape id="_x0000_i1162" type="#_x0000_t75" style="width:120pt;height:19.5pt" o:ole="">
                   <v:imagedata r:id="rId278" o:title=""/>
                 </v:shape>
-                <o:OLEObject Type="Embed" ProgID="Equation.DSMT4" ShapeID="_x0000_i1163" DrawAspect="Content" ObjectID="_1787349501" r:id="rId279"/>
+                <o:OLEObject Type="Embed" ProgID="Equation.DSMT4" ShapeID="_x0000_i1162" DrawAspect="Content" ObjectID="_1787393637" r:id="rId279"/>
               </w:object>
             </w:r>
             <w:r>
@@ -15633,10 +15632,10 @@
                 <w:szCs w:val="24"/>
               </w:rPr>
               <w:object w:dxaOrig="2000" w:dyaOrig="400" w14:anchorId="1EAA441B">
-                <v:shape id="_x0000_i1164" type="#_x0000_t75" style="width:100.5pt;height:19.5pt" o:ole="">
+                <v:shape id="_x0000_i1163" type="#_x0000_t75" style="width:100.5pt;height:19.5pt" o:ole="">
                   <v:imagedata r:id="rId280" o:title=""/>
                 </v:shape>
-                <o:OLEObject Type="Embed" ProgID="Equation.DSMT4" ShapeID="_x0000_i1164" DrawAspect="Content" ObjectID="_1787349502" r:id="rId281"/>
+                <o:OLEObject Type="Embed" ProgID="Equation.DSMT4" ShapeID="_x0000_i1163" DrawAspect="Content" ObjectID="_1787393638" r:id="rId281"/>
               </w:object>
             </w:r>
           </w:p>
@@ -15673,10 +15672,10 @@
                 <w:szCs w:val="24"/>
               </w:rPr>
               <w:object w:dxaOrig="2500" w:dyaOrig="400" w14:anchorId="07245858">
-                <v:shape id="_x0000_i1165" type="#_x0000_t75" style="width:125.25pt;height:19.5pt" o:ole="">
+                <v:shape id="_x0000_i1164" type="#_x0000_t75" style="width:125.25pt;height:19.5pt" o:ole="">
                   <v:imagedata r:id="rId282" o:title=""/>
                 </v:shape>
-                <o:OLEObject Type="Embed" ProgID="Equation.DSMT4" ShapeID="_x0000_i1165" DrawAspect="Content" ObjectID="_1787349503" r:id="rId283"/>
+                <o:OLEObject Type="Embed" ProgID="Equation.DSMT4" ShapeID="_x0000_i1164" DrawAspect="Content" ObjectID="_1787393639" r:id="rId283"/>
               </w:object>
             </w:r>
             <w:r>
@@ -15725,10 +15724,10 @@
                 <w:szCs w:val="24"/>
               </w:rPr>
               <w:object w:dxaOrig="1920" w:dyaOrig="400" w14:anchorId="7E4EF87D">
-                <v:shape id="_x0000_i1166" type="#_x0000_t75" style="width:96pt;height:19.5pt" o:ole="">
+                <v:shape id="_x0000_i1165" type="#_x0000_t75" style="width:96pt;height:19.5pt" o:ole="">
                   <v:imagedata r:id="rId284" o:title=""/>
                 </v:shape>
-                <o:OLEObject Type="Embed" ProgID="Equation.DSMT4" ShapeID="_x0000_i1166" DrawAspect="Content" ObjectID="_1787349504" r:id="rId285"/>
+                <o:OLEObject Type="Embed" ProgID="Equation.DSMT4" ShapeID="_x0000_i1165" DrawAspect="Content" ObjectID="_1787393640" r:id="rId285"/>
               </w:object>
             </w:r>
           </w:p>
@@ -16474,10 +16473,10 @@
                 <w:szCs w:val="24"/>
               </w:rPr>
               <w:object w:dxaOrig="1080" w:dyaOrig="260" w14:anchorId="31D86ACE">
-                <v:shape id="_x0000_i1167" type="#_x0000_t75" style="width:54pt;height:13.5pt" o:ole="">
+                <v:shape id="_x0000_i1166" type="#_x0000_t75" style="width:54pt;height:13.5pt" o:ole="">
                   <v:imagedata r:id="rId292" o:title=""/>
                 </v:shape>
-                <o:OLEObject Type="Embed" ProgID="Equation.DSMT4" ShapeID="_x0000_i1167" DrawAspect="Content" ObjectID="_1787349505" r:id="rId293"/>
+                <o:OLEObject Type="Embed" ProgID="Equation.DSMT4" ShapeID="_x0000_i1166" DrawAspect="Content" ObjectID="_1787393641" r:id="rId293"/>
               </w:object>
             </w:r>
             <w:r>
@@ -16534,10 +16533,10 @@
                 <w:szCs w:val="24"/>
               </w:rPr>
               <w:object w:dxaOrig="1080" w:dyaOrig="260" w14:anchorId="6C4BF7E5">
-                <v:shape id="_x0000_i1168" type="#_x0000_t75" style="width:54pt;height:13.5pt" o:ole="">
+                <v:shape id="_x0000_i1167" type="#_x0000_t75" style="width:54pt;height:13.5pt" o:ole="">
                   <v:imagedata r:id="rId294" o:title=""/>
                 </v:shape>
-                <o:OLEObject Type="Embed" ProgID="Equation.DSMT4" ShapeID="_x0000_i1168" DrawAspect="Content" ObjectID="_1787349506" r:id="rId295"/>
+                <o:OLEObject Type="Embed" ProgID="Equation.DSMT4" ShapeID="_x0000_i1167" DrawAspect="Content" ObjectID="_1787393642" r:id="rId295"/>
               </w:object>
             </w:r>
           </w:p>
@@ -16576,10 +16575,10 @@
                 <w:szCs w:val="24"/>
               </w:rPr>
               <w:object w:dxaOrig="1080" w:dyaOrig="260" w14:anchorId="5547789C">
-                <v:shape id="_x0000_i1169" type="#_x0000_t75" style="width:54pt;height:13.5pt" o:ole="">
+                <v:shape id="_x0000_i1168" type="#_x0000_t75" style="width:54pt;height:13.5pt" o:ole="">
                   <v:imagedata r:id="rId296" o:title=""/>
                 </v:shape>
-                <o:OLEObject Type="Embed" ProgID="Equation.DSMT4" ShapeID="_x0000_i1169" DrawAspect="Content" ObjectID="_1787349507" r:id="rId297"/>
+                <o:OLEObject Type="Embed" ProgID="Equation.DSMT4" ShapeID="_x0000_i1168" DrawAspect="Content" ObjectID="_1787393643" r:id="rId297"/>
               </w:object>
             </w:r>
             <w:r>
@@ -16617,10 +16616,10 @@
                 <w:szCs w:val="24"/>
               </w:rPr>
               <w:object w:dxaOrig="720" w:dyaOrig="260" w14:anchorId="0BD4374E">
-                <v:shape id="_x0000_i1170" type="#_x0000_t75" style="width:36pt;height:13.5pt" o:ole="">
+                <v:shape id="_x0000_i1169" type="#_x0000_t75" style="width:36pt;height:13.5pt" o:ole="">
                   <v:imagedata r:id="rId298" o:title=""/>
                 </v:shape>
-                <o:OLEObject Type="Embed" ProgID="Equation.DSMT4" ShapeID="_x0000_i1170" DrawAspect="Content" ObjectID="_1787349508" r:id="rId299"/>
+                <o:OLEObject Type="Embed" ProgID="Equation.DSMT4" ShapeID="_x0000_i1169" DrawAspect="Content" ObjectID="_1787393644" r:id="rId299"/>
               </w:object>
             </w:r>
           </w:p>
@@ -16917,7 +16916,6 @@
             <w:pPr>
               <w:spacing w:before="240"/>
               <w:rPr>
-                <w:rFonts w:hint="cs"/>
                 <w:b/>
                 <w:bCs/>
                 <w:i/>
@@ -17177,10 +17175,10 @@
                 <w:szCs w:val="24"/>
               </w:rPr>
               <w:object w:dxaOrig="220" w:dyaOrig="220" w14:anchorId="411BE5B9">
-                <v:shape id="_x0000_i1171" type="#_x0000_t75" style="width:10.5pt;height:10.5pt" o:ole="">
+                <v:shape id="_x0000_i1170" type="#_x0000_t75" style="width:10.5pt;height:10.5pt" o:ole="">
                   <v:imagedata r:id="rId303" o:title=""/>
                 </v:shape>
-                <o:OLEObject Type="Embed" ProgID="Equation.DSMT4" ShapeID="_x0000_i1171" DrawAspect="Content" ObjectID="_1787349509" r:id="rId304"/>
+                <o:OLEObject Type="Embed" ProgID="Equation.DSMT4" ShapeID="_x0000_i1170" DrawAspect="Content" ObjectID="_1787393645" r:id="rId304"/>
               </w:object>
             </w:r>
             <w:r>
@@ -17219,10 +17217,10 @@
                 <w:szCs w:val="24"/>
               </w:rPr>
               <w:object w:dxaOrig="620" w:dyaOrig="400" w14:anchorId="17283605">
-                <v:shape id="_x0000_i1172" type="#_x0000_t75" style="width:31.5pt;height:19.5pt" o:ole="">
+                <v:shape id="_x0000_i1171" type="#_x0000_t75" style="width:31.5pt;height:19.5pt" o:ole="">
                   <v:imagedata r:id="rId305" o:title=""/>
                 </v:shape>
-                <o:OLEObject Type="Embed" ProgID="Equation.DSMT4" ShapeID="_x0000_i1172" DrawAspect="Content" ObjectID="_1787349510" r:id="rId306"/>
+                <o:OLEObject Type="Embed" ProgID="Equation.DSMT4" ShapeID="_x0000_i1171" DrawAspect="Content" ObjectID="_1787393646" r:id="rId306"/>
               </w:object>
             </w:r>
             <w:r>
@@ -17252,10 +17250,10 @@
                 <w:lang w:bidi="fa-IR"/>
               </w:rPr>
               <w:object w:dxaOrig="300" w:dyaOrig="260" w14:anchorId="55BA7DEF">
-                <v:shape id="_x0000_i1173" type="#_x0000_t75" style="width:15pt;height:13.5pt" o:ole="">
+                <v:shape id="_x0000_i1172" type="#_x0000_t75" style="width:15pt;height:13.5pt" o:ole="">
                   <v:imagedata r:id="rId307" o:title=""/>
                 </v:shape>
-                <o:OLEObject Type="Embed" ProgID="Equation.DSMT4" ShapeID="_x0000_i1173" DrawAspect="Content" ObjectID="_1787349511" r:id="rId308"/>
+                <o:OLEObject Type="Embed" ProgID="Equation.DSMT4" ShapeID="_x0000_i1172" DrawAspect="Content" ObjectID="_1787393647" r:id="rId308"/>
               </w:object>
             </w:r>
             <w:r>
@@ -17368,21 +17366,7 @@
                 <w:szCs w:val="24"/>
                 <w:rtl/>
               </w:rPr>
-              <w:t xml:space="preserve">قدرمطلق هر عدد منفی برابر </w:t>
-            </w:r>
-            <w:bookmarkStart w:id="0" w:name="_GoBack"/>
-            <w:bookmarkEnd w:id="0"/>
-            <w:r>
-              <w:rPr>
-                <w:rFonts w:hint="cs"/>
-                <w:b/>
-                <w:bCs/>
-                <w:i/>
-                <w:sz w:val="24"/>
-                <w:szCs w:val="24"/>
-                <w:rtl/>
-              </w:rPr>
-              <w:t>است با قرینه همان عدد.(درست-نادرست)                                            (ش تهران401)</w:t>
+              <w:t>قدرمطلق هر عدد منفی برابر است با قرینه همان عدد.(درست-نادرست)                                            (ش تهران401)</w:t>
             </w:r>
           </w:p>
           <w:p>
@@ -17438,10 +17422,10 @@
                 <w:szCs w:val="24"/>
               </w:rPr>
               <w:object w:dxaOrig="900" w:dyaOrig="380" w14:anchorId="221CAD46">
-                <v:shape id="_x0000_i1174" type="#_x0000_t75" style="width:45pt;height:18.75pt" o:ole="">
+                <v:shape id="_x0000_i1173" type="#_x0000_t75" style="width:45pt;height:18.75pt" o:ole="">
                   <v:imagedata r:id="rId309" o:title=""/>
                 </v:shape>
-                <o:OLEObject Type="Embed" ProgID="Equation.DSMT4" ShapeID="_x0000_i1174" DrawAspect="Content" ObjectID="_1787349512" r:id="rId310"/>
+                <o:OLEObject Type="Embed" ProgID="Equation.DSMT4" ShapeID="_x0000_i1173" DrawAspect="Content" ObjectID="_1787393648" r:id="rId310"/>
               </w:object>
             </w:r>
             <w:r>
@@ -17479,10 +17463,10 @@
                 <w:szCs w:val="24"/>
               </w:rPr>
               <w:object w:dxaOrig="700" w:dyaOrig="360" w14:anchorId="41300BA1">
-                <v:shape id="_x0000_i1175" type="#_x0000_t75" style="width:34.5pt;height:18pt" o:ole="">
+                <v:shape id="_x0000_i1174" type="#_x0000_t75" style="width:34.5pt;height:18pt" o:ole="">
                   <v:imagedata r:id="rId311" o:title=""/>
                 </v:shape>
-                <o:OLEObject Type="Embed" ProgID="Equation.DSMT4" ShapeID="_x0000_i1175" DrawAspect="Content" ObjectID="_1787349513" r:id="rId312"/>
+                <o:OLEObject Type="Embed" ProgID="Equation.DSMT4" ShapeID="_x0000_i1174" DrawAspect="Content" ObjectID="_1787393649" r:id="rId312"/>
               </w:object>
             </w:r>
             <w:r>
@@ -17549,10 +17533,10 @@
                 <w:szCs w:val="24"/>
               </w:rPr>
               <w:object w:dxaOrig="1680" w:dyaOrig="320" w14:anchorId="32F2E764">
-                <v:shape id="_x0000_i1176" type="#_x0000_t75" style="width:84pt;height:16.5pt" o:ole="">
+                <v:shape id="_x0000_i1175" type="#_x0000_t75" style="width:84pt;height:16.5pt" o:ole="">
                   <v:imagedata r:id="rId313" o:title=""/>
                 </v:shape>
-                <o:OLEObject Type="Embed" ProgID="Equation.DSMT4" ShapeID="_x0000_i1176" DrawAspect="Content" ObjectID="_1787349514" r:id="rId314"/>
+                <o:OLEObject Type="Embed" ProgID="Equation.DSMT4" ShapeID="_x0000_i1175" DrawAspect="Content" ObjectID="_1787393650" r:id="rId314"/>
               </w:object>
             </w:r>
             <w:r>
@@ -17660,10 +17644,10 @@
                 <w:szCs w:val="24"/>
               </w:rPr>
               <w:object w:dxaOrig="480" w:dyaOrig="400" w14:anchorId="4E04AE13">
-                <v:shape id="_x0000_i1177" type="#_x0000_t75" style="width:24pt;height:19.5pt" o:ole="">
+                <v:shape id="_x0000_i1176" type="#_x0000_t75" style="width:24pt;height:19.5pt" o:ole="">
                   <v:imagedata r:id="rId315" o:title=""/>
                 </v:shape>
-                <o:OLEObject Type="Embed" ProgID="Equation.DSMT4" ShapeID="_x0000_i1177" DrawAspect="Content" ObjectID="_1787349515" r:id="rId316"/>
+                <o:OLEObject Type="Embed" ProgID="Equation.DSMT4" ShapeID="_x0000_i1176" DrawAspect="Content" ObjectID="_1787393651" r:id="rId316"/>
               </w:object>
             </w:r>
             <w:r>
@@ -17689,10 +17673,10 @@
                 <w:szCs w:val="24"/>
               </w:rPr>
               <w:object w:dxaOrig="200" w:dyaOrig="220" w14:anchorId="2496DCD4">
-                <v:shape id="_x0000_i1178" type="#_x0000_t75" style="width:10.5pt;height:11.25pt" o:ole="">
+                <v:shape id="_x0000_i1177" type="#_x0000_t75" style="width:10.5pt;height:11.25pt" o:ole="">
                   <v:imagedata r:id="rId317" o:title=""/>
                 </v:shape>
-                <o:OLEObject Type="Embed" ProgID="Equation.DSMT4" ShapeID="_x0000_i1178" DrawAspect="Content" ObjectID="_1787349516" r:id="rId318"/>
+                <o:OLEObject Type="Embed" ProgID="Equation.DSMT4" ShapeID="_x0000_i1177" DrawAspect="Content" ObjectID="_1787393652" r:id="rId318"/>
               </w:object>
             </w:r>
             <w:r>
@@ -17757,10 +17741,10 @@
                 <w:szCs w:val="24"/>
               </w:rPr>
               <w:object w:dxaOrig="680" w:dyaOrig="320" w14:anchorId="071B53A1">
-                <v:shape id="_x0000_i1179" type="#_x0000_t75" style="width:33.75pt;height:16.5pt" o:ole="">
+                <v:shape id="_x0000_i1178" type="#_x0000_t75" style="width:33.75pt;height:16.5pt" o:ole="">
                   <v:imagedata r:id="rId319" o:title=""/>
                 </v:shape>
-                <o:OLEObject Type="Embed" ProgID="Equation.DSMT4" ShapeID="_x0000_i1179" DrawAspect="Content" ObjectID="_1787349517" r:id="rId320"/>
+                <o:OLEObject Type="Embed" ProgID="Equation.DSMT4" ShapeID="_x0000_i1178" DrawAspect="Content" ObjectID="_1787393653" r:id="rId320"/>
               </w:object>
             </w:r>
             <w:r>
@@ -17786,10 +17770,10 @@
                 <w:szCs w:val="24"/>
               </w:rPr>
               <w:object w:dxaOrig="200" w:dyaOrig="220" w14:anchorId="3E63FFC3">
-                <v:shape id="_x0000_i1180" type="#_x0000_t75" style="width:10.5pt;height:11.25pt" o:ole="">
+                <v:shape id="_x0000_i1179" type="#_x0000_t75" style="width:10.5pt;height:11.25pt" o:ole="">
                   <v:imagedata r:id="rId321" o:title=""/>
                 </v:shape>
-                <o:OLEObject Type="Embed" ProgID="Equation.DSMT4" ShapeID="_x0000_i1180" DrawAspect="Content" ObjectID="_1787349518" r:id="rId322"/>
+                <o:OLEObject Type="Embed" ProgID="Equation.DSMT4" ShapeID="_x0000_i1179" DrawAspect="Content" ObjectID="_1787393654" r:id="rId322"/>
               </w:object>
             </w:r>
             <w:r>
@@ -17815,10 +17799,10 @@
                 <w:szCs w:val="24"/>
               </w:rPr>
               <w:object w:dxaOrig="200" w:dyaOrig="279" w14:anchorId="1D579F21">
-                <v:shape id="_x0000_i1181" type="#_x0000_t75" style="width:10.5pt;height:13.5pt" o:ole="">
+                <v:shape id="_x0000_i1180" type="#_x0000_t75" style="width:10.5pt;height:13.5pt" o:ole="">
                   <v:imagedata r:id="rId323" o:title=""/>
                 </v:shape>
-                <o:OLEObject Type="Embed" ProgID="Equation.DSMT4" ShapeID="_x0000_i1181" DrawAspect="Content" ObjectID="_1787349519" r:id="rId324"/>
+                <o:OLEObject Type="Embed" ProgID="Equation.DSMT4" ShapeID="_x0000_i1180" DrawAspect="Content" ObjectID="_1787393655" r:id="rId324"/>
               </w:object>
             </w:r>
             <w:r>
@@ -17844,10 +17828,10 @@
                 <w:szCs w:val="24"/>
               </w:rPr>
               <w:object w:dxaOrig="1080" w:dyaOrig="400" w14:anchorId="45806CCF">
-                <v:shape id="_x0000_i1182" type="#_x0000_t75" style="width:54pt;height:19.5pt" o:ole="">
+                <v:shape id="_x0000_i1181" type="#_x0000_t75" style="width:54pt;height:19.5pt" o:ole="">
                   <v:imagedata r:id="rId325" o:title=""/>
                 </v:shape>
-                <o:OLEObject Type="Embed" ProgID="Equation.DSMT4" ShapeID="_x0000_i1182" DrawAspect="Content" ObjectID="_1787349520" r:id="rId326"/>
+                <o:OLEObject Type="Embed" ProgID="Equation.DSMT4" ShapeID="_x0000_i1181" DrawAspect="Content" ObjectID="_1787393656" r:id="rId326"/>
               </w:object>
             </w:r>
             <w:r>
@@ -17918,10 +17902,10 @@
                 <w:lang w:bidi="fa-IR"/>
               </w:rPr>
               <w:object w:dxaOrig="1680" w:dyaOrig="320" w14:anchorId="20A6960E">
-                <v:shape id="_x0000_i1183" type="#_x0000_t75" style="width:84pt;height:16.5pt" o:ole="">
+                <v:shape id="_x0000_i1182" type="#_x0000_t75" style="width:84pt;height:16.5pt" o:ole="">
                   <v:imagedata r:id="rId327" o:title=""/>
                 </v:shape>
-                <o:OLEObject Type="Embed" ProgID="Equation.DSMT4" ShapeID="_x0000_i1183" DrawAspect="Content" ObjectID="_1787349521" r:id="rId328"/>
+                <o:OLEObject Type="Embed" ProgID="Equation.DSMT4" ShapeID="_x0000_i1182" DrawAspect="Content" ObjectID="_1787393657" r:id="rId328"/>
               </w:object>
             </w:r>
             <w:r>
@@ -18066,10 +18050,10 @@
                 <w:szCs w:val="24"/>
               </w:rPr>
               <w:object w:dxaOrig="1320" w:dyaOrig="400" w14:anchorId="19198CE5">
-                <v:shape id="_x0000_i1184" type="#_x0000_t75" style="width:66pt;height:19.5pt" o:ole="">
+                <v:shape id="_x0000_i1183" type="#_x0000_t75" style="width:66pt;height:19.5pt" o:ole="">
                   <v:imagedata r:id="rId329" o:title=""/>
                 </v:shape>
-                <o:OLEObject Type="Embed" ProgID="Equation.DSMT4" ShapeID="_x0000_i1184" DrawAspect="Content" ObjectID="_1787349522" r:id="rId330"/>
+                <o:OLEObject Type="Embed" ProgID="Equation.DSMT4" ShapeID="_x0000_i1183" DrawAspect="Content" ObjectID="_1787393658" r:id="rId330"/>
               </w:object>
             </w:r>
             <w:r>
@@ -18216,10 +18200,10 @@
                 <w:szCs w:val="24"/>
               </w:rPr>
               <w:object w:dxaOrig="200" w:dyaOrig="220" w14:anchorId="4B2DD2C9">
-                <v:shape id="_x0000_i1185" type="#_x0000_t75" style="width:10.5pt;height:11.25pt" o:ole="">
+                <v:shape id="_x0000_i1184" type="#_x0000_t75" style="width:10.5pt;height:11.25pt" o:ole="">
                   <v:imagedata r:id="rId331" o:title=""/>
                 </v:shape>
-                <o:OLEObject Type="Embed" ProgID="Equation.DSMT4" ShapeID="_x0000_i1185" DrawAspect="Content" ObjectID="_1787349523" r:id="rId332"/>
+                <o:OLEObject Type="Embed" ProgID="Equation.DSMT4" ShapeID="_x0000_i1184" DrawAspect="Content" ObjectID="_1787393659" r:id="rId332"/>
               </w:object>
             </w:r>
             <w:r>
@@ -18245,10 +18229,10 @@
                 <w:szCs w:val="24"/>
               </w:rPr>
               <w:object w:dxaOrig="1020" w:dyaOrig="320" w14:anchorId="0473C021">
-                <v:shape id="_x0000_i1186" type="#_x0000_t75" style="width:50.25pt;height:16.5pt" o:ole="">
+                <v:shape id="_x0000_i1185" type="#_x0000_t75" style="width:50.25pt;height:16.5pt" o:ole="">
                   <v:imagedata r:id="rId333" o:title=""/>
                 </v:shape>
-                <o:OLEObject Type="Embed" ProgID="Equation.DSMT4" ShapeID="_x0000_i1186" DrawAspect="Content" ObjectID="_1787349524" r:id="rId334"/>
+                <o:OLEObject Type="Embed" ProgID="Equation.DSMT4" ShapeID="_x0000_i1185" DrawAspect="Content" ObjectID="_1787393660" r:id="rId334"/>
               </w:object>
             </w:r>
             <w:r>
@@ -18348,10 +18332,10 @@
                 <w:szCs w:val="24"/>
               </w:rPr>
               <w:object w:dxaOrig="1160" w:dyaOrig="320" w14:anchorId="2F4F8D00">
-                <v:shape id="_x0000_i1187" type="#_x0000_t75" style="width:58.5pt;height:16.5pt" o:ole="">
+                <v:shape id="_x0000_i1186" type="#_x0000_t75" style="width:58.5pt;height:16.5pt" o:ole="">
                   <v:imagedata r:id="rId335" o:title=""/>
                 </v:shape>
-                <o:OLEObject Type="Embed" ProgID="Equation.DSMT4" ShapeID="_x0000_i1187" DrawAspect="Content" ObjectID="_1787349525" r:id="rId336"/>
+                <o:OLEObject Type="Embed" ProgID="Equation.DSMT4" ShapeID="_x0000_i1186" DrawAspect="Content" ObjectID="_1787393661" r:id="rId336"/>
               </w:object>
             </w:r>
             <w:r>
@@ -18387,10 +18371,10 @@
                 <w:szCs w:val="24"/>
               </w:rPr>
               <w:object w:dxaOrig="1560" w:dyaOrig="320" w14:anchorId="0BF0B26B">
-                <v:shape id="_x0000_i1188" type="#_x0000_t75" style="width:78pt;height:16.5pt" o:ole="">
+                <v:shape id="_x0000_i1187" type="#_x0000_t75" style="width:78pt;height:16.5pt" o:ole="">
                   <v:imagedata r:id="rId337" o:title=""/>
                 </v:shape>
-                <o:OLEObject Type="Embed" ProgID="Equation.DSMT4" ShapeID="_x0000_i1188" DrawAspect="Content" ObjectID="_1787349526" r:id="rId338"/>
+                <o:OLEObject Type="Embed" ProgID="Equation.DSMT4" ShapeID="_x0000_i1187" DrawAspect="Content" ObjectID="_1787393662" r:id="rId338"/>
               </w:object>
             </w:r>
             <w:r>
@@ -18517,10 +18501,10 @@
                 <w:szCs w:val="24"/>
               </w:rPr>
               <w:object w:dxaOrig="1140" w:dyaOrig="320" w14:anchorId="602C3B5E">
-                <v:shape id="_x0000_i1189" type="#_x0000_t75" style="width:57pt;height:16.5pt" o:ole="">
+                <v:shape id="_x0000_i1188" type="#_x0000_t75" style="width:57pt;height:16.5pt" o:ole="">
                   <v:imagedata r:id="rId339" o:title=""/>
                 </v:shape>
-                <o:OLEObject Type="Embed" ProgID="Equation.DSMT4" ShapeID="_x0000_i1189" DrawAspect="Content" ObjectID="_1787349527" r:id="rId340"/>
+                <o:OLEObject Type="Embed" ProgID="Equation.DSMT4" ShapeID="_x0000_i1188" DrawAspect="Content" ObjectID="_1787393663" r:id="rId340"/>
               </w:object>
             </w:r>
             <w:r>
@@ -18649,10 +18633,10 @@
                 <w:szCs w:val="24"/>
               </w:rPr>
               <w:object w:dxaOrig="880" w:dyaOrig="320" w14:anchorId="3A7398C7">
-                <v:shape id="_x0000_i1190" type="#_x0000_t75" style="width:43.5pt;height:16.5pt" o:ole="">
+                <v:shape id="_x0000_i1189" type="#_x0000_t75" style="width:43.5pt;height:16.5pt" o:ole="">
                   <v:imagedata r:id="rId341" o:title=""/>
                 </v:shape>
-                <o:OLEObject Type="Embed" ProgID="Equation.DSMT4" ShapeID="_x0000_i1190" DrawAspect="Content" ObjectID="_1787349528" r:id="rId342"/>
+                <o:OLEObject Type="Embed" ProgID="Equation.DSMT4" ShapeID="_x0000_i1189" DrawAspect="Content" ObjectID="_1787393664" r:id="rId342"/>
               </w:object>
             </w:r>
             <w:r>
@@ -18765,10 +18749,10 @@
                 <w:szCs w:val="24"/>
               </w:rPr>
               <w:object w:dxaOrig="200" w:dyaOrig="220" w14:anchorId="2DA51C24">
-                <v:shape id="_x0000_i1191" type="#_x0000_t75" style="width:10.5pt;height:11.25pt" o:ole="">
+                <v:shape id="_x0000_i1190" type="#_x0000_t75" style="width:10.5pt;height:11.25pt" o:ole="">
                   <v:imagedata r:id="rId331" o:title=""/>
                 </v:shape>
-                <o:OLEObject Type="Embed" ProgID="Equation.DSMT4" ShapeID="_x0000_i1191" DrawAspect="Content" ObjectID="_1787349529" r:id="rId343"/>
+                <o:OLEObject Type="Embed" ProgID="Equation.DSMT4" ShapeID="_x0000_i1190" DrawAspect="Content" ObjectID="_1787393665" r:id="rId343"/>
               </w:object>
             </w:r>
             <w:r>
@@ -18794,10 +18778,10 @@
                 <w:szCs w:val="24"/>
               </w:rPr>
               <w:object w:dxaOrig="1020" w:dyaOrig="320" w14:anchorId="32355E41">
-                <v:shape id="_x0000_i1192" type="#_x0000_t75" style="width:50.25pt;height:16.5pt" o:ole="">
+                <v:shape id="_x0000_i1191" type="#_x0000_t75" style="width:50.25pt;height:16.5pt" o:ole="">
                   <v:imagedata r:id="rId333" o:title=""/>
                 </v:shape>
-                <o:OLEObject Type="Embed" ProgID="Equation.DSMT4" ShapeID="_x0000_i1192" DrawAspect="Content" ObjectID="_1787349530" r:id="rId344"/>
+                <o:OLEObject Type="Embed" ProgID="Equation.DSMT4" ShapeID="_x0000_i1191" DrawAspect="Content" ObjectID="_1787393666" r:id="rId344"/>
               </w:object>
             </w:r>
             <w:r>
@@ -18967,10 +18951,10 @@
                 <w:szCs w:val="24"/>
               </w:rPr>
               <w:object w:dxaOrig="859" w:dyaOrig="520" w14:anchorId="2B5F6D17">
-                <v:shape id="_x0000_i1193" type="#_x0000_t75" style="width:42pt;height:24pt" o:ole="">
+                <v:shape id="_x0000_i1192" type="#_x0000_t75" style="width:42pt;height:24pt" o:ole="">
                   <v:imagedata r:id="rId345" o:title=""/>
                 </v:shape>
-                <o:OLEObject Type="Embed" ProgID="Equation.DSMT4" ShapeID="_x0000_i1193" DrawAspect="Content" ObjectID="_1787349531" r:id="rId346"/>
+                <o:OLEObject Type="Embed" ProgID="Equation.DSMT4" ShapeID="_x0000_i1192" DrawAspect="Content" ObjectID="_1787393667" r:id="rId346"/>
               </w:object>
             </w:r>
             <w:r>
@@ -19107,10 +19091,10 @@
                 <w:szCs w:val="24"/>
               </w:rPr>
               <w:object w:dxaOrig="1100" w:dyaOrig="260" w14:anchorId="193903C5">
-                <v:shape id="_x0000_i1194" type="#_x0000_t75" style="width:54pt;height:12pt" o:ole="">
+                <v:shape id="_x0000_i1193" type="#_x0000_t75" style="width:54pt;height:12pt" o:ole="">
                   <v:imagedata r:id="rId347" o:title=""/>
                 </v:shape>
-                <o:OLEObject Type="Embed" ProgID="Equation.DSMT4" ShapeID="_x0000_i1194" DrawAspect="Content" ObjectID="_1787349532" r:id="rId348"/>
+                <o:OLEObject Type="Embed" ProgID="Equation.DSMT4" ShapeID="_x0000_i1193" DrawAspect="Content" ObjectID="_1787393668" r:id="rId348"/>
               </w:object>
             </w:r>
             <w:r>
@@ -19148,10 +19132,10 @@
                 <w:szCs w:val="24"/>
               </w:rPr>
               <w:object w:dxaOrig="800" w:dyaOrig="520" w14:anchorId="6744EBC0">
-                <v:shape id="_x0000_i1195" type="#_x0000_t75" style="width:42pt;height:24pt" o:ole="">
+                <v:shape id="_x0000_i1194" type="#_x0000_t75" style="width:42pt;height:24pt" o:ole="">
                   <v:imagedata r:id="rId349" o:title=""/>
                 </v:shape>
-                <o:OLEObject Type="Embed" ProgID="Equation.DSMT4" ShapeID="_x0000_i1195" DrawAspect="Content" ObjectID="_1787349533" r:id="rId350"/>
+                <o:OLEObject Type="Embed" ProgID="Equation.DSMT4" ShapeID="_x0000_i1194" DrawAspect="Content" ObjectID="_1787393669" r:id="rId350"/>
               </w:object>
             </w:r>
             <w:r>
@@ -19261,10 +19245,10 @@
                 <w:szCs w:val="24"/>
               </w:rPr>
               <w:object w:dxaOrig="620" w:dyaOrig="260" w14:anchorId="0051C671">
-                <v:shape id="_x0000_i1196" type="#_x0000_t75" style="width:30pt;height:12pt" o:ole="">
+                <v:shape id="_x0000_i1195" type="#_x0000_t75" style="width:30pt;height:12pt" o:ole="">
                   <v:imagedata r:id="rId351" o:title=""/>
                 </v:shape>
-                <o:OLEObject Type="Embed" ProgID="Equation.DSMT4" ShapeID="_x0000_i1196" DrawAspect="Content" ObjectID="_1787349534" r:id="rId352"/>
+                <o:OLEObject Type="Embed" ProgID="Equation.DSMT4" ShapeID="_x0000_i1195" DrawAspect="Content" ObjectID="_1787393670" r:id="rId352"/>
               </w:object>
             </w:r>
             <w:r>
@@ -19301,10 +19285,10 @@
                 <w:szCs w:val="24"/>
               </w:rPr>
               <w:object w:dxaOrig="1460" w:dyaOrig="320" w14:anchorId="1ACCADD9">
-                <v:shape id="_x0000_i1197" type="#_x0000_t75" style="width:1in;height:18pt" o:ole="">
+                <v:shape id="_x0000_i1196" type="#_x0000_t75" style="width:1in;height:18pt" o:ole="">
                   <v:imagedata r:id="rId353" o:title=""/>
                 </v:shape>
-                <o:OLEObject Type="Embed" ProgID="Equation.DSMT4" ShapeID="_x0000_i1197" DrawAspect="Content" ObjectID="_1787349535" r:id="rId354"/>
+                <o:OLEObject Type="Embed" ProgID="Equation.DSMT4" ShapeID="_x0000_i1196" DrawAspect="Content" ObjectID="_1787393671" r:id="rId354"/>
               </w:object>
             </w:r>
             <w:r>
@@ -19406,10 +19390,10 @@
                 <w:lang w:bidi="fa-IR"/>
               </w:rPr>
               <w:object w:dxaOrig="499" w:dyaOrig="200" w14:anchorId="72D5570D">
-                <v:shape id="_x0000_i1198" type="#_x0000_t75" style="width:24pt;height:12pt" o:ole="">
+                <v:shape id="_x0000_i1197" type="#_x0000_t75" style="width:24pt;height:12pt" o:ole="">
                   <v:imagedata r:id="rId355" o:title=""/>
                 </v:shape>
-                <o:OLEObject Type="Embed" ProgID="Equation.DSMT4" ShapeID="_x0000_i1198" DrawAspect="Content" ObjectID="_1787349536" r:id="rId356"/>
+                <o:OLEObject Type="Embed" ProgID="Equation.DSMT4" ShapeID="_x0000_i1197" DrawAspect="Content" ObjectID="_1787393672" r:id="rId356"/>
               </w:object>
             </w:r>
             <w:r>
@@ -19448,10 +19432,10 @@
                 <w:szCs w:val="24"/>
               </w:rPr>
               <w:object w:dxaOrig="499" w:dyaOrig="400" w14:anchorId="1352C75F">
-                <v:shape id="_x0000_i1199" type="#_x0000_t75" style="width:24pt;height:18pt" o:ole="">
+                <v:shape id="_x0000_i1198" type="#_x0000_t75" style="width:24pt;height:18pt" o:ole="">
                   <v:imagedata r:id="rId357" o:title=""/>
                 </v:shape>
-                <o:OLEObject Type="Embed" ProgID="Equation.DSMT4" ShapeID="_x0000_i1199" DrawAspect="Content" ObjectID="_1787349537" r:id="rId358"/>
+                <o:OLEObject Type="Embed" ProgID="Equation.DSMT4" ShapeID="_x0000_i1198" DrawAspect="Content" ObjectID="_1787393673" r:id="rId358"/>
               </w:object>
             </w:r>
             <w:r>
@@ -19806,10 +19790,10 @@
                 <w:szCs w:val="24"/>
               </w:rPr>
               <w:object w:dxaOrig="1320" w:dyaOrig="320" w14:anchorId="31824A74">
-                <v:shape id="_x0000_i1200" type="#_x0000_t75" style="width:66pt;height:18pt" o:ole="">
+                <v:shape id="_x0000_i1199" type="#_x0000_t75" style="width:66pt;height:18pt" o:ole="">
                   <v:imagedata r:id="rId359" o:title=""/>
                 </v:shape>
-                <o:OLEObject Type="Embed" ProgID="Equation.DSMT4" ShapeID="_x0000_i1200" DrawAspect="Content" ObjectID="_1787349538" r:id="rId360"/>
+                <o:OLEObject Type="Embed" ProgID="Equation.DSMT4" ShapeID="_x0000_i1199" DrawAspect="Content" ObjectID="_1787393674" r:id="rId360"/>
               </w:object>
             </w:r>
             <w:r>
@@ -19988,10 +19972,10 @@
                 <w:szCs w:val="24"/>
               </w:rPr>
               <w:object w:dxaOrig="1100" w:dyaOrig="320" w14:anchorId="783D573B">
-                <v:shape id="_x0000_i1201" type="#_x0000_t75" style="width:54pt;height:18pt" o:ole="">
+                <v:shape id="_x0000_i1200" type="#_x0000_t75" style="width:54pt;height:18pt" o:ole="">
                   <v:imagedata r:id="rId361" o:title=""/>
                 </v:shape>
-                <o:OLEObject Type="Embed" ProgID="Equation.DSMT4" ShapeID="_x0000_i1201" DrawAspect="Content" ObjectID="_1787349539" r:id="rId362"/>
+                <o:OLEObject Type="Embed" ProgID="Equation.DSMT4" ShapeID="_x0000_i1200" DrawAspect="Content" ObjectID="_1787393675" r:id="rId362"/>
               </w:object>
             </w:r>
             <w:r>
@@ -20017,10 +20001,10 @@
                 <w:szCs w:val="24"/>
               </w:rPr>
               <w:object w:dxaOrig="740" w:dyaOrig="320" w14:anchorId="1BF4E23D">
-                <v:shape id="_x0000_i1202" type="#_x0000_t75" style="width:36pt;height:18pt" o:ole="">
+                <v:shape id="_x0000_i1201" type="#_x0000_t75" style="width:36pt;height:18pt" o:ole="">
                   <v:imagedata r:id="rId363" o:title=""/>
                 </v:shape>
-                <o:OLEObject Type="Embed" ProgID="Equation.DSMT4" ShapeID="_x0000_i1202" DrawAspect="Content" ObjectID="_1787349540" r:id="rId364"/>
+                <o:OLEObject Type="Embed" ProgID="Equation.DSMT4" ShapeID="_x0000_i1201" DrawAspect="Content" ObjectID="_1787393676" r:id="rId364"/>
               </w:object>
             </w:r>
             <w:r>
@@ -20296,10 +20280,10 @@
                 <w:szCs w:val="24"/>
               </w:rPr>
               <w:object w:dxaOrig="1260" w:dyaOrig="440" w14:anchorId="1BFD6651">
-                <v:shape id="_x0000_i1203" type="#_x0000_t75" style="width:66pt;height:24pt" o:ole="">
+                <v:shape id="_x0000_i1202" type="#_x0000_t75" style="width:66pt;height:24pt" o:ole="">
                   <v:imagedata r:id="rId365" o:title=""/>
                 </v:shape>
-                <o:OLEObject Type="Embed" ProgID="Equation.DSMT4" ShapeID="_x0000_i1203" DrawAspect="Content" ObjectID="_1787349541" r:id="rId366"/>
+                <o:OLEObject Type="Embed" ProgID="Equation.DSMT4" ShapeID="_x0000_i1202" DrawAspect="Content" ObjectID="_1787393677" r:id="rId366"/>
               </w:object>
             </w:r>
             <w:r>
@@ -20355,10 +20339,10 @@
                 <w:szCs w:val="24"/>
               </w:rPr>
               <w:object w:dxaOrig="580" w:dyaOrig="260" w14:anchorId="4F92EEA2">
-                <v:shape id="_x0000_i1204" type="#_x0000_t75" style="width:30pt;height:12pt" o:ole="">
+                <v:shape id="_x0000_i1203" type="#_x0000_t75" style="width:30pt;height:12pt" o:ole="">
                   <v:imagedata r:id="rId367" o:title=""/>
                 </v:shape>
-                <o:OLEObject Type="Embed" ProgID="Equation.DSMT4" ShapeID="_x0000_i1204" DrawAspect="Content" ObjectID="_1787349542" r:id="rId368"/>
+                <o:OLEObject Type="Embed" ProgID="Equation.DSMT4" ShapeID="_x0000_i1203" DrawAspect="Content" ObjectID="_1787393678" r:id="rId368"/>
               </w:object>
             </w:r>
             <w:r>
@@ -20420,10 +20404,10 @@
                 <w:szCs w:val="24"/>
               </w:rPr>
               <w:object w:dxaOrig="600" w:dyaOrig="279" w14:anchorId="14AB398F">
-                <v:shape id="_x0000_i1205" type="#_x0000_t75" style="width:30pt;height:12pt" o:ole="">
+                <v:shape id="_x0000_i1204" type="#_x0000_t75" style="width:30pt;height:12pt" o:ole="">
                   <v:imagedata r:id="rId369" o:title=""/>
                 </v:shape>
-                <o:OLEObject Type="Embed" ProgID="Equation.DSMT4" ShapeID="_x0000_i1205" DrawAspect="Content" ObjectID="_1787349543" r:id="rId370"/>
+                <o:OLEObject Type="Embed" ProgID="Equation.DSMT4" ShapeID="_x0000_i1204" DrawAspect="Content" ObjectID="_1787393679" r:id="rId370"/>
               </w:object>
             </w:r>
             <w:r>
@@ -20449,10 +20433,10 @@
                 <w:szCs w:val="24"/>
               </w:rPr>
               <w:object w:dxaOrig="820" w:dyaOrig="279" w14:anchorId="10692C12">
-                <v:shape id="_x0000_i1206" type="#_x0000_t75" style="width:42pt;height:12pt" o:ole="">
+                <v:shape id="_x0000_i1205" type="#_x0000_t75" style="width:42pt;height:12pt" o:ole="">
                   <v:imagedata r:id="rId371" o:title=""/>
                 </v:shape>
-                <o:OLEObject Type="Embed" ProgID="Equation.DSMT4" ShapeID="_x0000_i1206" DrawAspect="Content" ObjectID="_1787349544" r:id="rId372"/>
+                <o:OLEObject Type="Embed" ProgID="Equation.DSMT4" ShapeID="_x0000_i1205" DrawAspect="Content" ObjectID="_1787393680" r:id="rId372"/>
               </w:object>
             </w:r>
             <w:r>
@@ -20501,10 +20485,10 @@
                 <w:szCs w:val="24"/>
               </w:rPr>
               <w:object w:dxaOrig="740" w:dyaOrig="260" w14:anchorId="2CFA24BA">
-                <v:shape id="_x0000_i1207" type="#_x0000_t75" style="width:36pt;height:12pt" o:ole="">
+                <v:shape id="_x0000_i1206" type="#_x0000_t75" style="width:36pt;height:12pt" o:ole="">
                   <v:imagedata r:id="rId373" o:title=""/>
                 </v:shape>
-                <o:OLEObject Type="Embed" ProgID="Equation.DSMT4" ShapeID="_x0000_i1207" DrawAspect="Content" ObjectID="_1787349545" r:id="rId374"/>
+                <o:OLEObject Type="Embed" ProgID="Equation.DSMT4" ShapeID="_x0000_i1206" DrawAspect="Content" ObjectID="_1787393681" r:id="rId374"/>
               </w:object>
             </w:r>
           </w:p>
@@ -20566,10 +20550,10 @@
                 <w:szCs w:val="24"/>
               </w:rPr>
               <w:object w:dxaOrig="1300" w:dyaOrig="320" w14:anchorId="56F9B8DD">
-                <v:shape id="_x0000_i1208" type="#_x0000_t75" style="width:66pt;height:18pt" o:ole="">
+                <v:shape id="_x0000_i1207" type="#_x0000_t75" style="width:66pt;height:18pt" o:ole="">
                   <v:imagedata r:id="rId375" o:title=""/>
                 </v:shape>
-                <o:OLEObject Type="Embed" ProgID="Equation.DSMT4" ShapeID="_x0000_i1208" DrawAspect="Content" ObjectID="_1787349546" r:id="rId376"/>
+                <o:OLEObject Type="Embed" ProgID="Equation.DSMT4" ShapeID="_x0000_i1207" DrawAspect="Content" ObjectID="_1787393682" r:id="rId376"/>
               </w:object>
             </w:r>
             <w:r>
@@ -20595,10 +20579,10 @@
                 <w:szCs w:val="24"/>
               </w:rPr>
               <w:object w:dxaOrig="1140" w:dyaOrig="320" w14:anchorId="15BB7C41">
-                <v:shape id="_x0000_i1209" type="#_x0000_t75" style="width:60pt;height:18pt" o:ole="">
+                <v:shape id="_x0000_i1208" type="#_x0000_t75" style="width:60pt;height:18pt" o:ole="">
                   <v:imagedata r:id="rId377" o:title=""/>
                 </v:shape>
-                <o:OLEObject Type="Embed" ProgID="Equation.DSMT4" ShapeID="_x0000_i1209" DrawAspect="Content" ObjectID="_1787349547" r:id="rId378"/>
+                <o:OLEObject Type="Embed" ProgID="Equation.DSMT4" ShapeID="_x0000_i1208" DrawAspect="Content" ObjectID="_1787393683" r:id="rId378"/>
               </w:object>
             </w:r>
             <w:r>
@@ -20729,10 +20713,10 @@
                 <w:szCs w:val="24"/>
               </w:rPr>
               <w:object w:dxaOrig="1380" w:dyaOrig="620" w14:anchorId="044E1AA5">
-                <v:shape id="_x0000_i1210" type="#_x0000_t75" style="width:1in;height:30pt" o:ole="">
+                <v:shape id="_x0000_i1209" type="#_x0000_t75" style="width:1in;height:30pt" o:ole="">
                   <v:imagedata r:id="rId379" o:title=""/>
                 </v:shape>
-                <o:OLEObject Type="Embed" ProgID="Equation.DSMT4" ShapeID="_x0000_i1210" DrawAspect="Content" ObjectID="_1787349548" r:id="rId380"/>
+                <o:OLEObject Type="Embed" ProgID="Equation.DSMT4" ShapeID="_x0000_i1209" DrawAspect="Content" ObjectID="_1787393684" r:id="rId380"/>
               </w:object>
             </w:r>
             <w:r>
@@ -20790,10 +20774,10 @@
                 <w:szCs w:val="24"/>
               </w:rPr>
               <w:object w:dxaOrig="800" w:dyaOrig="380" w14:anchorId="7746BB57">
-                <v:shape id="_x0000_i1211" type="#_x0000_t75" style="width:42pt;height:18pt" o:ole="">
+                <v:shape id="_x0000_i1210" type="#_x0000_t75" style="width:42pt;height:18pt" o:ole="">
                   <v:imagedata r:id="rId381" o:title=""/>
                 </v:shape>
-                <o:OLEObject Type="Embed" ProgID="Equation.DSMT4" ShapeID="_x0000_i1211" DrawAspect="Content" ObjectID="_1787349549" r:id="rId382"/>
+                <o:OLEObject Type="Embed" ProgID="Equation.DSMT4" ShapeID="_x0000_i1210" DrawAspect="Content" ObjectID="_1787393685" r:id="rId382"/>
               </w:object>
             </w:r>
             <w:r>
@@ -20845,10 +20829,10 @@
                 <w:szCs w:val="24"/>
               </w:rPr>
               <w:object w:dxaOrig="980" w:dyaOrig="380" w14:anchorId="37805EDC">
-                <v:shape id="_x0000_i1212" type="#_x0000_t75" style="width:48pt;height:18pt" o:ole="">
+                <v:shape id="_x0000_i1211" type="#_x0000_t75" style="width:48pt;height:18pt" o:ole="">
                   <v:imagedata r:id="rId383" o:title=""/>
                 </v:shape>
-                <o:OLEObject Type="Embed" ProgID="Equation.DSMT4" ShapeID="_x0000_i1212" DrawAspect="Content" ObjectID="_1787349550" r:id="rId384"/>
+                <o:OLEObject Type="Embed" ProgID="Equation.DSMT4" ShapeID="_x0000_i1211" DrawAspect="Content" ObjectID="_1787393686" r:id="rId384"/>
               </w:object>
             </w:r>
             <w:r>
@@ -20874,10 +20858,10 @@
                 <w:szCs w:val="24"/>
               </w:rPr>
               <w:object w:dxaOrig="760" w:dyaOrig="360" w14:anchorId="66595688">
-                <v:shape id="_x0000_i1213" type="#_x0000_t75" style="width:36pt;height:18pt" o:ole="">
+                <v:shape id="_x0000_i1212" type="#_x0000_t75" style="width:36pt;height:18pt" o:ole="">
                   <v:imagedata r:id="rId385" o:title=""/>
                 </v:shape>
-                <o:OLEObject Type="Embed" ProgID="Equation.DSMT4" ShapeID="_x0000_i1213" DrawAspect="Content" ObjectID="_1787349551" r:id="rId386"/>
+                <o:OLEObject Type="Embed" ProgID="Equation.DSMT4" ShapeID="_x0000_i1212" DrawAspect="Content" ObjectID="_1787393687" r:id="rId386"/>
               </w:object>
             </w:r>
             <w:r>
@@ -20903,10 +20887,10 @@
                 <w:szCs w:val="24"/>
               </w:rPr>
               <w:object w:dxaOrig="900" w:dyaOrig="360" w14:anchorId="09BCD858">
-                <v:shape id="_x0000_i1214" type="#_x0000_t75" style="width:48pt;height:18pt" o:ole="">
+                <v:shape id="_x0000_i1213" type="#_x0000_t75" style="width:48pt;height:18pt" o:ole="">
                   <v:imagedata r:id="rId387" o:title=""/>
                 </v:shape>
-                <o:OLEObject Type="Embed" ProgID="Equation.DSMT4" ShapeID="_x0000_i1214" DrawAspect="Content" ObjectID="_1787349552" r:id="rId388"/>
+                <o:OLEObject Type="Embed" ProgID="Equation.DSMT4" ShapeID="_x0000_i1213" DrawAspect="Content" ObjectID="_1787393688" r:id="rId388"/>
               </w:object>
             </w:r>
             <w:r>
@@ -21038,10 +21022,10 @@
                 <w:szCs w:val="24"/>
               </w:rPr>
               <w:object w:dxaOrig="1300" w:dyaOrig="320" w14:anchorId="2F9D4635">
-                <v:shape id="_x0000_i1215" type="#_x0000_t75" style="width:66pt;height:18pt" o:ole="">
+                <v:shape id="_x0000_i1214" type="#_x0000_t75" style="width:66pt;height:18pt" o:ole="">
                   <v:imagedata r:id="rId389" o:title=""/>
                 </v:shape>
-                <o:OLEObject Type="Embed" ProgID="Equation.DSMT4" ShapeID="_x0000_i1215" DrawAspect="Content" ObjectID="_1787349553" r:id="rId390"/>
+                <o:OLEObject Type="Embed" ProgID="Equation.DSMT4" ShapeID="_x0000_i1214" DrawAspect="Content" ObjectID="_1787393689" r:id="rId390"/>
               </w:object>
             </w:r>
             <w:r>
@@ -21067,10 +21051,10 @@
                 <w:szCs w:val="24"/>
               </w:rPr>
               <w:object w:dxaOrig="1460" w:dyaOrig="320" w14:anchorId="0E1E60EA">
-                <v:shape id="_x0000_i1216" type="#_x0000_t75" style="width:1in;height:18pt" o:ole="">
+                <v:shape id="_x0000_i1215" type="#_x0000_t75" style="width:1in;height:18pt" o:ole="">
                   <v:imagedata r:id="rId391" o:title=""/>
                 </v:shape>
-                <o:OLEObject Type="Embed" ProgID="Equation.DSMT4" ShapeID="_x0000_i1216" DrawAspect="Content" ObjectID="_1787349554" r:id="rId392"/>
+                <o:OLEObject Type="Embed" ProgID="Equation.DSMT4" ShapeID="_x0000_i1215" DrawAspect="Content" ObjectID="_1787393690" r:id="rId392"/>
               </w:object>
             </w:r>
             <w:r>
@@ -21159,10 +21143,10 @@
                 <w:szCs w:val="24"/>
               </w:rPr>
               <w:object w:dxaOrig="1260" w:dyaOrig="320" w14:anchorId="36327EDC">
-                <v:shape id="_x0000_i1217" type="#_x0000_t75" style="width:66pt;height:18pt" o:ole="">
+                <v:shape id="_x0000_i1216" type="#_x0000_t75" style="width:66pt;height:18pt" o:ole="">
                   <v:imagedata r:id="rId393" o:title=""/>
                 </v:shape>
-                <o:OLEObject Type="Embed" ProgID="Equation.DSMT4" ShapeID="_x0000_i1217" DrawAspect="Content" ObjectID="_1787349555" r:id="rId394"/>
+                <o:OLEObject Type="Embed" ProgID="Equation.DSMT4" ShapeID="_x0000_i1216" DrawAspect="Content" ObjectID="_1787393691" r:id="rId394"/>
               </w:object>
             </w:r>
             <w:r>
@@ -21188,10 +21172,10 @@
                 <w:szCs w:val="24"/>
               </w:rPr>
               <w:object w:dxaOrig="820" w:dyaOrig="320" w14:anchorId="22D00FE8">
-                <v:shape id="_x0000_i1218" type="#_x0000_t75" style="width:42pt;height:18pt" o:ole="">
+                <v:shape id="_x0000_i1217" type="#_x0000_t75" style="width:42pt;height:18pt" o:ole="">
                   <v:imagedata r:id="rId395" o:title=""/>
                 </v:shape>
-                <o:OLEObject Type="Embed" ProgID="Equation.DSMT4" ShapeID="_x0000_i1218" DrawAspect="Content" ObjectID="_1787349556" r:id="rId396"/>
+                <o:OLEObject Type="Embed" ProgID="Equation.DSMT4" ShapeID="_x0000_i1217" DrawAspect="Content" ObjectID="_1787393692" r:id="rId396"/>
               </w:object>
             </w:r>
             <w:r>
@@ -21280,10 +21264,10 @@
                 <w:szCs w:val="24"/>
               </w:rPr>
               <w:object w:dxaOrig="720" w:dyaOrig="260" w14:anchorId="096890DA">
-                <v:shape id="_x0000_i1219" type="#_x0000_t75" style="width:36pt;height:12pt" o:ole="">
+                <v:shape id="_x0000_i1218" type="#_x0000_t75" style="width:36pt;height:12pt" o:ole="">
                   <v:imagedata r:id="rId397" o:title=""/>
                 </v:shape>
-                <o:OLEObject Type="Embed" ProgID="Equation.DSMT4" ShapeID="_x0000_i1219" DrawAspect="Content" ObjectID="_1787349557" r:id="rId398"/>
+                <o:OLEObject Type="Embed" ProgID="Equation.DSMT4" ShapeID="_x0000_i1218" DrawAspect="Content" ObjectID="_1787393693" r:id="rId398"/>
               </w:object>
             </w:r>
             <w:r>
@@ -21319,10 +21303,10 @@
                 <w:szCs w:val="24"/>
               </w:rPr>
               <w:object w:dxaOrig="700" w:dyaOrig="320" w14:anchorId="58794B8E">
-                <v:shape id="_x0000_i1220" type="#_x0000_t75" style="width:36pt;height:18pt" o:ole="">
+                <v:shape id="_x0000_i1219" type="#_x0000_t75" style="width:36pt;height:18pt" o:ole="">
                   <v:imagedata r:id="rId399" o:title=""/>
                 </v:shape>
-                <o:OLEObject Type="Embed" ProgID="Equation.DSMT4" ShapeID="_x0000_i1220" DrawAspect="Content" ObjectID="_1787349558" r:id="rId400"/>
+                <o:OLEObject Type="Embed" ProgID="Equation.DSMT4" ShapeID="_x0000_i1219" DrawAspect="Content" ObjectID="_1787393694" r:id="rId400"/>
               </w:object>
             </w:r>
             <w:r>
@@ -21416,10 +21400,10 @@
                 <w:szCs w:val="24"/>
               </w:rPr>
               <w:object w:dxaOrig="2180" w:dyaOrig="639" w14:anchorId="783E33A9">
-                <v:shape id="_x0000_i1221" type="#_x0000_t75" style="width:108pt;height:30pt" o:ole="">
+                <v:shape id="_x0000_i1220" type="#_x0000_t75" style="width:108pt;height:30pt" o:ole="">
                   <v:imagedata r:id="rId401" o:title=""/>
                 </v:shape>
-                <o:OLEObject Type="Embed" ProgID="Equation.DSMT4" ShapeID="_x0000_i1221" DrawAspect="Content" ObjectID="_1787349559" r:id="rId402"/>
+                <o:OLEObject Type="Embed" ProgID="Equation.DSMT4" ShapeID="_x0000_i1220" DrawAspect="Content" ObjectID="_1787393695" r:id="rId402"/>
               </w:object>
             </w:r>
             <w:r>
@@ -21455,10 +21439,10 @@
                 <w:szCs w:val="24"/>
               </w:rPr>
               <w:object w:dxaOrig="1200" w:dyaOrig="320" w14:anchorId="1B798B29">
-                <v:shape id="_x0000_i1222" type="#_x0000_t75" style="width:60pt;height:18pt" o:ole="">
+                <v:shape id="_x0000_i1221" type="#_x0000_t75" style="width:60pt;height:18pt" o:ole="">
                   <v:imagedata r:id="rId403" o:title=""/>
                 </v:shape>
-                <o:OLEObject Type="Embed" ProgID="Equation.DSMT4" ShapeID="_x0000_i1222" DrawAspect="Content" ObjectID="_1787349560" r:id="rId404"/>
+                <o:OLEObject Type="Embed" ProgID="Equation.DSMT4" ShapeID="_x0000_i1221" DrawAspect="Content" ObjectID="_1787393696" r:id="rId404"/>
               </w:object>
             </w:r>
             <w:r>
@@ -21552,10 +21536,10 @@
                 <w:szCs w:val="24"/>
               </w:rPr>
               <w:object w:dxaOrig="1300" w:dyaOrig="320" w14:anchorId="4B62FD2B">
-                <v:shape id="_x0000_i1223" type="#_x0000_t75" style="width:66pt;height:18pt" o:ole="">
+                <v:shape id="_x0000_i1222" type="#_x0000_t75" style="width:66pt;height:18pt" o:ole="">
                   <v:imagedata r:id="rId405" o:title=""/>
                 </v:shape>
-                <o:OLEObject Type="Embed" ProgID="Equation.DSMT4" ShapeID="_x0000_i1223" DrawAspect="Content" ObjectID="_1787349561" r:id="rId406"/>
+                <o:OLEObject Type="Embed" ProgID="Equation.DSMT4" ShapeID="_x0000_i1222" DrawAspect="Content" ObjectID="_1787393697" r:id="rId406"/>
               </w:object>
             </w:r>
             <w:r>
@@ -21593,10 +21577,10 @@
                 <w:szCs w:val="24"/>
               </w:rPr>
               <w:object w:dxaOrig="1140" w:dyaOrig="320" w14:anchorId="60DC9315">
-                <v:shape id="_x0000_i1224" type="#_x0000_t75" style="width:60pt;height:18pt" o:ole="">
+                <v:shape id="_x0000_i1223" type="#_x0000_t75" style="width:60pt;height:18pt" o:ole="">
                   <v:imagedata r:id="rId407" o:title=""/>
                 </v:shape>
-                <o:OLEObject Type="Embed" ProgID="Equation.DSMT4" ShapeID="_x0000_i1224" DrawAspect="Content" ObjectID="_1787349562" r:id="rId408"/>
+                <o:OLEObject Type="Embed" ProgID="Equation.DSMT4" ShapeID="_x0000_i1223" DrawAspect="Content" ObjectID="_1787393698" r:id="rId408"/>
               </w:object>
             </w:r>
             <w:r>
@@ -21676,10 +21660,10 @@
                 <w:szCs w:val="24"/>
               </w:rPr>
               <w:object w:dxaOrig="1700" w:dyaOrig="320" w14:anchorId="4F15FE87">
-                <v:shape id="_x0000_i1225" type="#_x0000_t75" style="width:84pt;height:18pt" o:ole="">
+                <v:shape id="_x0000_i1224" type="#_x0000_t75" style="width:84pt;height:18pt" o:ole="">
                   <v:imagedata r:id="rId409" o:title=""/>
                 </v:shape>
-                <o:OLEObject Type="Embed" ProgID="Equation.DSMT4" ShapeID="_x0000_i1225" DrawAspect="Content" ObjectID="_1787349563" r:id="rId410"/>
+                <o:OLEObject Type="Embed" ProgID="Equation.DSMT4" ShapeID="_x0000_i1224" DrawAspect="Content" ObjectID="_1787393699" r:id="rId410"/>
               </w:object>
             </w:r>
             <w:r>
@@ -21705,10 +21689,10 @@
                 <w:szCs w:val="24"/>
               </w:rPr>
               <w:object w:dxaOrig="580" w:dyaOrig="260" w14:anchorId="67A11F6B">
-                <v:shape id="_x0000_i1226" type="#_x0000_t75" style="width:30pt;height:12pt" o:ole="">
+                <v:shape id="_x0000_i1225" type="#_x0000_t75" style="width:30pt;height:12pt" o:ole="">
                   <v:imagedata r:id="rId411" o:title=""/>
                 </v:shape>
-                <o:OLEObject Type="Embed" ProgID="Equation.DSMT4" ShapeID="_x0000_i1226" DrawAspect="Content" ObjectID="_1787349564" r:id="rId412"/>
+                <o:OLEObject Type="Embed" ProgID="Equation.DSMT4" ShapeID="_x0000_i1225" DrawAspect="Content" ObjectID="_1787393700" r:id="rId412"/>
               </w:object>
             </w:r>
             <w:r>
@@ -21862,10 +21846,10 @@
                 <w:szCs w:val="24"/>
               </w:rPr>
               <w:object w:dxaOrig="1359" w:dyaOrig="380" w14:anchorId="214D51DA">
-                <v:shape id="_x0000_i1227" type="#_x0000_t75" style="width:66pt;height:18pt" o:ole="">
+                <v:shape id="_x0000_i1360" type="#_x0000_t75" style="width:66pt;height:18pt" o:ole="">
                   <v:imagedata r:id="rId413" o:title=""/>
                 </v:shape>
-                <o:OLEObject Type="Embed" ProgID="Equation.DSMT4" ShapeID="_x0000_i1227" DrawAspect="Content" ObjectID="_1787349565" r:id="rId414"/>
+                <o:OLEObject Type="Embed" ProgID="Equation.DSMT4" ShapeID="_x0000_i1360" DrawAspect="Content" ObjectID="_1787393701" r:id="rId414"/>
               </w:object>
             </w:r>
             <w:r>
@@ -21914,10 +21898,10 @@
                 <w:szCs w:val="24"/>
               </w:rPr>
               <w:object w:dxaOrig="1420" w:dyaOrig="380" w14:anchorId="447A4A03">
-                <v:shape id="_x0000_i1228" type="#_x0000_t75" style="width:1in;height:18pt" o:ole="">
+                <v:shape id="_x0000_i1361" type="#_x0000_t75" style="width:1in;height:18pt" o:ole="">
                   <v:imagedata r:id="rId415" o:title=""/>
                 </v:shape>
-                <o:OLEObject Type="Embed" ProgID="Equation.DSMT4" ShapeID="_x0000_i1228" DrawAspect="Content" ObjectID="_1787349566" r:id="rId416"/>
+                <o:OLEObject Type="Embed" ProgID="Equation.DSMT4" ShapeID="_x0000_i1361" DrawAspect="Content" ObjectID="_1787393702" r:id="rId416"/>
               </w:object>
             </w:r>
           </w:p>
@@ -21967,10 +21951,10 @@
                 <w:szCs w:val="24"/>
               </w:rPr>
               <w:object w:dxaOrig="1800" w:dyaOrig="400" w14:anchorId="1395D0BA">
-                <v:shape id="_x0000_i1229" type="#_x0000_t75" style="width:90pt;height:18pt" o:ole="">
+                <v:shape id="_x0000_i1362" type="#_x0000_t75" style="width:90pt;height:18pt" o:ole="">
                   <v:imagedata r:id="rId417" o:title=""/>
                 </v:shape>
-                <o:OLEObject Type="Embed" ProgID="Equation.DSMT4" ShapeID="_x0000_i1229" DrawAspect="Content" ObjectID="_1787349567" r:id="rId418"/>
+                <o:OLEObject Type="Embed" ProgID="Equation.DSMT4" ShapeID="_x0000_i1362" DrawAspect="Content" ObjectID="_1787393703" r:id="rId418"/>
               </w:object>
             </w:r>
             <w:r>
@@ -22007,7 +21991,7 @@
                 <w:szCs w:val="24"/>
                 <w:rtl/>
               </w:rPr>
-              <w:t xml:space="preserve">)  (اردبیل400)                      </w:t>
+              <w:t xml:space="preserve">)  (اردبیل400)                     </w:t>
             </w:r>
             <w:r>
               <w:rPr>
@@ -22019,10 +22003,10 @@
                 <w:szCs w:val="24"/>
               </w:rPr>
               <w:object w:dxaOrig="1480" w:dyaOrig="320" w14:anchorId="1DACE583">
-                <v:shape id="_x0000_i1230" type="#_x0000_t75" style="width:1in;height:18pt" o:ole="">
+                <v:shape id="_x0000_i1363" type="#_x0000_t75" style="width:1in;height:18pt" o:ole="">
                   <v:imagedata r:id="rId419" o:title=""/>
                 </v:shape>
-                <o:OLEObject Type="Embed" ProgID="Equation.DSMT4" ShapeID="_x0000_i1230" DrawAspect="Content" ObjectID="_1787349568" r:id="rId420"/>
+                <o:OLEObject Type="Embed" ProgID="Equation.DSMT4" ShapeID="_x0000_i1363" DrawAspect="Content" ObjectID="_1787393704" r:id="rId420"/>
               </w:object>
             </w:r>
           </w:p>
@@ -22140,7 +22124,7 @@
                 <w:rtl/>
                 <w:lang w:bidi="fa-IR"/>
               </w:rPr>
-              <w:t xml:space="preserve">  </w:t>
+              <w:t xml:space="preserve"> </w:t>
             </w:r>
             <w:r>
               <w:rPr>
@@ -22152,10 +22136,10 @@
                 <w:szCs w:val="24"/>
               </w:rPr>
               <w:object w:dxaOrig="2079" w:dyaOrig="380" w14:anchorId="1AB5D68C">
-                <v:shape id="_x0000_i1231" type="#_x0000_t75" style="width:102pt;height:18pt" o:ole="">
+                <v:shape id="_x0000_i1364" type="#_x0000_t75" style="width:102pt;height:18pt" o:ole="">
                   <v:imagedata r:id="rId421" o:title=""/>
                 </v:shape>
-                <o:OLEObject Type="Embed" ProgID="Equation.DSMT4" ShapeID="_x0000_i1231" DrawAspect="Content" ObjectID="_1787349569" r:id="rId422"/>
+                <o:OLEObject Type="Embed" ProgID="Equation.DSMT4" ShapeID="_x0000_i1364" DrawAspect="Content" ObjectID="_1787393705" r:id="rId422"/>
               </w:object>
             </w:r>
             <w:r>
@@ -22217,10 +22201,10 @@
                 <w:szCs w:val="24"/>
               </w:rPr>
               <w:object w:dxaOrig="1560" w:dyaOrig="380" w14:anchorId="5C9472B7">
-                <v:shape id="_x0000_i1232" type="#_x0000_t75" style="width:78pt;height:18pt" o:ole="">
+                <v:shape id="_x0000_i1365" type="#_x0000_t75" style="width:78pt;height:18pt" o:ole="">
                   <v:imagedata r:id="rId423" o:title=""/>
                 </v:shape>
-                <o:OLEObject Type="Embed" ProgID="Equation.DSMT4" ShapeID="_x0000_i1232" DrawAspect="Content" ObjectID="_1787349570" r:id="rId424"/>
+                <o:OLEObject Type="Embed" ProgID="Equation.DSMT4" ShapeID="_x0000_i1365" DrawAspect="Content" ObjectID="_1787393706" r:id="rId424"/>
               </w:object>
             </w:r>
           </w:p>
@@ -22299,10 +22283,10 @@
                 <w:szCs w:val="24"/>
               </w:rPr>
               <w:object w:dxaOrig="1480" w:dyaOrig="380" w14:anchorId="086670F1">
-                <v:shape id="_x0000_i1233" type="#_x0000_t75" style="width:1in;height:18pt" o:ole="">
+                <v:shape id="_x0000_i1366" type="#_x0000_t75" style="width:1in;height:18pt" o:ole="">
                   <v:imagedata r:id="rId425" o:title=""/>
                 </v:shape>
-                <o:OLEObject Type="Embed" ProgID="Equation.DSMT4" ShapeID="_x0000_i1233" DrawAspect="Content" ObjectID="_1787349571" r:id="rId426"/>
+                <o:OLEObject Type="Embed" ProgID="Equation.DSMT4" ShapeID="_x0000_i1366" DrawAspect="Content" ObjectID="_1787393707" r:id="rId426"/>
               </w:object>
             </w:r>
             <w:r>
@@ -22396,10 +22380,10 @@
                 <w:szCs w:val="24"/>
               </w:rPr>
               <w:object w:dxaOrig="1460" w:dyaOrig="380" w14:anchorId="1C7DDCF6">
-                <v:shape id="_x0000_i1234" type="#_x0000_t75" style="width:1in;height:18pt" o:ole="">
+                <v:shape id="_x0000_i1367" type="#_x0000_t75" style="width:1in;height:18pt" o:ole="">
                   <v:imagedata r:id="rId427" o:title=""/>
                 </v:shape>
-                <o:OLEObject Type="Embed" ProgID="Equation.DSMT4" ShapeID="_x0000_i1234" DrawAspect="Content" ObjectID="_1787349572" r:id="rId428"/>
+                <o:OLEObject Type="Embed" ProgID="Equation.DSMT4" ShapeID="_x0000_i1367" DrawAspect="Content" ObjectID="_1787393708" r:id="rId428"/>
               </w:object>
             </w:r>
           </w:p>
@@ -22505,10 +22489,10 @@
                 <w:szCs w:val="24"/>
               </w:rPr>
               <w:object w:dxaOrig="1520" w:dyaOrig="380" w14:anchorId="0364BC5C">
-                <v:shape id="_x0000_i1235" type="#_x0000_t75" style="width:78pt;height:18pt" o:ole="">
+                <v:shape id="_x0000_i1368" type="#_x0000_t75" style="width:78pt;height:18pt" o:ole="">
                   <v:imagedata r:id="rId429" o:title=""/>
                 </v:shape>
-                <o:OLEObject Type="Embed" ProgID="Equation.DSMT4" ShapeID="_x0000_i1235" DrawAspect="Content" ObjectID="_1787349573" r:id="rId430"/>
+                <o:OLEObject Type="Embed" ProgID="Equation.DSMT4" ShapeID="_x0000_i1368" DrawAspect="Content" ObjectID="_1787393709" r:id="rId430"/>
               </w:object>
             </w:r>
             <w:r>
@@ -22569,10 +22553,10 @@
                 <w:szCs w:val="24"/>
               </w:rPr>
               <w:object w:dxaOrig="2100" w:dyaOrig="380" w14:anchorId="767227A0">
-                <v:shape id="_x0000_i1236" type="#_x0000_t75" style="width:108pt;height:18pt" o:ole="">
+                <v:shape id="_x0000_i1369" type="#_x0000_t75" style="width:108pt;height:18pt" o:ole="">
                   <v:imagedata r:id="rId431" o:title=""/>
                 </v:shape>
-                <o:OLEObject Type="Embed" ProgID="Equation.DSMT4" ShapeID="_x0000_i1236" DrawAspect="Content" ObjectID="_1787349574" r:id="rId432"/>
+                <o:OLEObject Type="Embed" ProgID="Equation.DSMT4" ShapeID="_x0000_i1369" DrawAspect="Content" ObjectID="_1787393710" r:id="rId432"/>
               </w:object>
             </w:r>
           </w:p>
@@ -22627,10 +22611,10 @@
                 <w:szCs w:val="24"/>
               </w:rPr>
               <w:object w:dxaOrig="2240" w:dyaOrig="380" w14:anchorId="1B488D16">
-                <v:shape id="_x0000_i1237" type="#_x0000_t75" style="width:114pt;height:18pt" o:ole="">
+                <v:shape id="_x0000_i1370" type="#_x0000_t75" style="width:114pt;height:18pt" o:ole="">
                   <v:imagedata r:id="rId433" o:title=""/>
                 </v:shape>
-                <o:OLEObject Type="Embed" ProgID="Equation.DSMT4" ShapeID="_x0000_i1237" DrawAspect="Content" ObjectID="_1787349575" r:id="rId434"/>
+                <o:OLEObject Type="Embed" ProgID="Equation.DSMT4" ShapeID="_x0000_i1370" DrawAspect="Content" ObjectID="_1787393711" r:id="rId434"/>
               </w:object>
             </w:r>
             <w:r>
@@ -22679,10 +22663,10 @@
                 <w:szCs w:val="24"/>
               </w:rPr>
               <w:object w:dxaOrig="2680" w:dyaOrig="380" w14:anchorId="0CB771B1">
-                <v:shape id="_x0000_i1238" type="#_x0000_t75" style="width:132pt;height:18pt" o:ole="">
+                <v:shape id="_x0000_i1371" type="#_x0000_t75" style="width:132pt;height:18pt" o:ole="">
                   <v:imagedata r:id="rId435" o:title=""/>
                 </v:shape>
-                <o:OLEObject Type="Embed" ProgID="Equation.DSMT4" ShapeID="_x0000_i1238" DrawAspect="Content" ObjectID="_1787349576" r:id="rId436"/>
+                <o:OLEObject Type="Embed" ProgID="Equation.DSMT4" ShapeID="_x0000_i1371" DrawAspect="Content" ObjectID="_1787393712" r:id="rId436"/>
               </w:object>
             </w:r>
           </w:p>
@@ -22775,10 +22759,10 @@
                 <w:szCs w:val="24"/>
               </w:rPr>
               <w:object w:dxaOrig="2460" w:dyaOrig="380" w14:anchorId="21A084B0">
-                <v:shape id="_x0000_i1239" type="#_x0000_t75" style="width:126pt;height:18pt" o:ole="">
+                <v:shape id="_x0000_i1372" type="#_x0000_t75" style="width:126pt;height:18pt" o:ole="">
                   <v:imagedata r:id="rId437" o:title=""/>
                 </v:shape>
-                <o:OLEObject Type="Embed" ProgID="Equation.DSMT4" ShapeID="_x0000_i1239" DrawAspect="Content" ObjectID="_1787349577" r:id="rId438"/>
+                <o:OLEObject Type="Embed" ProgID="Equation.DSMT4" ShapeID="_x0000_i1372" DrawAspect="Content" ObjectID="_1787393713" r:id="rId438"/>
               </w:object>
             </w:r>
             <w:r>
@@ -22851,10 +22835,10 @@
                 <w:szCs w:val="24"/>
               </w:rPr>
               <w:object w:dxaOrig="2020" w:dyaOrig="360" w14:anchorId="2307ECBF">
-                <v:shape id="_x0000_i1240" type="#_x0000_t75" style="width:102pt;height:18pt" o:ole="">
+                <v:shape id="_x0000_i1373" type="#_x0000_t75" style="width:102pt;height:18pt" o:ole="">
                   <v:imagedata r:id="rId439" o:title=""/>
                 </v:shape>
-                <o:OLEObject Type="Embed" ProgID="Equation.DSMT4" ShapeID="_x0000_i1240" DrawAspect="Content" ObjectID="_1787349578" r:id="rId440"/>
+                <o:OLEObject Type="Embed" ProgID="Equation.DSMT4" ShapeID="_x0000_i1373" DrawAspect="Content" ObjectID="_1787393714" r:id="rId440"/>
               </w:object>
             </w:r>
             <w:r>
@@ -22920,10 +22904,10 @@
                 <w:szCs w:val="24"/>
               </w:rPr>
               <w:object w:dxaOrig="1219" w:dyaOrig="320" w14:anchorId="4A0B397A">
-                <v:shape id="_x0000_i1241" type="#_x0000_t75" style="width:60pt;height:18pt" o:ole="">
+                <v:shape id="_x0000_i1374" type="#_x0000_t75" style="width:60pt;height:18pt" o:ole="">
                   <v:imagedata r:id="rId441" o:title=""/>
                 </v:shape>
-                <o:OLEObject Type="Embed" ProgID="Equation.DSMT4" ShapeID="_x0000_i1241" DrawAspect="Content" ObjectID="_1787349579" r:id="rId442"/>
+                <o:OLEObject Type="Embed" ProgID="Equation.DSMT4" ShapeID="_x0000_i1374" DrawAspect="Content" ObjectID="_1787393715" r:id="rId442"/>
               </w:object>
             </w:r>
             <w:r>
@@ -23007,10 +22991,10 @@
                 <w:szCs w:val="24"/>
               </w:rPr>
               <w:object w:dxaOrig="2360" w:dyaOrig="380" w14:anchorId="3D5C110F">
-                <v:shape id="_x0000_i1242" type="#_x0000_t75" style="width:120pt;height:18pt" o:ole="">
+                <v:shape id="_x0000_i1375" type="#_x0000_t75" style="width:120pt;height:18pt" o:ole="">
                   <v:imagedata r:id="rId443" o:title=""/>
                 </v:shape>
-                <o:OLEObject Type="Embed" ProgID="Equation.DSMT4" ShapeID="_x0000_i1242" DrawAspect="Content" ObjectID="_1787349580" r:id="rId444"/>
+                <o:OLEObject Type="Embed" ProgID="Equation.DSMT4" ShapeID="_x0000_i1375" DrawAspect="Content" ObjectID="_1787393716" r:id="rId444"/>
               </w:object>
             </w:r>
           </w:p>
@@ -23064,10 +23048,10 @@
                 <w:szCs w:val="24"/>
               </w:rPr>
               <w:object w:dxaOrig="2880" w:dyaOrig="380" w14:anchorId="655B46E7">
-                <v:shape id="_x0000_i1243" type="#_x0000_t75" style="width:2in;height:18pt" o:ole="">
+                <v:shape id="_x0000_i1376" type="#_x0000_t75" style="width:2in;height:18pt" o:ole="">
                   <v:imagedata r:id="rId445" o:title=""/>
                 </v:shape>
-                <o:OLEObject Type="Embed" ProgID="Equation.DSMT4" ShapeID="_x0000_i1243" DrawAspect="Content" ObjectID="_1787349581" r:id="rId446"/>
+                <o:OLEObject Type="Embed" ProgID="Equation.DSMT4" ShapeID="_x0000_i1376" DrawAspect="Content" ObjectID="_1787393717" r:id="rId446"/>
               </w:object>
             </w:r>
             <w:r>
@@ -23116,10 +23100,10 @@
                 <w:szCs w:val="24"/>
               </w:rPr>
               <w:object w:dxaOrig="1500" w:dyaOrig="380" w14:anchorId="2F1E0CAA">
-                <v:shape id="_x0000_i1244" type="#_x0000_t75" style="width:78pt;height:18pt" o:ole="">
+                <v:shape id="_x0000_i1377" type="#_x0000_t75" style="width:78pt;height:18pt" o:ole="">
                   <v:imagedata r:id="rId447" o:title=""/>
                 </v:shape>
-                <o:OLEObject Type="Embed" ProgID="Equation.DSMT4" ShapeID="_x0000_i1244" DrawAspect="Content" ObjectID="_1787349582" r:id="rId448"/>
+                <o:OLEObject Type="Embed" ProgID="Equation.DSMT4" ShapeID="_x0000_i1377" DrawAspect="Content" ObjectID="_1787393718" r:id="rId448"/>
               </w:object>
             </w:r>
           </w:p>
@@ -23173,10 +23157,10 @@
                 <w:szCs w:val="24"/>
               </w:rPr>
               <w:object w:dxaOrig="1780" w:dyaOrig="320" w14:anchorId="7300D02F">
-                <v:shape id="_x0000_i1245" type="#_x0000_t75" style="width:90pt;height:18pt" o:ole="">
+                <v:shape id="_x0000_i1378" type="#_x0000_t75" style="width:90pt;height:18pt" o:ole="">
                   <v:imagedata r:id="rId449" o:title=""/>
                 </v:shape>
-                <o:OLEObject Type="Embed" ProgID="Equation.DSMT4" ShapeID="_x0000_i1245" DrawAspect="Content" ObjectID="_1787349583" r:id="rId450"/>
+                <o:OLEObject Type="Embed" ProgID="Equation.DSMT4" ShapeID="_x0000_i1378" DrawAspect="Content" ObjectID="_1787393719" r:id="rId450"/>
               </w:object>
             </w:r>
             <w:r>
@@ -23249,10 +23233,10 @@
                 <w:szCs w:val="24"/>
               </w:rPr>
               <w:object w:dxaOrig="2380" w:dyaOrig="380" w14:anchorId="1C137AB4">
-                <v:shape id="_x0000_i1246" type="#_x0000_t75" style="width:120pt;height:18pt" o:ole="">
+                <v:shape id="_x0000_i1379" type="#_x0000_t75" style="width:120pt;height:18pt" o:ole="">
                   <v:imagedata r:id="rId451" o:title=""/>
                 </v:shape>
-                <o:OLEObject Type="Embed" ProgID="Equation.DSMT4" ShapeID="_x0000_i1246" DrawAspect="Content" ObjectID="_1787349584" r:id="rId452"/>
+                <o:OLEObject Type="Embed" ProgID="Equation.DSMT4" ShapeID="_x0000_i1379" DrawAspect="Content" ObjectID="_1787393720" r:id="rId452"/>
               </w:object>
             </w:r>
           </w:p>
@@ -23309,10 +23293,10 @@
                 <w:szCs w:val="24"/>
               </w:rPr>
               <w:object w:dxaOrig="1900" w:dyaOrig="380" w14:anchorId="26900C9A">
-                <v:shape id="_x0000_i1247" type="#_x0000_t75" style="width:96pt;height:18pt" o:ole="">
+                <v:shape id="_x0000_i1380" type="#_x0000_t75" style="width:96pt;height:18pt" o:ole="">
                   <v:imagedata r:id="rId453" o:title=""/>
                 </v:shape>
-                <o:OLEObject Type="Embed" ProgID="Equation.DSMT4" ShapeID="_x0000_i1247" DrawAspect="Content" ObjectID="_1787349585" r:id="rId454"/>
+                <o:OLEObject Type="Embed" ProgID="Equation.DSMT4" ShapeID="_x0000_i1380" DrawAspect="Content" ObjectID="_1787393721" r:id="rId454"/>
               </w:object>
             </w:r>
             <w:r>
@@ -23421,10 +23405,10 @@
                 <w:szCs w:val="24"/>
               </w:rPr>
               <w:object w:dxaOrig="1340" w:dyaOrig="380" w14:anchorId="56C1BB4F">
-                <v:shape id="_x0000_i1248" type="#_x0000_t75" style="width:66pt;height:18pt" o:ole="">
+                <v:shape id="_x0000_i1381" type="#_x0000_t75" style="width:66pt;height:18pt" o:ole="">
                   <v:imagedata r:id="rId455" o:title=""/>
                 </v:shape>
-                <o:OLEObject Type="Embed" ProgID="Equation.DSMT4" ShapeID="_x0000_i1248" DrawAspect="Content" ObjectID="_1787349586" r:id="rId456"/>
+                <o:OLEObject Type="Embed" ProgID="Equation.DSMT4" ShapeID="_x0000_i1381" DrawAspect="Content" ObjectID="_1787393722" r:id="rId456"/>
               </w:object>
             </w:r>
           </w:p>
@@ -23484,10 +23468,10 @@
                 <w:szCs w:val="24"/>
               </w:rPr>
               <w:object w:dxaOrig="3000" w:dyaOrig="380" w14:anchorId="4CE7AE73">
-                <v:shape id="_x0000_i1249" type="#_x0000_t75" style="width:150pt;height:18pt" o:ole="">
+                <v:shape id="_x0000_i1382" type="#_x0000_t75" style="width:150pt;height:18pt" o:ole="">
                   <v:imagedata r:id="rId457" o:title=""/>
                 </v:shape>
-                <o:OLEObject Type="Embed" ProgID="Equation.DSMT4" ShapeID="_x0000_i1249" DrawAspect="Content" ObjectID="_1787349587" r:id="rId458"/>
+                <o:OLEObject Type="Embed" ProgID="Equation.DSMT4" ShapeID="_x0000_i1382" DrawAspect="Content" ObjectID="_1787393723" r:id="rId458"/>
               </w:object>
             </w:r>
             <w:r>
@@ -23536,10 +23520,10 @@
                 <w:szCs w:val="24"/>
               </w:rPr>
               <w:object w:dxaOrig="1140" w:dyaOrig="320" w14:anchorId="34E71CAB">
-                <v:shape id="_x0000_i1250" type="#_x0000_t75" style="width:60pt;height:18pt" o:ole="">
+                <v:shape id="_x0000_i1383" type="#_x0000_t75" style="width:60pt;height:18pt" o:ole="">
                   <v:imagedata r:id="rId459" o:title=""/>
                 </v:shape>
-                <o:OLEObject Type="Embed" ProgID="Equation.DSMT4" ShapeID="_x0000_i1250" DrawAspect="Content" ObjectID="_1787349588" r:id="rId460"/>
+                <o:OLEObject Type="Embed" ProgID="Equation.DSMT4" ShapeID="_x0000_i1383" DrawAspect="Content" ObjectID="_1787393724" r:id="rId460"/>
               </w:object>
             </w:r>
           </w:p>
@@ -23739,10 +23723,10 @@
                 <w:szCs w:val="24"/>
               </w:rPr>
               <w:object w:dxaOrig="2100" w:dyaOrig="620" w14:anchorId="04C6345F">
-                <v:shape id="_x0000_i1251" type="#_x0000_t75" style="width:108pt;height:30pt" o:ole="">
+                <v:shape id="_x0000_i1250" type="#_x0000_t75" style="width:108pt;height:30pt" o:ole="">
                   <v:imagedata r:id="rId461" o:title=""/>
                 </v:shape>
-                <o:OLEObject Type="Embed" ProgID="Equation.DSMT4" ShapeID="_x0000_i1251" DrawAspect="Content" ObjectID="_1787349589" r:id="rId462"/>
+                <o:OLEObject Type="Embed" ProgID="Equation.DSMT4" ShapeID="_x0000_i1250" DrawAspect="Content" ObjectID="_1787393725" r:id="rId462"/>
               </w:object>
             </w:r>
             <w:r>
@@ -23820,10 +23804,10 @@
                 <w:szCs w:val="24"/>
               </w:rPr>
               <w:object w:dxaOrig="2160" w:dyaOrig="620" w14:anchorId="646C1211">
-                <v:shape id="_x0000_i1252" type="#_x0000_t75" style="width:108pt;height:30pt" o:ole="">
+                <v:shape id="_x0000_i1251" type="#_x0000_t75" style="width:108pt;height:30pt" o:ole="">
                   <v:imagedata r:id="rId463" o:title=""/>
                 </v:shape>
-                <o:OLEObject Type="Embed" ProgID="Equation.DSMT4" ShapeID="_x0000_i1252" DrawAspect="Content" ObjectID="_1787349590" r:id="rId464"/>
+                <o:OLEObject Type="Embed" ProgID="Equation.DSMT4" ShapeID="_x0000_i1251" DrawAspect="Content" ObjectID="_1787393726" r:id="rId464"/>
               </w:object>
             </w:r>
           </w:p>
@@ -23917,10 +23901,10 @@
                 <w:szCs w:val="24"/>
               </w:rPr>
               <w:object w:dxaOrig="2079" w:dyaOrig="620" w14:anchorId="7B756046">
-                <v:shape id="_x0000_i1253" type="#_x0000_t75" style="width:102pt;height:30pt" o:ole="">
+                <v:shape id="_x0000_i1252" type="#_x0000_t75" style="width:102pt;height:30pt" o:ole="">
                   <v:imagedata r:id="rId465" o:title=""/>
                 </v:shape>
-                <o:OLEObject Type="Embed" ProgID="Equation.DSMT4" ShapeID="_x0000_i1253" DrawAspect="Content" ObjectID="_1787349591" r:id="rId466"/>
+                <o:OLEObject Type="Embed" ProgID="Equation.DSMT4" ShapeID="_x0000_i1252" DrawAspect="Content" ObjectID="_1787393727" r:id="rId466"/>
               </w:object>
             </w:r>
             <w:r>
@@ -23972,10 +23956,10 @@
                 <w:szCs w:val="24"/>
               </w:rPr>
               <w:object w:dxaOrig="2160" w:dyaOrig="620" w14:anchorId="6A90EFAA">
-                <v:shape id="_x0000_i1254" type="#_x0000_t75" style="width:108pt;height:30pt" o:ole="">
+                <v:shape id="_x0000_i1253" type="#_x0000_t75" style="width:108pt;height:30pt" o:ole="">
                   <v:imagedata r:id="rId467" o:title=""/>
                 </v:shape>
-                <o:OLEObject Type="Embed" ProgID="Equation.DSMT4" ShapeID="_x0000_i1254" DrawAspect="Content" ObjectID="_1787349592" r:id="rId468"/>
+                <o:OLEObject Type="Embed" ProgID="Equation.DSMT4" ShapeID="_x0000_i1253" DrawAspect="Content" ObjectID="_1787393728" r:id="rId468"/>
               </w:object>
             </w:r>
           </w:p>
@@ -24095,10 +24079,10 @@
                 <w:szCs w:val="24"/>
               </w:rPr>
               <w:object w:dxaOrig="2180" w:dyaOrig="620" w14:anchorId="3DB556EE">
-                <v:shape id="_x0000_i1255" type="#_x0000_t75" style="width:108pt;height:30pt" o:ole="">
+                <v:shape id="_x0000_i1254" type="#_x0000_t75" style="width:108pt;height:30pt" o:ole="">
                   <v:imagedata r:id="rId469" o:title=""/>
                 </v:shape>
-                <o:OLEObject Type="Embed" ProgID="Equation.DSMT4" ShapeID="_x0000_i1255" DrawAspect="Content" ObjectID="_1787349593" r:id="rId470"/>
+                <o:OLEObject Type="Embed" ProgID="Equation.DSMT4" ShapeID="_x0000_i1254" DrawAspect="Content" ObjectID="_1787393729" r:id="rId470"/>
               </w:object>
             </w:r>
             <w:r>
@@ -24137,7 +24121,7 @@
                 <w:szCs w:val="24"/>
                 <w:rtl/>
               </w:rPr>
-              <w:t xml:space="preserve">(رضوی402)               </w:t>
+              <w:t xml:space="preserve">(رضوی402)              </w:t>
             </w:r>
             <w:r>
               <w:rPr>
@@ -24149,10 +24133,10 @@
                 <w:szCs w:val="24"/>
               </w:rPr>
               <w:object w:dxaOrig="1780" w:dyaOrig="620" w14:anchorId="06E78B5F">
-                <v:shape id="_x0000_i1256" type="#_x0000_t75" style="width:90pt;height:30pt" o:ole="">
+                <v:shape id="_x0000_i1255" type="#_x0000_t75" style="width:90pt;height:30pt" o:ole="">
                   <v:imagedata r:id="rId471" o:title=""/>
                 </v:shape>
-                <o:OLEObject Type="Embed" ProgID="Equation.DSMT4" ShapeID="_x0000_i1256" DrawAspect="Content" ObjectID="_1787349594" r:id="rId472"/>
+                <o:OLEObject Type="Embed" ProgID="Equation.DSMT4" ShapeID="_x0000_i1255" DrawAspect="Content" ObjectID="_1787393730" r:id="rId472"/>
               </w:object>
             </w:r>
           </w:p>
@@ -24230,10 +24214,10 @@
                 <w:szCs w:val="24"/>
               </w:rPr>
               <w:object w:dxaOrig="3200" w:dyaOrig="620" w14:anchorId="2DB8CC30">
-                <v:shape id="_x0000_i1257" type="#_x0000_t75" style="width:162pt;height:30pt" o:ole="">
+                <v:shape id="_x0000_i1256" type="#_x0000_t75" style="width:162pt;height:30pt" o:ole="">
                   <v:imagedata r:id="rId473" o:title=""/>
                 </v:shape>
-                <o:OLEObject Type="Embed" ProgID="Equation.DSMT4" ShapeID="_x0000_i1257" DrawAspect="Content" ObjectID="_1787349595" r:id="rId474"/>
+                <o:OLEObject Type="Embed" ProgID="Equation.DSMT4" ShapeID="_x0000_i1256" DrawAspect="Content" ObjectID="_1787393731" r:id="rId474"/>
               </w:object>
             </w:r>
             <w:r>
@@ -24282,10 +24266,10 @@
                 <w:szCs w:val="24"/>
               </w:rPr>
               <w:object w:dxaOrig="2100" w:dyaOrig="620" w14:anchorId="7A770575">
-                <v:shape id="_x0000_i1258" type="#_x0000_t75" style="width:108pt;height:30pt" o:ole="">
+                <v:shape id="_x0000_i1257" type="#_x0000_t75" style="width:108pt;height:30pt" o:ole="">
                   <v:imagedata r:id="rId475" o:title=""/>
                 </v:shape>
-                <o:OLEObject Type="Embed" ProgID="Equation.DSMT4" ShapeID="_x0000_i1258" DrawAspect="Content" ObjectID="_1787349596" r:id="rId476"/>
+                <o:OLEObject Type="Embed" ProgID="Equation.DSMT4" ShapeID="_x0000_i1257" DrawAspect="Content" ObjectID="_1787393732" r:id="rId476"/>
               </w:object>
             </w:r>
           </w:p>
@@ -24342,10 +24326,10 @@
                 <w:szCs w:val="24"/>
               </w:rPr>
               <w:object w:dxaOrig="1939" w:dyaOrig="620" w14:anchorId="4833564A">
-                <v:shape id="_x0000_i1259" type="#_x0000_t75" style="width:96pt;height:30pt" o:ole="">
+                <v:shape id="_x0000_i1258" type="#_x0000_t75" style="width:96pt;height:30pt" o:ole="">
                   <v:imagedata r:id="rId477" o:title=""/>
                 </v:shape>
-                <o:OLEObject Type="Embed" ProgID="Equation.DSMT4" ShapeID="_x0000_i1259" DrawAspect="Content" ObjectID="_1787349597" r:id="rId478"/>
+                <o:OLEObject Type="Embed" ProgID="Equation.DSMT4" ShapeID="_x0000_i1258" DrawAspect="Content" ObjectID="_1787393733" r:id="rId478"/>
               </w:object>
             </w:r>
             <w:r>
@@ -24406,10 +24390,10 @@
                 <w:szCs w:val="24"/>
               </w:rPr>
               <w:object w:dxaOrig="1660" w:dyaOrig="620" w14:anchorId="7E82991B">
-                <v:shape id="_x0000_i1260" type="#_x0000_t75" style="width:84pt;height:30pt" o:ole="">
+                <v:shape id="_x0000_i1259" type="#_x0000_t75" style="width:84pt;height:30pt" o:ole="">
                   <v:imagedata r:id="rId479" o:title=""/>
                 </v:shape>
-                <o:OLEObject Type="Embed" ProgID="Equation.DSMT4" ShapeID="_x0000_i1260" DrawAspect="Content" ObjectID="_1787349598" r:id="rId480"/>
+                <o:OLEObject Type="Embed" ProgID="Equation.DSMT4" ShapeID="_x0000_i1259" DrawAspect="Content" ObjectID="_1787393734" r:id="rId480"/>
               </w:object>
             </w:r>
           </w:p>
@@ -24473,10 +24457,10 @@
                 <w:szCs w:val="24"/>
               </w:rPr>
               <w:object w:dxaOrig="1500" w:dyaOrig="520" w14:anchorId="2BD605F6">
-                <v:shape id="_x0000_i1261" type="#_x0000_t75" style="width:78pt;height:24pt" o:ole="">
+                <v:shape id="_x0000_i1260" type="#_x0000_t75" style="width:78pt;height:24pt" o:ole="">
                   <v:imagedata r:id="rId481" o:title=""/>
                 </v:shape>
-                <o:OLEObject Type="Embed" ProgID="Equation.DSMT4" ShapeID="_x0000_i1261" DrawAspect="Content" ObjectID="_1787349599" r:id="rId482"/>
+                <o:OLEObject Type="Embed" ProgID="Equation.DSMT4" ShapeID="_x0000_i1260" DrawAspect="Content" ObjectID="_1787393735" r:id="rId482"/>
               </w:object>
             </w:r>
             <w:r>
@@ -24550,10 +24534,10 @@
                 <w:szCs w:val="24"/>
               </w:rPr>
               <w:object w:dxaOrig="1920" w:dyaOrig="460" w14:anchorId="7D9B79AC">
-                <v:shape id="_x0000_i1262" type="#_x0000_t75" style="width:96pt;height:24pt" o:ole="">
+                <v:shape id="_x0000_i1261" type="#_x0000_t75" style="width:96pt;height:24pt" o:ole="">
                   <v:imagedata r:id="rId483" o:title=""/>
                 </v:shape>
-                <o:OLEObject Type="Embed" ProgID="Equation.DSMT4" ShapeID="_x0000_i1262" DrawAspect="Content" ObjectID="_1787349600" r:id="rId484"/>
+                <o:OLEObject Type="Embed" ProgID="Equation.DSMT4" ShapeID="_x0000_i1261" DrawAspect="Content" ObjectID="_1787393736" r:id="rId484"/>
               </w:object>
             </w:r>
             <w:r>
@@ -24621,10 +24605,10 @@
                 <w:szCs w:val="24"/>
               </w:rPr>
               <w:object w:dxaOrig="1900" w:dyaOrig="620" w14:anchorId="6E5FBA0A">
-                <v:shape id="_x0000_i1263" type="#_x0000_t75" style="width:96pt;height:30pt" o:ole="">
+                <v:shape id="_x0000_i1262" type="#_x0000_t75" style="width:96pt;height:30pt" o:ole="">
                   <v:imagedata r:id="rId485" o:title=""/>
                 </v:shape>
-                <o:OLEObject Type="Embed" ProgID="Equation.DSMT4" ShapeID="_x0000_i1263" DrawAspect="Content" ObjectID="_1787349601" r:id="rId486"/>
+                <o:OLEObject Type="Embed" ProgID="Equation.DSMT4" ShapeID="_x0000_i1262" DrawAspect="Content" ObjectID="_1787393737" r:id="rId486"/>
               </w:object>
             </w:r>
             <w:r>
@@ -24665,6 +24649,7 @@
               </w:rPr>
               <w:t xml:space="preserve">14) کردستان402    </w:t>
             </w:r>
+            <w:bookmarkStart w:id="0" w:name="_GoBack"/>
             <w:r>
               <w:rPr>
                 <w:b/>
@@ -24675,12 +24660,13 @@
                 <w:szCs w:val="24"/>
               </w:rPr>
               <w:object w:dxaOrig="2340" w:dyaOrig="460" w14:anchorId="56FED4C1">
-                <v:shape id="_x0000_i1264" type="#_x0000_t75" style="width:120pt;height:24pt" o:ole="">
+                <v:shape id="_x0000_i1263" type="#_x0000_t75" style="width:120pt;height:24pt" o:ole="">
                   <v:imagedata r:id="rId487" o:title=""/>
                 </v:shape>
-                <o:OLEObject Type="Embed" ProgID="Equation.DSMT4" ShapeID="_x0000_i1264" DrawAspect="Content" ObjectID="_1787349602" r:id="rId488"/>
+                <o:OLEObject Type="Embed" ProgID="Equation.DSMT4" ShapeID="_x0000_i1263" DrawAspect="Content" ObjectID="_1787393738" r:id="rId488"/>
               </w:object>
             </w:r>
+            <w:bookmarkEnd w:id="0"/>
             <w:r>
               <w:rPr>
                 <w:rFonts w:hint="cs"/>
@@ -25455,7 +25441,7 @@
 </file>
 
 <file path=customXml/itemProps1.xml><?xml version="1.0" encoding="utf-8"?>
-<ds:datastoreItem xmlns:ds="http://schemas.openxmlformats.org/officeDocument/2006/customXml" ds:itemID="{A85D332A-27BF-402D-B4FE-E78F11936761}">
+<ds:datastoreItem xmlns:ds="http://schemas.openxmlformats.org/officeDocument/2006/customXml" ds:itemID="{88D6789C-A746-4108-9ABB-01AE420C9E3C}">
   <ds:schemaRefs>
     <ds:schemaRef ds:uri="http://schemas.openxmlformats.org/officeDocument/2006/bibliography"/>
   </ds:schemaRefs>

</xml_diff>